<commit_message>
Intro & I chapter
</commit_message>
<xml_diff>
--- a/Dokumentacja/PracaDyplomowa.docx
+++ b/Dokumentacja/PracaDyplomowa.docx
@@ -13,7 +13,7 @@
           <w:lang w:eastAsia="pl-PL"/>
         </w:rPr>
         <w:drawing>
-          <wp:inline distT="0" distB="0" distL="0" distR="0">
+          <wp:inline distT="0" distB="0" distL="0" distR="0" wp14:anchorId="2AAC72EF" wp14:editId="34C20C1F">
             <wp:extent cx="1282535" cy="1277195"/>
             <wp:effectExtent l="0" t="0" r="0" b="0"/>
             <wp:docPr id="1" name="Picture 1" descr="Znalezione obrazy dla zapytania politechnika slaska logo"/>
@@ -297,14 +297,12 @@
       <w:pPr>
         <w:rPr>
           <w:rFonts w:ascii="Segoe UI Semilight" w:hAnsi="Segoe UI Semilight" w:cs="Segoe UI Semilight"/>
-          <w:color w:val="808080" w:themeColor="background1" w:themeShade="80"/>
           <w:sz w:val="40"/>
         </w:rPr>
       </w:pPr>
       <w:r>
         <w:rPr>
           <w:rFonts w:ascii="Segoe UI Semilight" w:hAnsi="Segoe UI Semilight" w:cs="Segoe UI Semilight"/>
-          <w:color w:val="808080" w:themeColor="background1" w:themeShade="80"/>
           <w:sz w:val="40"/>
         </w:rPr>
         <w:lastRenderedPageBreak/>
@@ -313,7 +311,6 @@
       <w:r>
         <w:rPr>
           <w:rFonts w:ascii="Segoe UI Semilight" w:hAnsi="Segoe UI Semilight" w:cs="Segoe UI Semilight"/>
-          <w:color w:val="808080" w:themeColor="background1" w:themeShade="80"/>
           <w:sz w:val="40"/>
         </w:rPr>
         <w:t>reści</w:t>
@@ -489,6 +486,13 @@
         </w:rPr>
         <w:t>System operacyjny</w:t>
       </w:r>
+      <w:r>
+        <w:rPr>
+          <w:rFonts w:ascii="Times New Roman" w:hAnsi="Times New Roman" w:cs="Times New Roman"/>
+          <w:sz w:val="28"/>
+        </w:rPr>
+        <w:t>..........................</w:t>
+      </w:r>
     </w:p>
     <w:p>
       <w:pPr>
@@ -509,6 +513,13 @@
         </w:rPr>
         <w:t>Języki programowania</w:t>
       </w:r>
+      <w:r>
+        <w:rPr>
+          <w:rFonts w:ascii="Times New Roman" w:hAnsi="Times New Roman" w:cs="Times New Roman"/>
+          <w:sz w:val="28"/>
+        </w:rPr>
+        <w:t>....................</w:t>
+      </w:r>
     </w:p>
     <w:p>
       <w:pPr>
@@ -529,8 +540,13 @@
         </w:rPr>
         <w:t>Wykorzystywane technologie</w:t>
       </w:r>
-      <w:bookmarkStart w:id="0" w:name="_GoBack"/>
-      <w:bookmarkEnd w:id="0"/>
+      <w:r>
+        <w:rPr>
+          <w:rFonts w:ascii="Times New Roman" w:hAnsi="Times New Roman" w:cs="Times New Roman"/>
+          <w:sz w:val="28"/>
+        </w:rPr>
+        <w:t>........</w:t>
+      </w:r>
       <w:r>
         <w:rPr>
           <w:rFonts w:ascii="Times New Roman" w:hAnsi="Times New Roman" w:cs="Times New Roman"/>
@@ -543,15 +559,13 @@
       <w:pPr>
         <w:rPr>
           <w:rFonts w:ascii="Segoe UI Semilight" w:hAnsi="Segoe UI Semilight" w:cs="Segoe UI Semilight"/>
-          <w:color w:val="808080" w:themeColor="background1" w:themeShade="80"/>
-          <w:sz w:val="40"/>
-        </w:rPr>
-      </w:pPr>
-      <w:r>
-        <w:rPr>
-          <w:rFonts w:ascii="Segoe UI Semilight" w:hAnsi="Segoe UI Semilight" w:cs="Segoe UI Semilight"/>
-          <w:color w:val="808080" w:themeColor="background1" w:themeShade="80"/>
-          <w:sz w:val="40"/>
+          <w:sz w:val="44"/>
+        </w:rPr>
+      </w:pPr>
+      <w:r>
+        <w:rPr>
+          <w:rFonts w:ascii="Segoe UI Semilight" w:hAnsi="Segoe UI Semilight" w:cs="Segoe UI Semilight"/>
+          <w:sz w:val="44"/>
         </w:rPr>
         <w:lastRenderedPageBreak/>
         <w:t>Wstęp</w:t>
@@ -579,14 +593,35 @@
           <w:rFonts w:ascii="Times New Roman" w:hAnsi="Times New Roman" w:cs="Times New Roman"/>
           <w:sz w:val="28"/>
         </w:rPr>
-        <w:t xml:space="preserve">smartfony. Od </w:t>
-      </w:r>
-      <w:r>
-        <w:rPr>
-          <w:rFonts w:ascii="Times New Roman" w:hAnsi="Times New Roman" w:cs="Times New Roman"/>
-          <w:sz w:val="28"/>
-        </w:rPr>
-        <w:t xml:space="preserve">ostatnich kilku lat urządzenia te rozwijają się w błyskawicznym tempie. Producenci tworzą coraz lepsze i mądrzejsze urządzenia, które służą do komunikacji, </w:t>
+        <w:t xml:space="preserve">smartfony. </w:t>
+      </w:r>
+      <w:r>
+        <w:rPr>
+          <w:rFonts w:ascii="Times New Roman" w:hAnsi="Times New Roman" w:cs="Times New Roman"/>
+          <w:sz w:val="28"/>
+        </w:rPr>
+        <w:t>W ostatnich latach urządzenia te rozwijały</w:t>
+      </w:r>
+      <w:r>
+        <w:rPr>
+          <w:rFonts w:ascii="Times New Roman" w:hAnsi="Times New Roman" w:cs="Times New Roman"/>
+          <w:sz w:val="28"/>
+        </w:rPr>
+        <w:t xml:space="preserve"> się w błyskawicznym tempie. Producenci tworzą coraz lepsze i </w:t>
+      </w:r>
+      <w:r>
+        <w:rPr>
+          <w:rFonts w:ascii="Times New Roman" w:hAnsi="Times New Roman" w:cs="Times New Roman"/>
+          <w:sz w:val="28"/>
+        </w:rPr>
+        <w:t>doskonalsze</w:t>
+      </w:r>
+      <w:r>
+        <w:rPr>
+          <w:rFonts w:ascii="Times New Roman" w:hAnsi="Times New Roman" w:cs="Times New Roman"/>
+          <w:sz w:val="28"/>
+        </w:rPr>
+        <w:t xml:space="preserve"> urządzenia, które służą do komunikacji, </w:t>
       </w:r>
       <w:r>
         <w:rPr>
@@ -688,7 +723,35 @@
           <w:rFonts w:ascii="Times New Roman" w:hAnsi="Times New Roman" w:cs="Times New Roman"/>
           <w:sz w:val="28"/>
         </w:rPr>
-        <w:t>Komunikacja międzyludzka przybrała wiele nowych postaci dzięki mobilnym technologiom. Wciąż powstają nowe sposoby i pomysły na formę komunikacji takie jak blogi, sieci biznesowe, projekty ułatwiające pracę zespołową, fora dyskusyjne,  portale umożliwiające udostępnianie zdjęć</w:t>
+        <w:t xml:space="preserve">Komunikacja międzyludzka przybrała wiele nowych </w:t>
+      </w:r>
+      <w:r>
+        <w:rPr>
+          <w:rFonts w:ascii="Times New Roman" w:hAnsi="Times New Roman" w:cs="Times New Roman"/>
+          <w:sz w:val="28"/>
+        </w:rPr>
+        <w:t>form</w:t>
+      </w:r>
+      <w:r>
+        <w:rPr>
+          <w:rFonts w:ascii="Times New Roman" w:hAnsi="Times New Roman" w:cs="Times New Roman"/>
+          <w:sz w:val="28"/>
+        </w:rPr>
+        <w:t xml:space="preserve"> dzięki mobilnym technologiom. Wciąż powstają nowe sposoby i pomysły na </w:t>
+      </w:r>
+      <w:r>
+        <w:rPr>
+          <w:rFonts w:ascii="Times New Roman" w:hAnsi="Times New Roman" w:cs="Times New Roman"/>
+          <w:sz w:val="28"/>
+        </w:rPr>
+        <w:t>realizację międzyludzkiej</w:t>
+      </w:r>
+      <w:r>
+        <w:rPr>
+          <w:rFonts w:ascii="Times New Roman" w:hAnsi="Times New Roman" w:cs="Times New Roman"/>
+          <w:sz w:val="28"/>
+        </w:rPr>
+        <w:t xml:space="preserve"> komunikacji takie jak blogi, sieci biznesowe, projekty ułatwiające pracę zespołową, fora dyskusyjne,  portale umożliwiające udostępnianie zdjęć</w:t>
       </w:r>
       <w:r>
         <w:rPr>
@@ -820,7 +883,49 @@
           <w:rFonts w:ascii="Times New Roman" w:hAnsi="Times New Roman" w:cs="Times New Roman"/>
           <w:sz w:val="28"/>
         </w:rPr>
-        <w:t xml:space="preserve">społecznościowej aplikacji mobilnej, służącej do komunikacji poprzez udostępnianie swojego położenia dzięki modułowi GPS, który obecnie posiada niemal każde urządzenie mobilne dostępne </w:t>
+        <w:t xml:space="preserve">społecznościowej aplikacji mobilnej, służącej do komunikacji poprzez udostępnianie swojego położenia dzięki modułowi GPS, który obecnie posiada niemal każde urządzenie mobilne dostępne na rynku. </w:t>
+      </w:r>
+      <w:r>
+        <w:rPr>
+          <w:rFonts w:ascii="Times New Roman" w:hAnsi="Times New Roman" w:cs="Times New Roman"/>
+          <w:sz w:val="28"/>
+        </w:rPr>
+        <w:t xml:space="preserve">Aplikacja </w:t>
+      </w:r>
+      <w:r>
+        <w:rPr>
+          <w:rFonts w:ascii="Times New Roman" w:hAnsi="Times New Roman" w:cs="Times New Roman"/>
+          <w:sz w:val="28"/>
+        </w:rPr>
+        <w:t>będzie umoż</w:t>
+      </w:r>
+      <w:r>
+        <w:rPr>
+          <w:rFonts w:ascii="Times New Roman" w:hAnsi="Times New Roman" w:cs="Times New Roman"/>
+          <w:sz w:val="28"/>
+        </w:rPr>
+        <w:t>liwiała</w:t>
+      </w:r>
+      <w:r>
+        <w:rPr>
+          <w:rFonts w:ascii="Times New Roman" w:hAnsi="Times New Roman" w:cs="Times New Roman"/>
+          <w:sz w:val="28"/>
+        </w:rPr>
+        <w:t xml:space="preserve"> pos</w:t>
+      </w:r>
+      <w:r>
+        <w:rPr>
+          <w:rFonts w:ascii="Times New Roman" w:hAnsi="Times New Roman" w:cs="Times New Roman"/>
+          <w:sz w:val="28"/>
+        </w:rPr>
+        <w:t>iadanie</w:t>
+      </w:r>
+      <w:r>
+        <w:rPr>
+          <w:rFonts w:ascii="Times New Roman" w:hAnsi="Times New Roman" w:cs="Times New Roman"/>
+          <w:sz w:val="28"/>
+        </w:rPr>
+        <w:t xml:space="preserve"> własnego konta i profilu, </w:t>
       </w:r>
       <w:r>
         <w:rPr>
@@ -828,48 +933,6 @@
           <w:sz w:val="28"/>
         </w:rPr>
         <w:lastRenderedPageBreak/>
-        <w:t xml:space="preserve">na rynku. </w:t>
-      </w:r>
-      <w:r>
-        <w:rPr>
-          <w:rFonts w:ascii="Times New Roman" w:hAnsi="Times New Roman" w:cs="Times New Roman"/>
-          <w:sz w:val="28"/>
-        </w:rPr>
-        <w:t xml:space="preserve">Aplikacja </w:t>
-      </w:r>
-      <w:r>
-        <w:rPr>
-          <w:rFonts w:ascii="Times New Roman" w:hAnsi="Times New Roman" w:cs="Times New Roman"/>
-          <w:sz w:val="28"/>
-        </w:rPr>
-        <w:t>będzie umozliwiała</w:t>
-      </w:r>
-      <w:r>
-        <w:rPr>
-          <w:rFonts w:ascii="Times New Roman" w:hAnsi="Times New Roman" w:cs="Times New Roman"/>
-          <w:sz w:val="28"/>
-        </w:rPr>
-        <w:t xml:space="preserve"> pos</w:t>
-      </w:r>
-      <w:r>
-        <w:rPr>
-          <w:rFonts w:ascii="Times New Roman" w:hAnsi="Times New Roman" w:cs="Times New Roman"/>
-          <w:sz w:val="28"/>
-        </w:rPr>
-        <w:t>iadanie</w:t>
-      </w:r>
-      <w:r>
-        <w:rPr>
-          <w:rFonts w:ascii="Times New Roman" w:hAnsi="Times New Roman" w:cs="Times New Roman"/>
-          <w:sz w:val="28"/>
-        </w:rPr>
-        <w:t xml:space="preserve"> własnego konta i profilu, </w:t>
-      </w:r>
-      <w:r>
-        <w:rPr>
-          <w:rFonts w:ascii="Times New Roman" w:hAnsi="Times New Roman" w:cs="Times New Roman"/>
-          <w:sz w:val="28"/>
-        </w:rPr>
         <w:t xml:space="preserve">możliwość </w:t>
       </w:r>
       <w:r>
@@ -898,7 +961,21 @@
           <w:rFonts w:ascii="Times New Roman" w:hAnsi="Times New Roman" w:cs="Times New Roman"/>
           <w:sz w:val="28"/>
         </w:rPr>
-        <w:t>zdjęcie z wizerunkiem. Dane te mają posłuzyć do indentyfikowania przyjaciół oraz</w:t>
+        <w:t xml:space="preserve">zdjęcie z </w:t>
+      </w:r>
+      <w:r>
+        <w:rPr>
+          <w:rFonts w:ascii="Times New Roman" w:hAnsi="Times New Roman" w:cs="Times New Roman"/>
+          <w:sz w:val="28"/>
+        </w:rPr>
+        <w:t>wizerunkiem. Dane te mają posłuż</w:t>
+      </w:r>
+      <w:r>
+        <w:rPr>
+          <w:rFonts w:ascii="Times New Roman" w:hAnsi="Times New Roman" w:cs="Times New Roman"/>
+          <w:sz w:val="28"/>
+        </w:rPr>
+        <w:t>yć do indentyfikowania przyjaciół oraz</w:t>
       </w:r>
       <w:r>
         <w:rPr>
@@ -1002,6 +1079,14 @@
         <w:rPr>
           <w:rFonts w:ascii="Times New Roman" w:hAnsi="Times New Roman" w:cs="Times New Roman"/>
           <w:sz w:val="24"/>
+        </w:rPr>
+      </w:pPr>
+    </w:p>
+    <w:p>
+      <w:pPr>
+        <w:rPr>
+          <w:rFonts w:ascii="Segoe UI Semilight" w:hAnsi="Segoe UI Semilight" w:cs="Segoe UI Semilight"/>
+          <w:sz w:val="32"/>
         </w:rPr>
       </w:pPr>
     </w:p>
@@ -1095,15 +1180,13 @@
         <w:ind w:left="426"/>
         <w:rPr>
           <w:rFonts w:ascii="Segoe UI Semilight" w:hAnsi="Segoe UI Semilight" w:cs="Segoe UI Semilight"/>
-          <w:color w:val="808080" w:themeColor="background1" w:themeShade="80"/>
-          <w:sz w:val="40"/>
-        </w:rPr>
-      </w:pPr>
-      <w:r>
-        <w:rPr>
-          <w:rFonts w:ascii="Segoe UI Semilight" w:hAnsi="Segoe UI Semilight" w:cs="Segoe UI Semilight"/>
-          <w:color w:val="808080" w:themeColor="background1" w:themeShade="80"/>
-          <w:sz w:val="40"/>
+          <w:sz w:val="44"/>
+        </w:rPr>
+      </w:pPr>
+      <w:r>
+        <w:rPr>
+          <w:rFonts w:ascii="Segoe UI Semilight" w:hAnsi="Segoe UI Semilight" w:cs="Segoe UI Semilight"/>
+          <w:sz w:val="44"/>
         </w:rPr>
         <w:lastRenderedPageBreak/>
         <w:t>Analiza Tematu</w:t>
@@ -1137,40 +1220,43 @@
           <w:rFonts w:ascii="Times New Roman" w:hAnsi="Times New Roman" w:cs="Times New Roman"/>
           <w:sz w:val="28"/>
         </w:rPr>
-        <w:t xml:space="preserve"> także tutaj motywację tworzenia oprogramowania, które</w:t>
-      </w:r>
-      <w:r>
-        <w:rPr>
-          <w:rFonts w:ascii="Times New Roman" w:hAnsi="Times New Roman" w:cs="Times New Roman"/>
-          <w:sz w:val="28"/>
-        </w:rPr>
-        <w:t xml:space="preserve"> jest przedmiotem tej pracy. Drugą część tego rozdziału stanowią wymagania i założenia, które stworzono, by </w:t>
-      </w:r>
-      <w:r>
-        <w:rPr>
-          <w:rFonts w:ascii="Times New Roman" w:hAnsi="Times New Roman" w:cs="Times New Roman"/>
-          <w:sz w:val="28"/>
-        </w:rPr>
-        <w:t>spełniał</w:t>
-      </w:r>
-      <w:r>
-        <w:rPr>
-          <w:rFonts w:ascii="Times New Roman" w:hAnsi="Times New Roman" w:cs="Times New Roman"/>
-          <w:sz w:val="28"/>
-        </w:rPr>
-        <w:t xml:space="preserve"> je implementowany system.</w:t>
-      </w:r>
-    </w:p>
-    <w:p>
-      <w:pPr>
-        <w:pStyle w:val="ListParagraph"/>
-        <w:spacing w:line="360" w:lineRule="auto"/>
-        <w:ind w:firstLine="696"/>
-        <w:rPr>
-          <w:rFonts w:ascii="Times New Roman" w:hAnsi="Times New Roman" w:cs="Times New Roman"/>
-          <w:sz w:val="28"/>
-        </w:rPr>
-      </w:pPr>
+        <w:t xml:space="preserve"> </w:t>
+      </w:r>
+      <w:r>
+        <w:rPr>
+          <w:rFonts w:ascii="Times New Roman" w:hAnsi="Times New Roman" w:cs="Times New Roman"/>
+          <w:sz w:val="28"/>
+        </w:rPr>
+        <w:t xml:space="preserve">tu </w:t>
+      </w:r>
+      <w:r>
+        <w:rPr>
+          <w:rFonts w:ascii="Times New Roman" w:hAnsi="Times New Roman" w:cs="Times New Roman"/>
+          <w:sz w:val="28"/>
+        </w:rPr>
+        <w:t>także motywację tworzenia oprogramowania, które</w:t>
+      </w:r>
+      <w:r>
+        <w:rPr>
+          <w:rFonts w:ascii="Times New Roman" w:hAnsi="Times New Roman" w:cs="Times New Roman"/>
+          <w:sz w:val="28"/>
+        </w:rPr>
+        <w:t xml:space="preserve"> jest przedmiotem tej pracy. Drugą część tego rozdziału stanowią wymagania i założenia, które </w:t>
+      </w:r>
+      <w:r>
+        <w:rPr>
+          <w:rFonts w:ascii="Times New Roman" w:hAnsi="Times New Roman" w:cs="Times New Roman"/>
+          <w:sz w:val="28"/>
+        </w:rPr>
+        <w:t>zdefinowano</w:t>
+      </w:r>
+      <w:r>
+        <w:rPr>
+          <w:rFonts w:ascii="Times New Roman" w:hAnsi="Times New Roman" w:cs="Times New Roman"/>
+          <w:sz w:val="28"/>
+        </w:rPr>
+        <w:t>, by spełniał je implementowany system.</w:t>
+      </w:r>
     </w:p>
     <w:p>
       <w:pPr>
@@ -1181,23 +1267,20 @@
         </w:numPr>
         <w:rPr>
           <w:rFonts w:ascii="Segoe UI Semilight" w:hAnsi="Segoe UI Semilight" w:cs="Segoe UI Semilight"/>
-          <w:color w:val="808080" w:themeColor="background1" w:themeShade="80"/>
-          <w:sz w:val="40"/>
-        </w:rPr>
-      </w:pPr>
-      <w:r>
-        <w:rPr>
-          <w:rFonts w:ascii="Segoe UI Semilight" w:hAnsi="Segoe UI Semilight" w:cs="Segoe UI Semilight"/>
-          <w:color w:val="808080" w:themeColor="background1" w:themeShade="80"/>
-          <w:sz w:val="40"/>
+          <w:sz w:val="44"/>
+        </w:rPr>
+      </w:pPr>
+      <w:r>
+        <w:rPr>
+          <w:rFonts w:ascii="Segoe UI Semilight" w:hAnsi="Segoe UI Semilight" w:cs="Segoe UI Semilight"/>
+          <w:sz w:val="44"/>
         </w:rPr>
         <w:t>Motywacje</w:t>
       </w:r>
       <w:r>
         <w:rPr>
           <w:rFonts w:ascii="Segoe UI Semilight" w:hAnsi="Segoe UI Semilight" w:cs="Segoe UI Semilight"/>
-          <w:color w:val="808080" w:themeColor="background1" w:themeShade="80"/>
-          <w:sz w:val="40"/>
+          <w:sz w:val="44"/>
         </w:rPr>
         <w:t xml:space="preserve"> i opis tamatu</w:t>
       </w:r>
@@ -1208,7 +1291,6 @@
         <w:ind w:left="1430"/>
         <w:rPr>
           <w:rFonts w:ascii="Segoe UI Semilight" w:hAnsi="Segoe UI Semilight" w:cs="Segoe UI Semilight"/>
-          <w:color w:val="808080" w:themeColor="background1" w:themeShade="80"/>
           <w:sz w:val="40"/>
         </w:rPr>
       </w:pPr>
@@ -1229,14 +1311,42 @@
           <w:rFonts w:ascii="Times New Roman" w:hAnsi="Times New Roman" w:cs="Times New Roman"/>
           <w:sz w:val="28"/>
         </w:rPr>
-        <w:t>Przedmiotem projektu ma być mobilna aplikacja społecznościowa działająca na smartfonach z systemem operacyjnym Windows Phone 8.1 oraz Windows 10 Mobile. Aplikacja ma służyć do udostępniania danych o użytkownikach takich jak: login, zdjęcie i opis, krótką informacje o użytkowniku o dowolnej treści. Udostępniać ma również datę ostatniej wizyty, dane o lokalizacji u</w:t>
-      </w:r>
-      <w:r>
-        <w:rPr>
-          <w:rFonts w:ascii="Times New Roman" w:hAnsi="Times New Roman" w:cs="Times New Roman"/>
-          <w:sz w:val="28"/>
-        </w:rPr>
-        <w:t>żytkownika oraz mapę w celu przeglądania lokalizacji znajomych.</w:t>
+        <w:t xml:space="preserve">Przedmiotem projektu </w:t>
+      </w:r>
+      <w:r>
+        <w:rPr>
+          <w:rFonts w:ascii="Times New Roman" w:hAnsi="Times New Roman" w:cs="Times New Roman"/>
+          <w:sz w:val="28"/>
+        </w:rPr>
+        <w:t>jest</w:t>
+      </w:r>
+      <w:r>
+        <w:rPr>
+          <w:rFonts w:ascii="Times New Roman" w:hAnsi="Times New Roman" w:cs="Times New Roman"/>
+          <w:sz w:val="28"/>
+        </w:rPr>
+        <w:t xml:space="preserve"> mobilna aplikacja społecznościowa działająca na smartfonach z systemem operacyjnym Windows Phone 8.1 oraz Windows 10 Mobile. Aplikacja ma służyć do udostępniania danych o użytkownikach takich jak: login, zdjęcie i opis, krótką informacje o użytkowniku o dowolnej treści. Udostępniać ma również datę ostatniej wizyty, dane o lokalizacji u</w:t>
+      </w:r>
+      <w:r>
+        <w:rPr>
+          <w:rFonts w:ascii="Times New Roman" w:hAnsi="Times New Roman" w:cs="Times New Roman"/>
+          <w:sz w:val="28"/>
+        </w:rPr>
+        <w:t>żytkownika oraz</w:t>
+      </w:r>
+      <w:r>
+        <w:rPr>
+          <w:rFonts w:ascii="Times New Roman" w:hAnsi="Times New Roman" w:cs="Times New Roman"/>
+          <w:sz w:val="28"/>
+        </w:rPr>
+        <w:t>, co bardzo istotne,</w:t>
+      </w:r>
+      <w:r>
+        <w:rPr>
+          <w:rFonts w:ascii="Times New Roman" w:hAnsi="Times New Roman" w:cs="Times New Roman"/>
+          <w:sz w:val="28"/>
+        </w:rPr>
+        <w:t xml:space="preserve"> mapę w celu przeglądania lokalizacji znajomych.</w:t>
       </w:r>
       <w:r>
         <w:rPr>
@@ -1264,6 +1374,13 @@
         </w:rPr>
         <w:t>Inspiracją stworzenia systemu była chęć implemetacji aplikacji, która pozowoliłaby rodzicom na większą kontrolę swoich pociech. Dziecko, którego urządzenie mobilne miałoby zainstalowaną aplikację, która regularnie udostępnia dane GPS, było by bezpieczniejsze, a w przypadku zgubienia się szybko odnalezione. Drugą, choć wynikającą z pierwszej, motywacją była kontrola lokalizacji dzieci niepełnosprawnych, na przykład chorych umysłowo.</w:t>
       </w:r>
+      <w:r>
+        <w:rPr>
+          <w:rFonts w:ascii="Times New Roman" w:hAnsi="Times New Roman" w:cs="Times New Roman"/>
+          <w:sz w:val="28"/>
+        </w:rPr>
+        <w:t xml:space="preserve"> Aplikacja mogłaby też znaleźć zastosowanie w krytycznych sytuacjach dla bliskich i być pomocniczo wkorzystywana wprocedurach stosowanych przez np. organy ścigania.</w:t>
+      </w:r>
     </w:p>
     <w:p>
       <w:pPr>
@@ -1281,7 +1398,35 @@
           <w:rFonts w:ascii="Times New Roman" w:hAnsi="Times New Roman" w:cs="Times New Roman"/>
           <w:sz w:val="28"/>
         </w:rPr>
-        <w:t>Ostatecznie zdecydowano się na pomysł nieco bardziej rozbudowanej aplikacji społecznościowej, skierowanej do dowolnej grupy użytkowników, nieograniczonej wiekowo. Zrezygnowano z pomysłu kontroli dzeci ze względów technicznych i ograniczeń darmowych rozwiązań techonlogii mobilnych.</w:t>
+        <w:t xml:space="preserve">Ostatecznie zdecydowano się na pomysł nieco bardziej rozbudowanej aplikacji społecznościowej, skierowanej do dowolnej grupy użytkowników, nieograniczonej wiekowo. Zrezygnowano z pomysłu </w:t>
+      </w:r>
+      <w:r>
+        <w:rPr>
+          <w:rFonts w:ascii="Times New Roman" w:hAnsi="Times New Roman" w:cs="Times New Roman"/>
+          <w:sz w:val="28"/>
+        </w:rPr>
+        <w:t xml:space="preserve">wyłącznej </w:t>
+      </w:r>
+      <w:r>
+        <w:rPr>
+          <w:rFonts w:ascii="Times New Roman" w:hAnsi="Times New Roman" w:cs="Times New Roman"/>
+          <w:sz w:val="28"/>
+        </w:rPr>
+        <w:t>kontroli dz</w:t>
+      </w:r>
+      <w:r>
+        <w:rPr>
+          <w:rFonts w:ascii="Times New Roman" w:hAnsi="Times New Roman" w:cs="Times New Roman"/>
+          <w:sz w:val="28"/>
+        </w:rPr>
+        <w:t>i</w:t>
+      </w:r>
+      <w:r>
+        <w:rPr>
+          <w:rFonts w:ascii="Times New Roman" w:hAnsi="Times New Roman" w:cs="Times New Roman"/>
+          <w:sz w:val="28"/>
+        </w:rPr>
+        <w:t>eci ze względów technicznych i ograniczeń darmowych rozwiązań techonlogii mobilnych.</w:t>
       </w:r>
     </w:p>
     <w:p>
@@ -1306,15 +1451,13 @@
         <w:spacing w:line="360" w:lineRule="auto"/>
         <w:rPr>
           <w:rFonts w:ascii="Segoe UI Semilight" w:hAnsi="Segoe UI Semilight" w:cs="Segoe UI Semilight"/>
-          <w:color w:val="808080" w:themeColor="background1" w:themeShade="80"/>
-          <w:sz w:val="40"/>
-        </w:rPr>
-      </w:pPr>
-      <w:r>
-        <w:rPr>
-          <w:rFonts w:ascii="Segoe UI Semilight" w:hAnsi="Segoe UI Semilight" w:cs="Segoe UI Semilight"/>
-          <w:color w:val="808080" w:themeColor="background1" w:themeShade="80"/>
-          <w:sz w:val="40"/>
+          <w:sz w:val="44"/>
+        </w:rPr>
+      </w:pPr>
+      <w:r>
+        <w:rPr>
+          <w:rFonts w:ascii="Segoe UI Semilight" w:hAnsi="Segoe UI Semilight" w:cs="Segoe UI Semilight"/>
+          <w:sz w:val="44"/>
         </w:rPr>
         <w:t>Założenia projektowe</w:t>
       </w:r>
@@ -1356,7 +1499,6 @@
           <w:rFonts w:ascii="Times New Roman" w:hAnsi="Times New Roman" w:cs="Times New Roman"/>
           <w:sz w:val="28"/>
         </w:rPr>
-        <w:lastRenderedPageBreak/>
         <w:t>system. Wymagania te są podstawą do tworzenia kolejnych funkcji bazy danych, serwisu internetowego oraz aplikacji. Definują również ograniczenia, które autor pracy zakładał przy projektowaniu aplikacji.</w:t>
       </w:r>
     </w:p>
@@ -1467,7 +1609,14 @@
           <w:rFonts w:ascii="Times New Roman" w:hAnsi="Times New Roman" w:cs="Times New Roman"/>
           <w:sz w:val="28"/>
         </w:rPr>
-        <w:t>interfejs uzytkownika, zgodny ze standardami współczesnych technologii Microsoftu [1],</w:t>
+        <w:t>interfejs uż</w:t>
+      </w:r>
+      <w:r>
+        <w:rPr>
+          <w:rFonts w:ascii="Times New Roman" w:hAnsi="Times New Roman" w:cs="Times New Roman"/>
+          <w:sz w:val="28"/>
+        </w:rPr>
+        <w:t>ytkownika, zgodny ze standardami współczesnych technologii Microsoftu [1],</w:t>
       </w:r>
     </w:p>
     <w:p>
@@ -1617,7 +1766,14 @@
           <w:rFonts w:ascii="Times New Roman" w:hAnsi="Times New Roman" w:cs="Times New Roman"/>
           <w:sz w:val="28"/>
         </w:rPr>
-        <w:t>jeden uzytkownik posiadający tylko jedno konto,</w:t>
+        <w:t>jeden uż</w:t>
+      </w:r>
+      <w:r>
+        <w:rPr>
+          <w:rFonts w:ascii="Times New Roman" w:hAnsi="Times New Roman" w:cs="Times New Roman"/>
+          <w:sz w:val="28"/>
+        </w:rPr>
+        <w:t>ytkownik posiadający tylko jedno konto,</w:t>
       </w:r>
     </w:p>
     <w:p>
@@ -1666,7 +1822,28 @@
           <w:rFonts w:ascii="Times New Roman" w:hAnsi="Times New Roman" w:cs="Times New Roman"/>
           <w:sz w:val="28"/>
         </w:rPr>
-        <w:t>oginu, mozliwośc zmiany hasła uż</w:t>
+        <w:t>oginu, moż</w:t>
+      </w:r>
+      <w:r>
+        <w:rPr>
+          <w:rFonts w:ascii="Times New Roman" w:hAnsi="Times New Roman" w:cs="Times New Roman"/>
+          <w:sz w:val="28"/>
+        </w:rPr>
+        <w:t>liwoś</w:t>
+      </w:r>
+      <w:r>
+        <w:rPr>
+          <w:rFonts w:ascii="Times New Roman" w:hAnsi="Times New Roman" w:cs="Times New Roman"/>
+          <w:sz w:val="28"/>
+        </w:rPr>
+        <w:t>ć</w:t>
+      </w:r>
+      <w:r>
+        <w:rPr>
+          <w:rFonts w:ascii="Times New Roman" w:hAnsi="Times New Roman" w:cs="Times New Roman"/>
+          <w:sz w:val="28"/>
+        </w:rPr>
+        <w:t xml:space="preserve"> zmiany hasła uż</w:t>
       </w:r>
       <w:r>
         <w:rPr>
@@ -1685,6 +1862,18 @@
           <w:sz w:val="28"/>
         </w:rPr>
       </w:pPr>
+    </w:p>
+    <w:p>
+      <w:pPr>
+        <w:pStyle w:val="ListParagraph"/>
+        <w:spacing w:line="360" w:lineRule="auto"/>
+        <w:rPr>
+          <w:rFonts w:ascii="Times New Roman" w:hAnsi="Times New Roman" w:cs="Times New Roman"/>
+          <w:sz w:val="28"/>
+        </w:rPr>
+      </w:pPr>
+      <w:bookmarkStart w:id="0" w:name="_GoBack"/>
+      <w:bookmarkEnd w:id="0"/>
     </w:p>
     <w:p>
       <w:pPr>
@@ -1701,6 +1890,7 @@
           <w:rFonts w:ascii="Times New Roman" w:hAnsi="Times New Roman" w:cs="Times New Roman"/>
           <w:sz w:val="28"/>
         </w:rPr>
+        <w:lastRenderedPageBreak/>
         <w:t>Dodatkowe możliwości użytkownika w aplikacji:</w:t>
       </w:r>
     </w:p>
@@ -1785,7 +1975,6 @@
           <w:rFonts w:ascii="Times New Roman" w:hAnsi="Times New Roman" w:cs="Times New Roman"/>
           <w:sz w:val="28"/>
         </w:rPr>
-        <w:lastRenderedPageBreak/>
         <w:t xml:space="preserve">logowanie ściśle związane z pozostawieniem w bazie informacji o lokalizacji, dacie i godzinie, </w:t>
       </w:r>
     </w:p>
@@ -1882,7 +2071,6 @@
         <w:ind w:left="710" w:hanging="1"/>
         <w:rPr>
           <w:rFonts w:ascii="Segoe UI Semilight" w:hAnsi="Segoe UI Semilight" w:cs="Segoe UI Semilight"/>
-          <w:color w:val="808080" w:themeColor="background1" w:themeShade="80"/>
           <w:sz w:val="40"/>
         </w:rPr>
       </w:pPr>
@@ -1905,7 +2093,6 @@
         <w:ind w:left="1430"/>
         <w:rPr>
           <w:rFonts w:ascii="Segoe UI Semilight" w:hAnsi="Segoe UI Semilight" w:cs="Segoe UI Semilight"/>
-          <w:color w:val="808080" w:themeColor="background1" w:themeShade="80"/>
           <w:sz w:val="40"/>
         </w:rPr>
       </w:pPr>
@@ -1916,14 +2103,12 @@
         <w:ind w:left="1430"/>
         <w:rPr>
           <w:rFonts w:ascii="Segoe UI Semilight" w:hAnsi="Segoe UI Semilight" w:cs="Segoe UI Semilight"/>
-          <w:color w:val="808080" w:themeColor="background1" w:themeShade="80"/>
           <w:sz w:val="40"/>
         </w:rPr>
       </w:pPr>
       <w:r>
         <w:rPr>
           <w:rFonts w:ascii="Segoe UI Semilight" w:hAnsi="Segoe UI Semilight" w:cs="Segoe UI Semilight"/>
-          <w:color w:val="808080" w:themeColor="background1" w:themeShade="80"/>
           <w:sz w:val="40"/>
         </w:rPr>
         <w:br w:type="page"/>
@@ -1938,15 +2123,13 @@
         </w:numPr>
         <w:rPr>
           <w:rFonts w:ascii="Segoe UI Semilight" w:hAnsi="Segoe UI Semilight" w:cs="Segoe UI Semilight"/>
-          <w:color w:val="808080" w:themeColor="background1" w:themeShade="80"/>
           <w:sz w:val="40"/>
         </w:rPr>
       </w:pPr>
       <w:r>
         <w:rPr>
           <w:rFonts w:ascii="Segoe UI Semilight" w:hAnsi="Segoe UI Semilight" w:cs="Segoe UI Semilight"/>
-          <w:color w:val="808080" w:themeColor="background1" w:themeShade="80"/>
-          <w:sz w:val="40"/>
+          <w:sz w:val="44"/>
         </w:rPr>
         <w:lastRenderedPageBreak/>
         <w:t>Wybór narzędzi programistycznych</w:t>
@@ -1975,7 +2158,6 @@
       <w:pPr>
         <w:rPr>
           <w:rFonts w:ascii="Segoe UI Semilight" w:hAnsi="Segoe UI Semilight" w:cs="Segoe UI Semilight"/>
-          <w:color w:val="808080" w:themeColor="background1" w:themeShade="80"/>
           <w:sz w:val="40"/>
         </w:rPr>
       </w:pPr>
@@ -1984,7 +2166,6 @@
       <w:pPr>
         <w:rPr>
           <w:rFonts w:ascii="Segoe UI Semilight" w:hAnsi="Segoe UI Semilight" w:cs="Segoe UI Semilight"/>
-          <w:color w:val="808080" w:themeColor="background1" w:themeShade="80"/>
           <w:sz w:val="40"/>
         </w:rPr>
       </w:pPr>
@@ -1993,7 +2174,6 @@
       <w:pPr>
         <w:rPr>
           <w:rFonts w:ascii="Segoe UI Semilight" w:hAnsi="Segoe UI Semilight" w:cs="Segoe UI Semilight"/>
-          <w:color w:val="808080" w:themeColor="background1" w:themeShade="80"/>
           <w:sz w:val="40"/>
         </w:rPr>
       </w:pPr>
@@ -2070,7 +2250,7 @@
           <w:rPr>
             <w:noProof/>
           </w:rPr>
-          <w:t>8</w:t>
+          <w:t>1</w:t>
         </w:r>
         <w:r>
           <w:rPr>
@@ -3855,7 +4035,7 @@
 </file>
 
 <file path=customXml/itemProps1.xml><?xml version="1.0" encoding="utf-8"?>
-<ds:datastoreItem xmlns:ds="http://schemas.openxmlformats.org/officeDocument/2006/customXml" ds:itemID="{C8901607-7512-40EC-A1FC-FCBDF6AC93B6}">
+<ds:datastoreItem xmlns:ds="http://schemas.openxmlformats.org/officeDocument/2006/customXml" ds:itemID="{1AD67911-E31C-421B-AE00-CBFA2E5C9F7D}">
   <ds:schemaRefs>
     <ds:schemaRef ds:uri="http://schemas.openxmlformats.org/officeDocument/2006/bibliography"/>
   </ds:schemaRefs>

</xml_diff>

<commit_message>
Enviromental Tools, chapter II begininng
</commit_message>
<xml_diff>
--- a/Dokumentacja/PracaDyplomowa.docx
+++ b/Dokumentacja/PracaDyplomowa.docx
@@ -518,6 +518,13 @@
           <w:rFonts w:ascii="Times New Roman" w:hAnsi="Times New Roman" w:cs="Times New Roman"/>
           <w:sz w:val="28"/>
         </w:rPr>
+        <w:t xml:space="preserve"> i technologie</w:t>
+      </w:r>
+      <w:r>
+        <w:rPr>
+          <w:rFonts w:ascii="Times New Roman" w:hAnsi="Times New Roman" w:cs="Times New Roman"/>
+          <w:sz w:val="28"/>
+        </w:rPr>
         <w:t>....................</w:t>
       </w:r>
     </w:p>
@@ -538,25 +545,12 @@
           <w:rFonts w:ascii="Times New Roman" w:hAnsi="Times New Roman" w:cs="Times New Roman"/>
           <w:sz w:val="28"/>
         </w:rPr>
-        <w:t>Wykorzystywane technologie</w:t>
-      </w:r>
-      <w:r>
-        <w:rPr>
-          <w:rFonts w:ascii="Times New Roman" w:hAnsi="Times New Roman" w:cs="Times New Roman"/>
-          <w:sz w:val="28"/>
-        </w:rPr>
-        <w:t>........</w:t>
-      </w:r>
-      <w:r>
-        <w:rPr>
-          <w:rFonts w:ascii="Times New Roman" w:hAnsi="Times New Roman" w:cs="Times New Roman"/>
-          <w:sz w:val="28"/>
-        </w:rPr>
         <w:br w:type="page"/>
       </w:r>
     </w:p>
     <w:p>
       <w:pPr>
+        <w:spacing w:line="360" w:lineRule="auto"/>
         <w:rPr>
           <w:rFonts w:ascii="Segoe UI Semilight" w:hAnsi="Segoe UI Semilight" w:cs="Segoe UI Semilight"/>
           <w:sz w:val="44"/>
@@ -883,7 +877,15 @@
           <w:rFonts w:ascii="Times New Roman" w:hAnsi="Times New Roman" w:cs="Times New Roman"/>
           <w:sz w:val="28"/>
         </w:rPr>
-        <w:t xml:space="preserve">społecznościowej aplikacji mobilnej, służącej do komunikacji poprzez udostępnianie swojego położenia dzięki modułowi GPS, który obecnie posiada niemal każde urządzenie mobilne dostępne na rynku. </w:t>
+        <w:t xml:space="preserve">społecznościowej aplikacji mobilnej, służącej do komunikacji poprzez udostępnianie swojego położenia dzięki modułowi GPS, który obecnie posiada niemal każde urządzenie mobilne dostępne </w:t>
+      </w:r>
+      <w:r>
+        <w:rPr>
+          <w:rFonts w:ascii="Times New Roman" w:hAnsi="Times New Roman" w:cs="Times New Roman"/>
+          <w:sz w:val="28"/>
+        </w:rPr>
+        <w:lastRenderedPageBreak/>
+        <w:t xml:space="preserve">na rynku. </w:t>
       </w:r>
       <w:r>
         <w:rPr>
@@ -932,7 +934,6 @@
           <w:rFonts w:ascii="Times New Roman" w:hAnsi="Times New Roman" w:cs="Times New Roman"/>
           <w:sz w:val="28"/>
         </w:rPr>
-        <w:lastRenderedPageBreak/>
         <w:t xml:space="preserve">możliwość </w:t>
       </w:r>
       <w:r>
@@ -1177,6 +1178,7 @@
           <w:ilvl w:val="0"/>
           <w:numId w:val="3"/>
         </w:numPr>
+        <w:spacing w:line="360" w:lineRule="auto"/>
         <w:ind w:left="426"/>
         <w:rPr>
           <w:rFonts w:ascii="Segoe UI Semilight" w:hAnsi="Segoe UI Semilight" w:cs="Segoe UI Semilight"/>
@@ -1872,8 +1874,6 @@
           <w:sz w:val="28"/>
         </w:rPr>
       </w:pPr>
-      <w:bookmarkStart w:id="0" w:name="_GoBack"/>
-      <w:bookmarkEnd w:id="0"/>
     </w:p>
     <w:p>
       <w:pPr>
@@ -2121,6 +2121,7 @@
           <w:ilvl w:val="0"/>
           <w:numId w:val="3"/>
         </w:numPr>
+        <w:ind w:left="284"/>
         <w:rPr>
           <w:rFonts w:ascii="Segoe UI Semilight" w:hAnsi="Segoe UI Semilight" w:cs="Segoe UI Semilight"/>
           <w:sz w:val="40"/>
@@ -2138,16 +2139,272 @@
     <w:p>
       <w:pPr>
         <w:pStyle w:val="ListParagraph"/>
+        <w:ind w:left="0" w:firstLine="696"/>
+        <w:rPr>
+          <w:rFonts w:ascii="Segoe UI Semilight" w:hAnsi="Segoe UI Semilight" w:cs="Segoe UI Semilight"/>
+          <w:sz w:val="40"/>
+        </w:rPr>
+      </w:pPr>
+      <w:r>
+        <w:rPr>
+          <w:rFonts w:ascii="Times New Roman" w:hAnsi="Times New Roman" w:cs="Times New Roman"/>
+          <w:sz w:val="28"/>
+        </w:rPr>
+        <w:t>Ten rozdział zawiera informacje dotyczące systemu operacyjnego dla ktorego implementowana jest aplikacja. Opisano także technologie, które wykorzystano i opisano krótko</w:t>
+      </w:r>
+      <w:r>
+        <w:rPr>
+          <w:rFonts w:ascii="Times New Roman" w:hAnsi="Times New Roman" w:cs="Times New Roman"/>
+          <w:sz w:val="28"/>
+        </w:rPr>
+        <w:t xml:space="preserve"> stosowane</w:t>
+      </w:r>
+      <w:r>
+        <w:rPr>
+          <w:rFonts w:ascii="Times New Roman" w:hAnsi="Times New Roman" w:cs="Times New Roman"/>
+          <w:sz w:val="28"/>
+        </w:rPr>
+        <w:t xml:space="preserve"> języki programowania.</w:t>
+      </w:r>
+    </w:p>
+    <w:p>
+      <w:pPr>
+        <w:pStyle w:val="ListParagraph"/>
+        <w:numPr>
+          <w:ilvl w:val="1"/>
+          <w:numId w:val="3"/>
+        </w:numPr>
+        <w:rPr>
+          <w:rFonts w:ascii="Segoe UI Semilight" w:hAnsi="Segoe UI Semilight" w:cs="Segoe UI Semilight"/>
+          <w:sz w:val="44"/>
+        </w:rPr>
+      </w:pPr>
+      <w:r>
+        <w:rPr>
+          <w:rFonts w:ascii="Segoe UI Semilight" w:hAnsi="Segoe UI Semilight" w:cs="Segoe UI Semilight"/>
+          <w:sz w:val="44"/>
+        </w:rPr>
+        <w:t>System operacyjny</w:t>
+      </w:r>
+    </w:p>
+    <w:p>
+      <w:pPr>
+        <w:ind w:firstLine="706"/>
+        <w:rPr>
+          <w:rFonts w:ascii="Times New Roman" w:hAnsi="Times New Roman" w:cs="Times New Roman"/>
+          <w:sz w:val="28"/>
+        </w:rPr>
+      </w:pPr>
+      <w:r>
+        <w:rPr>
+          <w:rFonts w:ascii="Times New Roman" w:hAnsi="Times New Roman" w:cs="Times New Roman"/>
+          <w:sz w:val="28"/>
+        </w:rPr>
+        <w:t>Zdecydowano, że aplikacja będzie stworzona w technologii Windows Phone. Platforma ta jest trzecią najbardziej popularną obecnie na rynku</w:t>
+      </w:r>
+      <w:r>
+        <w:rPr>
+          <w:rFonts w:ascii="Times New Roman" w:hAnsi="Times New Roman" w:cs="Times New Roman"/>
+          <w:sz w:val="28"/>
+        </w:rPr>
+        <w:t xml:space="preserve"> europejskim</w:t>
+      </w:r>
+      <w:r>
+        <w:rPr>
+          <w:rFonts w:ascii="Times New Roman" w:hAnsi="Times New Roman" w:cs="Times New Roman"/>
+          <w:sz w:val="28"/>
+        </w:rPr>
+        <w:t>. W ostatnim czasie jednak traci na popul</w:t>
+      </w:r>
+      <w:r>
+        <w:rPr>
+          <w:rFonts w:ascii="Times New Roman" w:hAnsi="Times New Roman" w:cs="Times New Roman"/>
+          <w:sz w:val="28"/>
+        </w:rPr>
+        <w:t>arności i jest wypierana z rynku przez inne popularne systemy operacyjne. Uważa się jednak, że system dobrze zaprojektowany, a pomimo dużych ograniczeń, sprawdza się idealnie jako system dla celów biznesowych. Warto także wspomnieć tutaj o Windows Store, który jest witryną internetową lub aplikacją – sklepem, z którego pobierać można aplikację, wliczając w to niniejszy projekt. Docelowo projekt jest tworzony dla wersji systemu Windows Phone 8.1, jednak pliki projektu bądą również działać w systemie Windows 10 Mobile.</w:t>
+      </w:r>
+    </w:p>
+    <w:p>
+      <w:pPr>
+        <w:ind w:firstLine="706"/>
+        <w:rPr>
+          <w:rFonts w:ascii="Segoe UI Semilight" w:hAnsi="Segoe UI Semilight" w:cs="Segoe UI Semilight"/>
+          <w:sz w:val="40"/>
+        </w:rPr>
+      </w:pPr>
+    </w:p>
+    <w:p>
+      <w:pPr>
+        <w:pStyle w:val="ListParagraph"/>
+        <w:numPr>
+          <w:ilvl w:val="1"/>
+          <w:numId w:val="3"/>
+        </w:numPr>
+        <w:rPr>
+          <w:rFonts w:ascii="Segoe UI Semilight" w:hAnsi="Segoe UI Semilight" w:cs="Segoe UI Semilight"/>
+          <w:sz w:val="44"/>
+        </w:rPr>
+      </w:pPr>
+      <w:r>
+        <w:rPr>
+          <w:rFonts w:ascii="Segoe UI Semilight" w:hAnsi="Segoe UI Semilight" w:cs="Segoe UI Semilight"/>
+          <w:sz w:val="44"/>
+        </w:rPr>
+        <w:t>Języki programowania i technologie</w:t>
+      </w:r>
+    </w:p>
+    <w:p>
+      <w:pPr>
+        <w:pStyle w:val="ListParagraph"/>
+        <w:ind w:left="0"/>
+        <w:jc w:val="center"/>
+        <w:rPr>
+          <w:rFonts w:ascii="Times New Roman" w:hAnsi="Times New Roman" w:cs="Times New Roman"/>
+          <w:sz w:val="28"/>
+        </w:rPr>
+      </w:pPr>
+      <w:r>
+        <w:rPr>
+          <w:rFonts w:ascii="Times New Roman" w:hAnsi="Times New Roman" w:cs="Times New Roman"/>
+          <w:sz w:val="28"/>
+        </w:rPr>
+        <w:t>Visual Studio 2015</w:t>
+      </w:r>
+    </w:p>
+    <w:p>
+      <w:pPr>
+        <w:pStyle w:val="ListParagraph"/>
+        <w:ind w:left="0" w:firstLine="684"/>
+        <w:rPr>
+          <w:rFonts w:ascii="Times New Roman" w:hAnsi="Times New Roman" w:cs="Times New Roman"/>
+          <w:sz w:val="28"/>
+        </w:rPr>
+      </w:pPr>
+      <w:r>
+        <w:rPr>
+          <w:rFonts w:ascii="Times New Roman" w:hAnsi="Times New Roman" w:cs="Times New Roman"/>
+          <w:sz w:val="28"/>
+        </w:rPr>
+        <w:t>Visual Studio 2015 Community jest zintegrowanym środowiskiem programistycznym umożliwiającym szeroko pojęte tworzenie oprogramowania. Wykorzystano go w pracy do implementacji zarówno serwisu internetowego w technologii ASP.NET MVC, ale również do generowania bazy danych. Jest podstawowym środowiskiem do tworzenia aplikacji dla systemu Windwos Phone. Posiada wiele narzędzi ułatwiających pracę programisty.</w:t>
+      </w:r>
+    </w:p>
+    <w:p>
+      <w:pPr>
+        <w:jc w:val="center"/>
+        <w:rPr>
+          <w:rFonts w:ascii="Times New Roman" w:hAnsi="Times New Roman" w:cs="Times New Roman"/>
+          <w:sz w:val="28"/>
+        </w:rPr>
+      </w:pPr>
+      <w:r>
+        <w:rPr>
+          <w:rFonts w:ascii="Times New Roman" w:hAnsi="Times New Roman" w:cs="Times New Roman"/>
+          <w:sz w:val="28"/>
+        </w:rPr>
+        <w:t>.NET Framework</w:t>
+      </w:r>
+    </w:p>
+    <w:p>
+      <w:pPr>
+        <w:ind w:firstLine="708"/>
+        <w:rPr>
+          <w:rFonts w:ascii="Times New Roman" w:hAnsi="Times New Roman" w:cs="Times New Roman"/>
+          <w:sz w:val="28"/>
+        </w:rPr>
+      </w:pPr>
+      <w:r>
+        <w:rPr>
+          <w:rFonts w:ascii="Times New Roman" w:hAnsi="Times New Roman" w:cs="Times New Roman"/>
+          <w:sz w:val="28"/>
+        </w:rPr>
+        <w:t xml:space="preserve">Jest platformą programistyczną, którą opracowała firma Microsoft. Jej zadaniem jest zarządzanie elemantami systemu, pamięcią, oraz kodem. Dostarcza biblioteki klas, które zapewniają podstawowe funkcjonalności oprogramowaniu. Umożliwia implementację oprogramowania w wielu różnych językach. Są to między innymi C++, J#, F# oraz C#, który wykorzystano dla implemetacji niniejszego projektu.  </w:t>
+      </w:r>
+    </w:p>
+    <w:p>
+      <w:pPr>
+        <w:jc w:val="center"/>
+        <w:rPr>
+          <w:rFonts w:ascii="Times New Roman" w:hAnsi="Times New Roman" w:cs="Times New Roman"/>
+          <w:sz w:val="28"/>
+        </w:rPr>
+      </w:pPr>
+      <w:r>
+        <w:rPr>
+          <w:rFonts w:ascii="Times New Roman" w:hAnsi="Times New Roman" w:cs="Times New Roman"/>
+          <w:sz w:val="28"/>
+        </w:rPr>
+        <w:t>C#</w:t>
+      </w:r>
+    </w:p>
+    <w:p>
+      <w:pPr>
+        <w:ind w:firstLine="708"/>
+        <w:rPr>
+          <w:rFonts w:ascii="Times New Roman" w:hAnsi="Times New Roman" w:cs="Times New Roman"/>
+          <w:sz w:val="28"/>
+        </w:rPr>
+      </w:pPr>
+      <w:r>
+        <w:rPr>
+          <w:rFonts w:ascii="Times New Roman" w:hAnsi="Times New Roman" w:cs="Times New Roman"/>
+          <w:sz w:val="28"/>
+        </w:rPr>
+        <w:t xml:space="preserve">Jest wysokopoziomowym językiem obiektowym. Wykorzystywany od parunastu lat mieści się w czołówce najbardziej popularnych współcześnie </w:t>
+      </w:r>
+      <w:r>
+        <w:rPr>
+          <w:rFonts w:ascii="Times New Roman" w:hAnsi="Times New Roman" w:cs="Times New Roman"/>
+          <w:sz w:val="28"/>
+        </w:rPr>
+        <w:lastRenderedPageBreak/>
+        <w:t>języków programowania. P</w:t>
+      </w:r>
+      <w:r>
+        <w:rPr>
+          <w:rFonts w:ascii="Times New Roman" w:hAnsi="Times New Roman" w:cs="Times New Roman"/>
+          <w:sz w:val="28"/>
+        </w:rPr>
+        <w:t>rog</w:t>
+      </w:r>
+      <w:bookmarkStart w:id="0" w:name="_GoBack"/>
+      <w:bookmarkEnd w:id="0"/>
+      <w:r>
+        <w:rPr>
+          <w:rFonts w:ascii="Times New Roman" w:hAnsi="Times New Roman" w:cs="Times New Roman"/>
+          <w:sz w:val="28"/>
+        </w:rPr>
+        <w:t xml:space="preserve">ram, który napisano w tym języku, jest kompilowany do </w:t>
+      </w:r>
+      <w:r>
+        <w:rPr>
+          <w:rFonts w:ascii="Times New Roman" w:hAnsi="Times New Roman" w:cs="Times New Roman"/>
+          <w:sz w:val="28"/>
+        </w:rPr>
+        <w:t>CIL – języka pośredniego, który uruchamia  środowisko .NET. Do tworzenia projektu zdecydowano się na ten właśnie język ze względu na najdłuższe doświadczenie autora pracy w technologiach ziwązanych z tym językiem.</w:t>
+      </w:r>
+    </w:p>
+    <w:p>
+      <w:pPr>
+        <w:rPr>
+          <w:rFonts w:ascii="Segoe UI Semilight" w:hAnsi="Segoe UI Semilight" w:cs="Segoe UI Semilight"/>
+          <w:sz w:val="44"/>
+        </w:rPr>
+      </w:pPr>
+    </w:p>
+    <w:p>
+      <w:pPr>
+        <w:pStyle w:val="ListParagraph"/>
+        <w:ind w:left="1430"/>
+        <w:rPr>
+          <w:rFonts w:ascii="Segoe UI Semilight" w:hAnsi="Segoe UI Semilight" w:cs="Segoe UI Semilight"/>
+          <w:sz w:val="44"/>
+        </w:rPr>
+      </w:pPr>
+    </w:p>
+    <w:p>
+      <w:pPr>
+        <w:pStyle w:val="ListParagraph"/>
         <w:ind w:left="1416"/>
-        <w:rPr>
-          <w:rFonts w:ascii="Times New Roman" w:hAnsi="Times New Roman" w:cs="Times New Roman"/>
-          <w:sz w:val="28"/>
-        </w:rPr>
-      </w:pPr>
-    </w:p>
-    <w:p>
-      <w:pPr>
-        <w:pStyle w:val="ListParagraph"/>
         <w:rPr>
           <w:rFonts w:ascii="Times New Roman" w:hAnsi="Times New Roman" w:cs="Times New Roman"/>
           <w:sz w:val="28"/>
@@ -2250,7 +2507,7 @@
           <w:rPr>
             <w:noProof/>
           </w:rPr>
-          <w:t>1</w:t>
+          <w:t>9</w:t>
         </w:r>
         <w:r>
           <w:rPr>
@@ -2983,6 +3240,127 @@
     </w:lvl>
   </w:abstractNum>
   <w:abstractNum w:abstractNumId="6">
+    <w:nsid w:val="5E687508"/>
+    <w:multiLevelType w:val="multilevel"/>
+    <w:tmpl w:val="3DE84F4E"/>
+    <w:lvl w:ilvl="0">
+      <w:start w:val="1"/>
+      <w:numFmt w:val="decimal"/>
+      <w:lvlText w:val="%1."/>
+      <w:lvlJc w:val="left"/>
+      <w:pPr>
+        <w:ind w:left="720" w:hanging="360"/>
+      </w:pPr>
+      <w:rPr>
+        <w:rFonts w:hint="default"/>
+      </w:rPr>
+    </w:lvl>
+    <w:lvl w:ilvl="1">
+      <w:start w:val="1"/>
+      <w:numFmt w:val="decimal"/>
+      <w:isLgl/>
+      <w:lvlText w:val="%1.%2"/>
+      <w:lvlJc w:val="left"/>
+      <w:pPr>
+        <w:ind w:left="1430" w:hanging="720"/>
+      </w:pPr>
+      <w:rPr>
+        <w:rFonts w:hint="default"/>
+      </w:rPr>
+    </w:lvl>
+    <w:lvl w:ilvl="2">
+      <w:start w:val="1"/>
+      <w:numFmt w:val="decimal"/>
+      <w:isLgl/>
+      <w:lvlText w:val="%1.%2.%3"/>
+      <w:lvlJc w:val="left"/>
+      <w:pPr>
+        <w:ind w:left="1440" w:hanging="1080"/>
+      </w:pPr>
+      <w:rPr>
+        <w:rFonts w:hint="default"/>
+      </w:rPr>
+    </w:lvl>
+    <w:lvl w:ilvl="3">
+      <w:start w:val="1"/>
+      <w:numFmt w:val="decimal"/>
+      <w:isLgl/>
+      <w:lvlText w:val="%1.%2.%3.%4"/>
+      <w:lvlJc w:val="left"/>
+      <w:pPr>
+        <w:ind w:left="1800" w:hanging="1440"/>
+      </w:pPr>
+      <w:rPr>
+        <w:rFonts w:hint="default"/>
+      </w:rPr>
+    </w:lvl>
+    <w:lvl w:ilvl="4">
+      <w:start w:val="1"/>
+      <w:numFmt w:val="decimal"/>
+      <w:isLgl/>
+      <w:lvlText w:val="%1.%2.%3.%4.%5"/>
+      <w:lvlJc w:val="left"/>
+      <w:pPr>
+        <w:ind w:left="2160" w:hanging="1800"/>
+      </w:pPr>
+      <w:rPr>
+        <w:rFonts w:hint="default"/>
+      </w:rPr>
+    </w:lvl>
+    <w:lvl w:ilvl="5">
+      <w:start w:val="1"/>
+      <w:numFmt w:val="decimal"/>
+      <w:isLgl/>
+      <w:lvlText w:val="%1.%2.%3.%4.%5.%6"/>
+      <w:lvlJc w:val="left"/>
+      <w:pPr>
+        <w:ind w:left="2520" w:hanging="2160"/>
+      </w:pPr>
+      <w:rPr>
+        <w:rFonts w:hint="default"/>
+      </w:rPr>
+    </w:lvl>
+    <w:lvl w:ilvl="6">
+      <w:start w:val="1"/>
+      <w:numFmt w:val="decimal"/>
+      <w:isLgl/>
+      <w:lvlText w:val="%1.%2.%3.%4.%5.%6.%7"/>
+      <w:lvlJc w:val="left"/>
+      <w:pPr>
+        <w:ind w:left="2880" w:hanging="2520"/>
+      </w:pPr>
+      <w:rPr>
+        <w:rFonts w:hint="default"/>
+      </w:rPr>
+    </w:lvl>
+    <w:lvl w:ilvl="7">
+      <w:start w:val="1"/>
+      <w:numFmt w:val="decimal"/>
+      <w:isLgl/>
+      <w:lvlText w:val="%1.%2.%3.%4.%5.%6.%7.%8"/>
+      <w:lvlJc w:val="left"/>
+      <w:pPr>
+        <w:ind w:left="3240" w:hanging="2880"/>
+      </w:pPr>
+      <w:rPr>
+        <w:rFonts w:hint="default"/>
+      </w:rPr>
+    </w:lvl>
+    <w:lvl w:ilvl="8">
+      <w:start w:val="1"/>
+      <w:numFmt w:val="decimal"/>
+      <w:isLgl/>
+      <w:lvlText w:val="%1.%2.%3.%4.%5.%6.%7.%8.%9"/>
+      <w:lvlJc w:val="left"/>
+      <w:pPr>
+        <w:ind w:left="3240" w:hanging="2880"/>
+      </w:pPr>
+      <w:rPr>
+        <w:rFonts w:hint="default"/>
+      </w:rPr>
+    </w:lvl>
+  </w:abstractNum>
+  <w:abstractNum w:abstractNumId="7">
     <w:nsid w:val="6AC43A4C"/>
     <w:multiLevelType w:val="multilevel"/>
     <w:tmpl w:val="3DE84F4E"/>
@@ -3103,7 +3481,7 @@
       </w:rPr>
     </w:lvl>
   </w:abstractNum>
-  <w:abstractNum w:abstractNumId="7">
+  <w:abstractNum w:abstractNumId="8">
     <w:nsid w:val="7DBB428A"/>
     <w:multiLevelType w:val="hybridMultilevel"/>
     <w:tmpl w:val="E250C6B8"/>
@@ -3226,7 +3604,7 @@
     <w:abstractNumId w:val="2"/>
   </w:num>
   <w:num w:numId="4">
-    <w:abstractNumId w:val="6"/>
+    <w:abstractNumId w:val="7"/>
   </w:num>
   <w:num w:numId="5">
     <w:abstractNumId w:val="4"/>
@@ -3238,7 +3616,10 @@
     <w:abstractNumId w:val="0"/>
   </w:num>
   <w:num w:numId="8">
-    <w:abstractNumId w:val="7"/>
+    <w:abstractNumId w:val="8"/>
+  </w:num>
+  <w:num w:numId="9">
+    <w:abstractNumId w:val="6"/>
   </w:num>
 </w:numbering>
 </file>
@@ -4035,7 +4416,7 @@
 </file>
 
 <file path=customXml/itemProps1.xml><?xml version="1.0" encoding="utf-8"?>
-<ds:datastoreItem xmlns:ds="http://schemas.openxmlformats.org/officeDocument/2006/customXml" ds:itemID="{1AD67911-E31C-421B-AE00-CBFA2E5C9F7D}">
+<ds:datastoreItem xmlns:ds="http://schemas.openxmlformats.org/officeDocument/2006/customXml" ds:itemID="{08EC8AA1-A2D2-441F-BE85-6D5B989611A1}">
   <ds:schemaRefs>
     <ds:schemaRef ds:uri="http://schemas.openxmlformats.org/officeDocument/2006/bibliography"/>
   </ds:schemaRefs>

</xml_diff>

<commit_message>
Chapter II part 2
</commit_message>
<xml_diff>
--- a/Dokumentacja/PracaDyplomowa.docx
+++ b/Dokumentacja/PracaDyplomowa.docx
@@ -2121,6 +2121,7 @@
           <w:ilvl w:val="0"/>
           <w:numId w:val="3"/>
         </w:numPr>
+        <w:spacing w:line="360" w:lineRule="auto"/>
         <w:ind w:left="284"/>
         <w:rPr>
           <w:rFonts w:ascii="Segoe UI Semilight" w:hAnsi="Segoe UI Semilight" w:cs="Segoe UI Semilight"/>
@@ -2139,6 +2140,7 @@
     <w:p>
       <w:pPr>
         <w:pStyle w:val="ListParagraph"/>
+        <w:spacing w:line="360" w:lineRule="auto"/>
         <w:ind w:left="0" w:firstLine="696"/>
         <w:rPr>
           <w:rFonts w:ascii="Segoe UI Semilight" w:hAnsi="Segoe UI Semilight" w:cs="Segoe UI Semilight"/>
@@ -2174,6 +2176,7 @@
           <w:ilvl w:val="1"/>
           <w:numId w:val="3"/>
         </w:numPr>
+        <w:spacing w:line="360" w:lineRule="auto"/>
         <w:rPr>
           <w:rFonts w:ascii="Segoe UI Semilight" w:hAnsi="Segoe UI Semilight" w:cs="Segoe UI Semilight"/>
           <w:sz w:val="44"/>
@@ -2189,6 +2192,7 @@
     </w:p>
     <w:p>
       <w:pPr>
+        <w:spacing w:line="360" w:lineRule="auto"/>
         <w:ind w:firstLine="706"/>
         <w:rPr>
           <w:rFonts w:ascii="Times New Roman" w:hAnsi="Times New Roman" w:cs="Times New Roman"/>
@@ -2221,11 +2225,26 @@
           <w:rFonts w:ascii="Times New Roman" w:hAnsi="Times New Roman" w:cs="Times New Roman"/>
           <w:sz w:val="28"/>
         </w:rPr>
-        <w:t>arności i jest wypierana z rynku przez inne popularne systemy operacyjne. Uważa się jednak, że system dobrze zaprojektowany, a pomimo dużych ograniczeń, sprawdza się idealnie jako system dla celów biznesowych. Warto także wspomnieć tutaj o Windows Store, który jest witryną internetową lub aplikacją – sklepem, z którego pobierać można aplikację, wliczając w to niniejszy projekt. Docelowo projekt jest tworzony dla wersji systemu Windows Phone 8.1, jednak pliki projektu bądą również działać w systemie Windows 10 Mobile.</w:t>
-      </w:r>
-    </w:p>
-    <w:p>
-      <w:pPr>
+        <w:t xml:space="preserve">arności i jest wypierana z rynku przez inne popularne systemy operacyjne. Uważa się jednak, że system dobrze zaprojektowany, a pomimo dużych ograniczeń, sprawdza się idealnie jako system dla celów biznesowych. Warto także wspomnieć tutaj o Windows Store, który jest witryną internetową lub aplikacją – sklepem, z którego pobierać można aplikację, wliczając w to niniejszy projekt. Docelowo projekt jest tworzony dla wersji systemu Windows </w:t>
+      </w:r>
+      <w:r>
+        <w:rPr>
+          <w:rFonts w:ascii="Times New Roman" w:hAnsi="Times New Roman" w:cs="Times New Roman"/>
+          <w:sz w:val="28"/>
+        </w:rPr>
+        <w:t>Phone 8.1, jednak technologia jest kompatybilna wstecz, więc pliki projektu</w:t>
+      </w:r>
+      <w:r>
+        <w:rPr>
+          <w:rFonts w:ascii="Times New Roman" w:hAnsi="Times New Roman" w:cs="Times New Roman"/>
+          <w:sz w:val="28"/>
+        </w:rPr>
+        <w:t xml:space="preserve"> bądą również działać w systemie Windows 10 Mobile.</w:t>
+      </w:r>
+    </w:p>
+    <w:p>
+      <w:pPr>
+        <w:spacing w:line="360" w:lineRule="auto"/>
         <w:ind w:firstLine="706"/>
         <w:rPr>
           <w:rFonts w:ascii="Segoe UI Semilight" w:hAnsi="Segoe UI Semilight" w:cs="Segoe UI Semilight"/>
@@ -2240,6 +2259,7 @@
           <w:ilvl w:val="1"/>
           <w:numId w:val="3"/>
         </w:numPr>
+        <w:spacing w:line="360" w:lineRule="auto"/>
         <w:rPr>
           <w:rFonts w:ascii="Segoe UI Semilight" w:hAnsi="Segoe UI Semilight" w:cs="Segoe UI Semilight"/>
           <w:sz w:val="44"/>
@@ -2256,16 +2276,17 @@
     <w:p>
       <w:pPr>
         <w:pStyle w:val="ListParagraph"/>
+        <w:spacing w:line="360" w:lineRule="auto"/>
         <w:ind w:left="0"/>
         <w:jc w:val="center"/>
         <w:rPr>
-          <w:rFonts w:ascii="Times New Roman" w:hAnsi="Times New Roman" w:cs="Times New Roman"/>
-          <w:sz w:val="28"/>
-        </w:rPr>
-      </w:pPr>
-      <w:r>
-        <w:rPr>
-          <w:rFonts w:ascii="Times New Roman" w:hAnsi="Times New Roman" w:cs="Times New Roman"/>
+          <w:rFonts w:ascii="Segoe UI Semilight" w:hAnsi="Segoe UI Semilight" w:cs="Segoe UI Semilight"/>
+          <w:sz w:val="28"/>
+        </w:rPr>
+      </w:pPr>
+      <w:r>
+        <w:rPr>
+          <w:rFonts w:ascii="Segoe UI Semilight" w:hAnsi="Segoe UI Semilight" w:cs="Segoe UI Semilight"/>
           <w:sz w:val="28"/>
         </w:rPr>
         <w:t>Visual Studio 2015</w:t>
@@ -2274,6 +2295,7 @@
     <w:p>
       <w:pPr>
         <w:pStyle w:val="ListParagraph"/>
+        <w:spacing w:line="360" w:lineRule="auto"/>
         <w:ind w:left="0" w:firstLine="684"/>
         <w:rPr>
           <w:rFonts w:ascii="Times New Roman" w:hAnsi="Times New Roman" w:cs="Times New Roman"/>
@@ -2290,22 +2312,25 @@
     </w:p>
     <w:p>
       <w:pPr>
+        <w:spacing w:line="360" w:lineRule="auto"/>
         <w:jc w:val="center"/>
         <w:rPr>
-          <w:rFonts w:ascii="Times New Roman" w:hAnsi="Times New Roman" w:cs="Times New Roman"/>
-          <w:sz w:val="28"/>
-        </w:rPr>
-      </w:pPr>
-      <w:r>
-        <w:rPr>
-          <w:rFonts w:ascii="Times New Roman" w:hAnsi="Times New Roman" w:cs="Times New Roman"/>
-          <w:sz w:val="28"/>
-        </w:rPr>
+          <w:rFonts w:ascii="Segoe UI Semilight" w:hAnsi="Segoe UI Semilight" w:cs="Segoe UI Semilight"/>
+          <w:sz w:val="28"/>
+        </w:rPr>
+      </w:pPr>
+      <w:r>
+        <w:rPr>
+          <w:rFonts w:ascii="Segoe UI Semilight" w:hAnsi="Segoe UI Semilight" w:cs="Segoe UI Semilight"/>
+          <w:sz w:val="28"/>
+        </w:rPr>
+        <w:lastRenderedPageBreak/>
         <w:t>.NET Framework</w:t>
       </w:r>
     </w:p>
     <w:p>
       <w:pPr>
+        <w:spacing w:line="360" w:lineRule="auto"/>
         <w:ind w:firstLine="708"/>
         <w:rPr>
           <w:rFonts w:ascii="Times New Roman" w:hAnsi="Times New Roman" w:cs="Times New Roman"/>
@@ -2322,15 +2347,16 @@
     </w:p>
     <w:p>
       <w:pPr>
+        <w:spacing w:line="360" w:lineRule="auto"/>
         <w:jc w:val="center"/>
         <w:rPr>
-          <w:rFonts w:ascii="Times New Roman" w:hAnsi="Times New Roman" w:cs="Times New Roman"/>
-          <w:sz w:val="28"/>
-        </w:rPr>
-      </w:pPr>
-      <w:r>
-        <w:rPr>
-          <w:rFonts w:ascii="Times New Roman" w:hAnsi="Times New Roman" w:cs="Times New Roman"/>
+          <w:rFonts w:ascii="Segoe UI Semilight" w:hAnsi="Segoe UI Semilight" w:cs="Segoe UI Semilight"/>
+          <w:sz w:val="28"/>
+        </w:rPr>
+      </w:pPr>
+      <w:r>
+        <w:rPr>
+          <w:rFonts w:ascii="Segoe UI Semilight" w:hAnsi="Segoe UI Semilight" w:cs="Segoe UI Semilight"/>
           <w:sz w:val="28"/>
         </w:rPr>
         <w:t>C#</w:t>
@@ -2338,6 +2364,7 @@
     </w:p>
     <w:p>
       <w:pPr>
+        <w:spacing w:line="360" w:lineRule="auto"/>
         <w:ind w:firstLine="708"/>
         <w:rPr>
           <w:rFonts w:ascii="Times New Roman" w:hAnsi="Times New Roman" w:cs="Times New Roman"/>
@@ -2349,7 +2376,144 @@
           <w:rFonts w:ascii="Times New Roman" w:hAnsi="Times New Roman" w:cs="Times New Roman"/>
           <w:sz w:val="28"/>
         </w:rPr>
-        <w:t xml:space="preserve">Jest wysokopoziomowym językiem obiektowym. Wykorzystywany od parunastu lat mieści się w czołówce najbardziej popularnych współcześnie </w:t>
+        <w:t>Jest wysokopoziomowym językiem obiektowym. Wykorzystywany od parunastu lat mieści się w czołówce najbardziej popularnych współcześnie języków programowania. P</w:t>
+      </w:r>
+      <w:r>
+        <w:rPr>
+          <w:rFonts w:ascii="Times New Roman" w:hAnsi="Times New Roman" w:cs="Times New Roman"/>
+          <w:sz w:val="28"/>
+        </w:rPr>
+        <w:t>rog</w:t>
+      </w:r>
+      <w:r>
+        <w:rPr>
+          <w:rFonts w:ascii="Times New Roman" w:hAnsi="Times New Roman" w:cs="Times New Roman"/>
+          <w:sz w:val="28"/>
+        </w:rPr>
+        <w:t xml:space="preserve">ram, który napisano w tym języku, jest kompilowany do </w:t>
+      </w:r>
+      <w:r>
+        <w:rPr>
+          <w:rFonts w:ascii="Times New Roman" w:hAnsi="Times New Roman" w:cs="Times New Roman"/>
+          <w:sz w:val="28"/>
+        </w:rPr>
+        <w:t>CIL – języka pośredniego, który uruchamia  środowisko .NET. Do tworzenia projektu zdecydowano się na ten właśnie język ze względu na najdłuższe doświadczenie autora pracy w technologiach ziwązanych z tym językiem.</w:t>
+      </w:r>
+    </w:p>
+    <w:p>
+      <w:pPr>
+        <w:spacing w:line="360" w:lineRule="auto"/>
+        <w:jc w:val="center"/>
+        <w:rPr>
+          <w:rFonts w:ascii="Segoe UI Semilight" w:hAnsi="Segoe UI Semilight" w:cs="Segoe UI Semilight"/>
+          <w:sz w:val="28"/>
+        </w:rPr>
+      </w:pPr>
+      <w:r>
+        <w:rPr>
+          <w:rFonts w:ascii="Segoe UI Semilight" w:hAnsi="Segoe UI Semilight" w:cs="Segoe UI Semilight"/>
+          <w:sz w:val="28"/>
+        </w:rPr>
+        <w:t>XAML</w:t>
+      </w:r>
+    </w:p>
+    <w:p>
+      <w:pPr>
+        <w:spacing w:line="360" w:lineRule="auto"/>
+        <w:rPr>
+          <w:rFonts w:ascii="Times New Roman" w:hAnsi="Times New Roman" w:cs="Times New Roman"/>
+          <w:sz w:val="28"/>
+        </w:rPr>
+      </w:pPr>
+      <w:r>
+        <w:rPr>
+          <w:rFonts w:ascii="Times New Roman" w:hAnsi="Times New Roman" w:cs="Times New Roman"/>
+          <w:sz w:val="28"/>
+        </w:rPr>
+        <w:tab/>
+      </w:r>
+      <w:r>
+        <w:rPr>
+          <w:rFonts w:ascii="Times New Roman" w:hAnsi="Times New Roman" w:cs="Times New Roman"/>
+          <w:sz w:val="28"/>
+        </w:rPr>
+        <w:t xml:space="preserve">Wspomaga pracę nad oprogramowaniem w technologiach takich jak </w:t>
+      </w:r>
+      <w:r>
+        <w:rPr>
+          <w:rFonts w:ascii="Times New Roman" w:hAnsi="Times New Roman" w:cs="Times New Roman"/>
+          <w:sz w:val="28"/>
+        </w:rPr>
+        <w:t>Windows Presentation Foundation</w:t>
+      </w:r>
+      <w:r>
+        <w:rPr>
+          <w:rFonts w:ascii="Times New Roman" w:hAnsi="Times New Roman" w:cs="Times New Roman"/>
+          <w:sz w:val="28"/>
+        </w:rPr>
+        <w:t>,</w:t>
+      </w:r>
+      <w:r>
+        <w:rPr>
+          <w:rFonts w:ascii="Times New Roman" w:hAnsi="Times New Roman" w:cs="Times New Roman"/>
+          <w:sz w:val="28"/>
+        </w:rPr>
+        <w:t xml:space="preserve"> Silverlight oraz Windows Phone. Język opisu interfejsu użytkownika. Jest jedną z częsci .NET i tak jak C# jest zamieniany na </w:t>
+      </w:r>
+      <w:r>
+        <w:rPr>
+          <w:rFonts w:ascii="Times New Roman" w:hAnsi="Times New Roman" w:cs="Times New Roman"/>
+          <w:sz w:val="28"/>
+        </w:rPr>
+        <w:t>język wspólny i interpretowany w locie. Rozdzielenie zdefiniowanego interfejsu od logiki pozwala na niezależność tworzenia pojedynczych elementów projektu.</w:t>
+      </w:r>
+    </w:p>
+    <w:p>
+      <w:pPr>
+        <w:spacing w:line="360" w:lineRule="auto"/>
+        <w:jc w:val="center"/>
+        <w:rPr>
+          <w:rFonts w:ascii="Segoe UI Semilight" w:hAnsi="Segoe UI Semilight" w:cs="Segoe UI Semilight"/>
+          <w:sz w:val="28"/>
+        </w:rPr>
+      </w:pPr>
+      <w:r>
+        <w:rPr>
+          <w:rFonts w:ascii="Segoe UI Semilight" w:hAnsi="Segoe UI Semilight" w:cs="Segoe UI Semilight"/>
+          <w:sz w:val="28"/>
+        </w:rPr>
+        <w:t>GIT</w:t>
+      </w:r>
+    </w:p>
+    <w:p>
+      <w:pPr>
+        <w:spacing w:line="360" w:lineRule="auto"/>
+        <w:ind w:firstLine="708"/>
+        <w:rPr>
+          <w:rFonts w:ascii="Times New Roman" w:hAnsi="Times New Roman" w:cs="Times New Roman"/>
+          <w:sz w:val="28"/>
+        </w:rPr>
+      </w:pPr>
+      <w:r>
+        <w:rPr>
+          <w:rFonts w:ascii="Times New Roman" w:hAnsi="Times New Roman" w:cs="Times New Roman"/>
+          <w:sz w:val="28"/>
+        </w:rPr>
+        <w:t xml:space="preserve">Git jest narzędziem służącym do kontroli wersji. Jest narzędziem niezwykle przydatnym podczas rozwijania oprogramowania. Pozwala na szybki </w:t>
+      </w:r>
+      <w:r>
+        <w:rPr>
+          <w:rFonts w:ascii="Times New Roman" w:hAnsi="Times New Roman" w:cs="Times New Roman"/>
+          <w:sz w:val="28"/>
+        </w:rPr>
+        <w:t>wgląd</w:t>
+      </w:r>
+      <w:r>
+        <w:rPr>
+          <w:rFonts w:ascii="Times New Roman" w:hAnsi="Times New Roman" w:cs="Times New Roman"/>
+          <w:sz w:val="28"/>
+        </w:rPr>
+        <w:t xml:space="preserve"> do kodu. łatwo w nim porównać dwa różne elementy, skasować zmiany i </w:t>
       </w:r>
       <w:r>
         <w:rPr>
@@ -2357,14 +2521,81 @@
           <w:sz w:val="28"/>
         </w:rPr>
         <w:lastRenderedPageBreak/>
-        <w:t>języków programowania. P</w:t>
-      </w:r>
-      <w:r>
-        <w:rPr>
-          <w:rFonts w:ascii="Times New Roman" w:hAnsi="Times New Roman" w:cs="Times New Roman"/>
-          <w:sz w:val="28"/>
-        </w:rPr>
-        <w:t>rog</w:t>
+        <w:t>wrócić do wersji np. z powodu popełniena błędów. Pozwala także na tworzenie gałęzi projektu, co stanowi ogromne wsparcie w przypadku dużych projektów, przy których pracuje wiele osób.</w:t>
+      </w:r>
+    </w:p>
+    <w:p>
+      <w:pPr>
+        <w:spacing w:line="360" w:lineRule="auto"/>
+        <w:jc w:val="center"/>
+        <w:rPr>
+          <w:rFonts w:ascii="Segoe UI Semilight" w:hAnsi="Segoe UI Semilight" w:cs="Segoe UI Semilight"/>
+          <w:sz w:val="28"/>
+        </w:rPr>
+      </w:pPr>
+      <w:r>
+        <w:rPr>
+          <w:rFonts w:ascii="Segoe UI Semilight" w:hAnsi="Segoe UI Semilight" w:cs="Segoe UI Semilight"/>
+          <w:sz w:val="28"/>
+        </w:rPr>
+        <w:t>Entity Framework</w:t>
+      </w:r>
+    </w:p>
+    <w:p>
+      <w:pPr>
+        <w:spacing w:line="360" w:lineRule="auto"/>
+        <w:ind w:firstLine="708"/>
+        <w:rPr>
+          <w:rFonts w:ascii="Times New Roman" w:hAnsi="Times New Roman" w:cs="Times New Roman"/>
+          <w:sz w:val="28"/>
+        </w:rPr>
+      </w:pPr>
+      <w:r>
+        <w:rPr>
+          <w:rFonts w:ascii="Times New Roman" w:hAnsi="Times New Roman" w:cs="Times New Roman"/>
+          <w:sz w:val="28"/>
+        </w:rPr>
+        <w:t>Narzędzie również powstało jako część platformy .NET. Jest narzedziem typu ORM (ang. Object Relational Mapping). Pozwala na wiele ułatwień przy implementacji baz danych. W projekcie służy jedynie do zdefiniowania i wygenerowania bazy danych, chociaż jest narzedziem wielu zastosowań. Przekształca stworzony schemat w plik bazy danych przy obecności platformy Azure.</w:t>
+      </w:r>
+    </w:p>
+    <w:p>
+      <w:pPr>
+        <w:spacing w:line="360" w:lineRule="auto"/>
+        <w:jc w:val="center"/>
+        <w:rPr>
+          <w:rFonts w:ascii="Segoe UI Semilight" w:hAnsi="Segoe UI Semilight" w:cs="Segoe UI Semilight"/>
+          <w:sz w:val="28"/>
+        </w:rPr>
+      </w:pPr>
+      <w:r>
+        <w:rPr>
+          <w:rFonts w:ascii="Segoe UI Semilight" w:hAnsi="Segoe UI Semilight" w:cs="Segoe UI Semilight"/>
+          <w:sz w:val="28"/>
+        </w:rPr>
+        <w:t>Azure</w:t>
+      </w:r>
+    </w:p>
+    <w:p>
+      <w:pPr>
+        <w:spacing w:line="360" w:lineRule="auto"/>
+        <w:rPr>
+          <w:rFonts w:ascii="Times New Roman" w:hAnsi="Times New Roman" w:cs="Times New Roman"/>
+          <w:sz w:val="28"/>
+        </w:rPr>
+      </w:pPr>
+      <w:r>
+        <w:rPr>
+          <w:rFonts w:ascii="Times New Roman" w:hAnsi="Times New Roman" w:cs="Times New Roman"/>
+          <w:sz w:val="28"/>
+        </w:rPr>
+        <w:t xml:space="preserve">Jest produktem Microsoftu. Stanowi platformę chmurową umożliwijącą </w:t>
+      </w:r>
+      <w:r>
+        <w:rPr>
+          <w:rFonts w:ascii="Times New Roman" w:hAnsi="Times New Roman" w:cs="Times New Roman"/>
+          <w:sz w:val="28"/>
+        </w:rPr>
+        <w:t xml:space="preserve">uruchamianie aplikacji, stron internetowych i wiele innych. Serwis, który implementowano w niniejszym projekcie korzysta właśnie z usług Azure. Pozwala na zasadniczo prosty proces wdrażania aplikacji do interentu. W praktyce proces ten jest dość skomplikowany i łatwo wyłączyć zasoby nieświadomie lub zburzyć ich wspólpracę, którą potem bardzo trudno przywrócić </w:t>
       </w:r>
       <w:bookmarkStart w:id="0" w:name="_GoBack"/>
       <w:bookmarkEnd w:id="0"/>
@@ -2373,14 +2604,7 @@
           <w:rFonts w:ascii="Times New Roman" w:hAnsi="Times New Roman" w:cs="Times New Roman"/>
           <w:sz w:val="28"/>
         </w:rPr>
-        <w:t xml:space="preserve">ram, który napisano w tym języku, jest kompilowany do </w:t>
-      </w:r>
-      <w:r>
-        <w:rPr>
-          <w:rFonts w:ascii="Times New Roman" w:hAnsi="Times New Roman" w:cs="Times New Roman"/>
-          <w:sz w:val="28"/>
-        </w:rPr>
-        <w:t>CIL – języka pośredniego, który uruchamia  środowisko .NET. Do tworzenia projektu zdecydowano się na ten właśnie język ze względu na najdłuższe doświadczenie autora pracy w technologiach ziwązanych z tym językiem.</w:t>
+        <w:t>w środowisku Visual Studio.</w:t>
       </w:r>
     </w:p>
     <w:p>
@@ -2507,7 +2731,7 @@
           <w:rPr>
             <w:noProof/>
           </w:rPr>
-          <w:t>9</w:t>
+          <w:t>8</w:t>
         </w:r>
         <w:r>
           <w:rPr>
@@ -4147,6 +4371,18 @@
       <w:vertAlign w:val="superscript"/>
     </w:rPr>
   </w:style>
+  <w:style w:type="character" w:styleId="Hyperlink">
+    <w:name w:val="Hyperlink"/>
+    <w:basedOn w:val="DefaultParagraphFont"/>
+    <w:uiPriority w:val="99"/>
+    <w:semiHidden/>
+    <w:unhideWhenUsed/>
+    <w:rsid w:val="001F5E93"/>
+    <w:rPr>
+      <w:color w:val="0000FF"/>
+      <w:u w:val="single"/>
+    </w:rPr>
+  </w:style>
 </w:styles>
 </file>
 
@@ -4416,7 +4652,7 @@
 </file>
 
 <file path=customXml/itemProps1.xml><?xml version="1.0" encoding="utf-8"?>
-<ds:datastoreItem xmlns:ds="http://schemas.openxmlformats.org/officeDocument/2006/customXml" ds:itemID="{08EC8AA1-A2D2-441F-BE85-6D5B989611A1}">
+<ds:datastoreItem xmlns:ds="http://schemas.openxmlformats.org/officeDocument/2006/customXml" ds:itemID="{58AA3252-4341-49B9-A906-673D2A4F9F6D}">
   <ds:schemaRefs>
     <ds:schemaRef ds:uri="http://schemas.openxmlformats.org/officeDocument/2006/bibliography"/>
   </ds:schemaRefs>

</xml_diff>

<commit_message>
Dokument pracy wersja RELEASE 1.0
</commit_message>
<xml_diff>
--- a/Dokumentacja/PracaDyplomowa.docx
+++ b/Dokumentacja/PracaDyplomowa.docx
@@ -282,7 +282,7 @@
           <w:sz w:val="28"/>
           <w:szCs w:val="28"/>
         </w:rPr>
-        <w:t>Gliwice, Styczeń 2016 r.</w:t>
+        <w:t>Gliwice, Styczeń 201</w:t>
       </w:r>
       <w:r>
         <w:rPr>
@@ -290,6 +290,22 @@
           <w:sz w:val="28"/>
           <w:szCs w:val="28"/>
         </w:rPr>
+        <w:t>7</w:t>
+      </w:r>
+      <w:r>
+        <w:rPr>
+          <w:rFonts w:ascii="Segoe UI Semilight" w:hAnsi="Segoe UI Semilight" w:cs="Segoe UI Semilight"/>
+          <w:sz w:val="28"/>
+          <w:szCs w:val="28"/>
+        </w:rPr>
+        <w:t xml:space="preserve"> r.</w:t>
+      </w:r>
+      <w:r>
+        <w:rPr>
+          <w:rFonts w:ascii="Segoe UI Semilight" w:hAnsi="Segoe UI Semilight" w:cs="Segoe UI Semilight"/>
+          <w:sz w:val="28"/>
+          <w:szCs w:val="28"/>
+        </w:rPr>
         <w:br w:type="page"/>
       </w:r>
     </w:p>
@@ -297,29 +313,359 @@
       <w:pPr>
         <w:rPr>
           <w:rFonts w:ascii="Segoe UI Semilight" w:hAnsi="Segoe UI Semilight" w:cs="Segoe UI Semilight"/>
-          <w:sz w:val="96"/>
-        </w:rPr>
-      </w:pPr>
+          <w:sz w:val="28"/>
+          <w:szCs w:val="28"/>
+        </w:rPr>
+      </w:pPr>
+      <w:r>
+        <w:rPr>
+          <w:rFonts w:ascii="Segoe UI Semilight" w:hAnsi="Segoe UI Semilight" w:cs="Segoe UI Semilight"/>
+          <w:noProof/>
+          <w:sz w:val="28"/>
+          <w:szCs w:val="28"/>
+          <w:lang w:eastAsia="pl-PL"/>
+        </w:rPr>
+        <w:lastRenderedPageBreak/>
+        <mc:AlternateContent>
+          <mc:Choice Requires="wps">
+            <w:drawing>
+              <wp:anchor distT="0" distB="0" distL="114300" distR="114300" simplePos="0" relativeHeight="251668480" behindDoc="0" locked="0" layoutInCell="1" allowOverlap="1" wp14:anchorId="6C22B341" wp14:editId="32E21B6F">
+                <wp:simplePos x="0" y="0"/>
+                <wp:positionH relativeFrom="page">
+                  <wp:align>center</wp:align>
+                </wp:positionH>
+                <wp:positionV relativeFrom="paragraph">
+                  <wp:posOffset>8673465</wp:posOffset>
+                </wp:positionV>
+                <wp:extent cx="1555845" cy="600502"/>
+                <wp:effectExtent l="0" t="0" r="6350" b="9525"/>
+                <wp:wrapNone/>
+                <wp:docPr id="10" name="Rectangle 10"/>
+                <wp:cNvGraphicFramePr/>
+                <a:graphic xmlns:a="http://schemas.openxmlformats.org/drawingml/2006/main">
+                  <a:graphicData uri="http://schemas.microsoft.com/office/word/2010/wordprocessingShape">
+                    <wps:wsp>
+                      <wps:cNvSpPr/>
+                      <wps:spPr>
+                        <a:xfrm>
+                          <a:off x="0" y="0"/>
+                          <a:ext cx="1555845" cy="600502"/>
+                        </a:xfrm>
+                        <a:prstGeom prst="rect">
+                          <a:avLst/>
+                        </a:prstGeom>
+                        <a:solidFill>
+                          <a:schemeClr val="bg1"/>
+                        </a:solidFill>
+                        <a:ln>
+                          <a:noFill/>
+                        </a:ln>
+                      </wps:spPr>
+                      <wps:style>
+                        <a:lnRef idx="2">
+                          <a:schemeClr val="accent1">
+                            <a:shade val="50000"/>
+                          </a:schemeClr>
+                        </a:lnRef>
+                        <a:fillRef idx="1">
+                          <a:schemeClr val="accent1"/>
+                        </a:fillRef>
+                        <a:effectRef idx="0">
+                          <a:schemeClr val="accent1"/>
+                        </a:effectRef>
+                        <a:fontRef idx="minor">
+                          <a:schemeClr val="lt1"/>
+                        </a:fontRef>
+                      </wps:style>
+                      <wps:bodyPr rot="0" spcFirstLastPara="0" vertOverflow="overflow" horzOverflow="overflow" vert="horz" wrap="square" lIns="91440" tIns="45720" rIns="91440" bIns="45720" numCol="1" spcCol="0" rtlCol="0" fromWordArt="0" anchor="ctr" anchorCtr="0" forceAA="0" compatLnSpc="1">
+                        <a:prstTxWarp prst="textNoShape">
+                          <a:avLst/>
+                        </a:prstTxWarp>
+                        <a:noAutofit/>
+                      </wps:bodyPr>
+                    </wps:wsp>
+                  </a:graphicData>
+                </a:graphic>
+                <wp14:sizeRelH relativeFrom="margin">
+                  <wp14:pctWidth>0</wp14:pctWidth>
+                </wp14:sizeRelH>
+                <wp14:sizeRelV relativeFrom="margin">
+                  <wp14:pctHeight>0</wp14:pctHeight>
+                </wp14:sizeRelV>
+              </wp:anchor>
+            </w:drawing>
+          </mc:Choice>
+          <mc:Fallback>
+            <w:pict>
+              <v:rect w14:anchorId="0539BCC7" id="Rectangle 10" o:spid="_x0000_s1026" style="position:absolute;margin-left:0;margin-top:682.95pt;width:122.5pt;height:47.3pt;z-index:251668480;visibility:visible;mso-wrap-style:square;mso-width-percent:0;mso-height-percent:0;mso-wrap-distance-left:9pt;mso-wrap-distance-top:0;mso-wrap-distance-right:9pt;mso-wrap-distance-bottom:0;mso-position-horizontal:center;mso-position-horizontal-relative:page;mso-position-vertical:absolute;mso-position-vertical-relative:text;mso-width-percent:0;mso-height-percent:0;mso-width-relative:margin;mso-height-relative:margin;v-text-anchor:middle" o:gfxdata="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" fillcolor="white [3212]" stroked="f" strokeweight="1pt">
+                <w10:wrap anchorx="page"/>
+              </v:rect>
+            </w:pict>
+          </mc:Fallback>
+        </mc:AlternateContent>
+      </w:r>
+      <w:r>
+        <w:rPr>
+          <w:rFonts w:ascii="Segoe UI Semilight" w:hAnsi="Segoe UI Semilight" w:cs="Segoe UI Semilight"/>
+          <w:sz w:val="28"/>
+          <w:szCs w:val="28"/>
+        </w:rPr>
+        <w:br w:type="page"/>
+      </w:r>
     </w:p>
     <w:p>
       <w:pPr>
         <w:rPr>
           <w:rFonts w:ascii="Segoe UI Semilight" w:hAnsi="Segoe UI Semilight" w:cs="Segoe UI Semilight"/>
-          <w:sz w:val="52"/>
-        </w:rPr>
-      </w:pPr>
-      <w:r>
+          <w:sz w:val="28"/>
+          <w:szCs w:val="28"/>
+        </w:rPr>
+      </w:pPr>
+    </w:p>
+    <w:p>
+      <w:pPr>
+        <w:rPr>
+          <w:rFonts w:ascii="Segoe UI Semilight" w:hAnsi="Segoe UI Semilight" w:cs="Segoe UI Semilight"/>
+          <w:sz w:val="28"/>
+          <w:szCs w:val="28"/>
+        </w:rPr>
+      </w:pPr>
+      <w:r>
+        <w:rPr>
+          <w:rFonts w:ascii="Segoe UI Semilight" w:hAnsi="Segoe UI Semilight" w:cs="Segoe UI Semilight"/>
+          <w:noProof/>
+          <w:sz w:val="28"/>
+          <w:szCs w:val="28"/>
+          <w:lang w:eastAsia="pl-PL"/>
+        </w:rPr>
+        <mc:AlternateContent>
+          <mc:Choice Requires="wps">
+            <w:drawing>
+              <wp:anchor distT="0" distB="0" distL="114300" distR="114300" simplePos="0" relativeHeight="251670528" behindDoc="0" locked="0" layoutInCell="1" allowOverlap="1" wp14:anchorId="5E6C269B" wp14:editId="707DB2F4">
+                <wp:simplePos x="0" y="0"/>
+                <wp:positionH relativeFrom="margin">
+                  <wp:align>center</wp:align>
+                </wp:positionH>
+                <wp:positionV relativeFrom="paragraph">
+                  <wp:posOffset>8201717</wp:posOffset>
+                </wp:positionV>
+                <wp:extent cx="1555845" cy="600502"/>
+                <wp:effectExtent l="0" t="0" r="6350" b="9525"/>
+                <wp:wrapNone/>
+                <wp:docPr id="11" name="Rectangle 11"/>
+                <wp:cNvGraphicFramePr/>
+                <a:graphic xmlns:a="http://schemas.openxmlformats.org/drawingml/2006/main">
+                  <a:graphicData uri="http://schemas.microsoft.com/office/word/2010/wordprocessingShape">
+                    <wps:wsp>
+                      <wps:cNvSpPr/>
+                      <wps:spPr>
+                        <a:xfrm>
+                          <a:off x="0" y="0"/>
+                          <a:ext cx="1555845" cy="600502"/>
+                        </a:xfrm>
+                        <a:prstGeom prst="rect">
+                          <a:avLst/>
+                        </a:prstGeom>
+                        <a:solidFill>
+                          <a:schemeClr val="bg1"/>
+                        </a:solidFill>
+                        <a:ln>
+                          <a:noFill/>
+                        </a:ln>
+                      </wps:spPr>
+                      <wps:style>
+                        <a:lnRef idx="2">
+                          <a:schemeClr val="accent1">
+                            <a:shade val="50000"/>
+                          </a:schemeClr>
+                        </a:lnRef>
+                        <a:fillRef idx="1">
+                          <a:schemeClr val="accent1"/>
+                        </a:fillRef>
+                        <a:effectRef idx="0">
+                          <a:schemeClr val="accent1"/>
+                        </a:effectRef>
+                        <a:fontRef idx="minor">
+                          <a:schemeClr val="lt1"/>
+                        </a:fontRef>
+                      </wps:style>
+                      <wps:bodyPr rot="0" spcFirstLastPara="0" vertOverflow="overflow" horzOverflow="overflow" vert="horz" wrap="square" lIns="91440" tIns="45720" rIns="91440" bIns="45720" numCol="1" spcCol="0" rtlCol="0" fromWordArt="0" anchor="ctr" anchorCtr="0" forceAA="0" compatLnSpc="1">
+                        <a:prstTxWarp prst="textNoShape">
+                          <a:avLst/>
+                        </a:prstTxWarp>
+                        <a:noAutofit/>
+                      </wps:bodyPr>
+                    </wps:wsp>
+                  </a:graphicData>
+                </a:graphic>
+                <wp14:sizeRelH relativeFrom="margin">
+                  <wp14:pctWidth>0</wp14:pctWidth>
+                </wp14:sizeRelH>
+                <wp14:sizeRelV relativeFrom="margin">
+                  <wp14:pctHeight>0</wp14:pctHeight>
+                </wp14:sizeRelV>
+              </wp:anchor>
+            </w:drawing>
+          </mc:Choice>
+          <mc:Fallback>
+            <w:pict>
+              <v:rect w14:anchorId="41A9A471" id="Rectangle 11" o:spid="_x0000_s1026" style="position:absolute;margin-left:0;margin-top:645.8pt;width:122.5pt;height:47.3pt;z-index:251670528;visibility:visible;mso-wrap-style:square;mso-width-percent:0;mso-height-percent:0;mso-wrap-distance-left:9pt;mso-wrap-distance-top:0;mso-wrap-distance-right:9pt;mso-wrap-distance-bottom:0;mso-position-horizontal:center;mso-position-horizontal-relative:margin;mso-position-vertical:absolute;mso-position-vertical-relative:text;mso-width-percent:0;mso-height-percent:0;mso-width-relative:margin;mso-height-relative:margin;v-text-anchor:middle" o:gfxdata="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" fillcolor="white [3212]" stroked="f" strokeweight="1pt">
+                <w10:wrap anchorx="margin"/>
+              </v:rect>
+            </w:pict>
+          </mc:Fallback>
+        </mc:AlternateContent>
+      </w:r>
+      <w:r>
+        <w:rPr>
+          <w:rFonts w:ascii="Segoe UI Semilight" w:hAnsi="Segoe UI Semilight" w:cs="Segoe UI Semilight"/>
+          <w:sz w:val="28"/>
+          <w:szCs w:val="28"/>
+        </w:rPr>
+        <w:br w:type="page"/>
+      </w:r>
+    </w:p>
+    <w:p>
+      <w:pPr>
+        <w:rPr>
+          <w:rFonts w:ascii="Segoe UI Semilight" w:hAnsi="Segoe UI Semilight" w:cs="Segoe UI Semilight"/>
+          <w:sz w:val="28"/>
+          <w:szCs w:val="28"/>
+        </w:rPr>
+      </w:pPr>
+    </w:p>
+    <w:p>
+      <w:pPr>
+        <w:rPr>
+          <w:rFonts w:ascii="Segoe UI Semilight" w:hAnsi="Segoe UI Semilight" w:cs="Segoe UI Semilight"/>
+          <w:sz w:val="28"/>
+          <w:szCs w:val="28"/>
+        </w:rPr>
+      </w:pPr>
+      <w:r>
+        <w:rPr>
+          <w:rFonts w:ascii="Segoe UI Semilight" w:hAnsi="Segoe UI Semilight" w:cs="Segoe UI Semilight"/>
+          <w:noProof/>
+          <w:sz w:val="28"/>
+          <w:szCs w:val="28"/>
+          <w:lang w:eastAsia="pl-PL"/>
+        </w:rPr>
+        <mc:AlternateContent>
+          <mc:Choice Requires="wps">
+            <w:drawing>
+              <wp:anchor distT="0" distB="0" distL="114300" distR="114300" simplePos="0" relativeHeight="251672576" behindDoc="0" locked="0" layoutInCell="1" allowOverlap="1" wp14:anchorId="57D6C487" wp14:editId="52446883">
+                <wp:simplePos x="0" y="0"/>
+                <wp:positionH relativeFrom="page">
+                  <wp:posOffset>3097141</wp:posOffset>
+                </wp:positionH>
+                <wp:positionV relativeFrom="paragraph">
+                  <wp:posOffset>8105794</wp:posOffset>
+                </wp:positionV>
+                <wp:extent cx="1555845" cy="600502"/>
+                <wp:effectExtent l="0" t="0" r="6350" b="9525"/>
+                <wp:wrapNone/>
+                <wp:docPr id="12" name="Rectangle 12"/>
+                <wp:cNvGraphicFramePr/>
+                <a:graphic xmlns:a="http://schemas.openxmlformats.org/drawingml/2006/main">
+                  <a:graphicData uri="http://schemas.microsoft.com/office/word/2010/wordprocessingShape">
+                    <wps:wsp>
+                      <wps:cNvSpPr/>
+                      <wps:spPr>
+                        <a:xfrm>
+                          <a:off x="0" y="0"/>
+                          <a:ext cx="1555845" cy="600502"/>
+                        </a:xfrm>
+                        <a:prstGeom prst="rect">
+                          <a:avLst/>
+                        </a:prstGeom>
+                        <a:solidFill>
+                          <a:schemeClr val="bg1"/>
+                        </a:solidFill>
+                        <a:ln>
+                          <a:noFill/>
+                        </a:ln>
+                      </wps:spPr>
+                      <wps:style>
+                        <a:lnRef idx="2">
+                          <a:schemeClr val="accent1">
+                            <a:shade val="50000"/>
+                          </a:schemeClr>
+                        </a:lnRef>
+                        <a:fillRef idx="1">
+                          <a:schemeClr val="accent1"/>
+                        </a:fillRef>
+                        <a:effectRef idx="0">
+                          <a:schemeClr val="accent1"/>
+                        </a:effectRef>
+                        <a:fontRef idx="minor">
+                          <a:schemeClr val="lt1"/>
+                        </a:fontRef>
+                      </wps:style>
+                      <wps:bodyPr rot="0" spcFirstLastPara="0" vertOverflow="overflow" horzOverflow="overflow" vert="horz" wrap="square" lIns="91440" tIns="45720" rIns="91440" bIns="45720" numCol="1" spcCol="0" rtlCol="0" fromWordArt="0" anchor="ctr" anchorCtr="0" forceAA="0" compatLnSpc="1">
+                        <a:prstTxWarp prst="textNoShape">
+                          <a:avLst/>
+                        </a:prstTxWarp>
+                        <a:noAutofit/>
+                      </wps:bodyPr>
+                    </wps:wsp>
+                  </a:graphicData>
+                </a:graphic>
+                <wp14:sizeRelH relativeFrom="margin">
+                  <wp14:pctWidth>0</wp14:pctWidth>
+                </wp14:sizeRelH>
+                <wp14:sizeRelV relativeFrom="margin">
+                  <wp14:pctHeight>0</wp14:pctHeight>
+                </wp14:sizeRelV>
+              </wp:anchor>
+            </w:drawing>
+          </mc:Choice>
+          <mc:Fallback>
+            <w:pict>
+              <v:rect w14:anchorId="0F15ABE6" id="Rectangle 12" o:spid="_x0000_s1026" style="position:absolute;margin-left:243.85pt;margin-top:638.25pt;width:122.5pt;height:47.3pt;z-index:251672576;visibility:visible;mso-wrap-style:square;mso-width-percent:0;mso-height-percent:0;mso-wrap-distance-left:9pt;mso-wrap-distance-top:0;mso-wrap-distance-right:9pt;mso-wrap-distance-bottom:0;mso-position-horizontal:absolute;mso-position-horizontal-relative:page;mso-position-vertical:absolute;mso-position-vertical-relative:text;mso-width-percent:0;mso-height-percent:0;mso-width-relative:margin;mso-height-relative:margin;v-text-anchor:middle" o:gfxdata="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" fillcolor="white [3212]" stroked="f" strokeweight="1pt">
+                <w10:wrap anchorx="page"/>
+              </v:rect>
+            </w:pict>
+          </mc:Fallback>
+        </mc:AlternateContent>
+      </w:r>
+      <w:r>
+        <w:rPr>
+          <w:rFonts w:ascii="Segoe UI Semilight" w:hAnsi="Segoe UI Semilight" w:cs="Segoe UI Semilight"/>
+          <w:sz w:val="28"/>
+          <w:szCs w:val="28"/>
+        </w:rPr>
+        <w:br w:type="page"/>
+      </w:r>
+      <w:bookmarkStart w:id="0" w:name="_GoBack"/>
+      <w:bookmarkEnd w:id="0"/>
+    </w:p>
+    <w:p>
+      <w:pPr>
+        <w:rPr>
+          <w:rFonts w:ascii="Segoe UI Semilight" w:hAnsi="Segoe UI Semilight" w:cs="Segoe UI Semilight"/>
+          <w:sz w:val="96"/>
+        </w:rPr>
+      </w:pPr>
+    </w:p>
+    <w:p>
+      <w:pPr>
         <w:rPr>
           <w:rFonts w:ascii="Segoe UI Semilight" w:hAnsi="Segoe UI Semilight" w:cs="Segoe UI Semilight"/>
           <w:sz w:val="52"/>
         </w:rPr>
-        <w:t>Spis t</w:t>
-      </w:r>
+      </w:pPr>
       <w:r>
         <w:rPr>
           <w:rFonts w:ascii="Segoe UI Semilight" w:hAnsi="Segoe UI Semilight" w:cs="Segoe UI Semilight"/>
           <w:sz w:val="52"/>
         </w:rPr>
+        <w:t>Spis t</w:t>
+      </w:r>
+      <w:r>
+        <w:rPr>
+          <w:rFonts w:ascii="Segoe UI Semilight" w:hAnsi="Segoe UI Semilight" w:cs="Segoe UI Semilight"/>
+          <w:sz w:val="52"/>
+        </w:rPr>
         <w:t>reści</w:t>
       </w:r>
     </w:p>
@@ -334,11 +680,11 @@
     <w:p>
       <w:pPr>
         <w:pStyle w:val="TOC1"/>
-        <w:spacing w:after="0" w:line="240" w:lineRule="auto"/>
+        <w:spacing w:line="240" w:lineRule="auto"/>
         <w:rPr>
           <w:rFonts w:cstheme="minorBidi"/>
           <w:noProof/>
-          <w:sz w:val="22"/>
+          <w:sz w:val="20"/>
           <w:szCs w:val="22"/>
           <w:lang w:val="pl-PL" w:eastAsia="pl-PL"/>
         </w:rPr>
@@ -346,7 +692,7 @@
       <w:r>
         <w:rPr>
           <w:rFonts w:ascii="Segoe UI Semilight" w:hAnsi="Segoe UI Semilight" w:cs="Segoe UI Semilight"/>
-          <w:sz w:val="20"/>
+          <w:sz w:val="18"/>
           <w:szCs w:val="20"/>
         </w:rPr>
         <w:fldChar w:fldCharType="begin"/>
@@ -354,7 +700,7 @@
       <w:r>
         <w:rPr>
           <w:rFonts w:ascii="Segoe UI Semilight" w:hAnsi="Segoe UI Semilight" w:cs="Segoe UI Semilight"/>
-          <w:sz w:val="20"/>
+          <w:sz w:val="18"/>
           <w:szCs w:val="20"/>
         </w:rPr>
         <w:instrText xml:space="preserve"> TOC \o "1-3" \h \z \u </w:instrText>
@@ -362,17 +708,18 @@
       <w:r>
         <w:rPr>
           <w:rFonts w:ascii="Segoe UI Semilight" w:hAnsi="Segoe UI Semilight" w:cs="Segoe UI Semilight"/>
-          <w:sz w:val="20"/>
+          <w:sz w:val="18"/>
           <w:szCs w:val="20"/>
         </w:rPr>
         <w:fldChar w:fldCharType="separate"/>
       </w:r>
-      <w:hyperlink w:anchor="_Toc472275572" w:history="1">
+      <w:hyperlink w:anchor="_Toc472540526" w:history="1">
         <w:r>
           <w:rPr>
             <w:rStyle w:val="Hyperlink"/>
             <w:rFonts w:ascii="Segoe UI Semilight" w:hAnsi="Segoe UI Semilight" w:cs="Segoe UI Semilight"/>
             <w:noProof/>
+            <w:sz w:val="20"/>
           </w:rPr>
           <w:t>Wstęp</w:t>
         </w:r>
@@ -380,6 +727,7 @@
           <w:rPr>
             <w:noProof/>
             <w:webHidden/>
+            <w:sz w:val="20"/>
           </w:rPr>
           <w:tab/>
         </w:r>
@@ -387,6 +735,7 @@
           <w:rPr>
             <w:noProof/>
             <w:webHidden/>
+            <w:sz w:val="20"/>
           </w:rPr>
           <w:fldChar w:fldCharType="begin"/>
         </w:r>
@@ -394,19 +743,22 @@
           <w:rPr>
             <w:noProof/>
             <w:webHidden/>
+            <w:sz w:val="20"/>
           </w:rPr>
-          <w:instrText xml:space="preserve"> PAGEREF _Toc472275572 \h </w:instrText>
+          <w:instrText xml:space="preserve"> PAGEREF _Toc472540526 \h </w:instrText>
         </w:r>
         <w:r>
           <w:rPr>
             <w:noProof/>
             <w:webHidden/>
+            <w:sz w:val="20"/>
           </w:rPr>
         </w:r>
         <w:r>
           <w:rPr>
             <w:noProof/>
             <w:webHidden/>
+            <w:sz w:val="20"/>
           </w:rPr>
           <w:fldChar w:fldCharType="separate"/>
         </w:r>
@@ -414,13 +766,15 @@
           <w:rPr>
             <w:noProof/>
             <w:webHidden/>
+            <w:sz w:val="20"/>
           </w:rPr>
-          <w:t>3</w:t>
+          <w:t>7</w:t>
         </w:r>
         <w:r>
           <w:rPr>
             <w:noProof/>
             <w:webHidden/>
+            <w:sz w:val="20"/>
           </w:rPr>
           <w:fldChar w:fldCharType="end"/>
         </w:r>
@@ -429,21 +783,22 @@
     <w:p>
       <w:pPr>
         <w:pStyle w:val="TOC1"/>
-        <w:spacing w:after="0" w:line="240" w:lineRule="auto"/>
+        <w:spacing w:line="240" w:lineRule="auto"/>
         <w:rPr>
           <w:rFonts w:cstheme="minorBidi"/>
           <w:noProof/>
-          <w:sz w:val="22"/>
+          <w:sz w:val="20"/>
           <w:szCs w:val="22"/>
           <w:lang w:val="pl-PL" w:eastAsia="pl-PL"/>
         </w:rPr>
       </w:pPr>
-      <w:hyperlink w:anchor="_Toc472275573" w:history="1">
+      <w:hyperlink w:anchor="_Toc472540527" w:history="1">
         <w:r>
           <w:rPr>
             <w:rStyle w:val="Hyperlink"/>
             <w:rFonts w:ascii="Segoe UI Semilight" w:hAnsi="Segoe UI Semilight" w:cs="Segoe UI Semilight"/>
             <w:noProof/>
+            <w:sz w:val="20"/>
           </w:rPr>
           <w:t>1.</w:t>
         </w:r>
@@ -451,7 +806,7 @@
           <w:rPr>
             <w:rFonts w:cstheme="minorBidi"/>
             <w:noProof/>
-            <w:sz w:val="22"/>
+            <w:sz w:val="20"/>
             <w:szCs w:val="22"/>
             <w:lang w:val="pl-PL" w:eastAsia="pl-PL"/>
           </w:rPr>
@@ -462,6 +817,7 @@
             <w:rStyle w:val="Hyperlink"/>
             <w:rFonts w:ascii="Segoe UI Semilight" w:hAnsi="Segoe UI Semilight" w:cs="Segoe UI Semilight"/>
             <w:noProof/>
+            <w:sz w:val="20"/>
           </w:rPr>
           <w:t>Analiza tematu</w:t>
         </w:r>
@@ -469,6 +825,7 @@
           <w:rPr>
             <w:noProof/>
             <w:webHidden/>
+            <w:sz w:val="20"/>
           </w:rPr>
           <w:tab/>
         </w:r>
@@ -476,6 +833,7 @@
           <w:rPr>
             <w:noProof/>
             <w:webHidden/>
+            <w:sz w:val="20"/>
           </w:rPr>
           <w:fldChar w:fldCharType="begin"/>
         </w:r>
@@ -483,19 +841,22 @@
           <w:rPr>
             <w:noProof/>
             <w:webHidden/>
+            <w:sz w:val="20"/>
           </w:rPr>
-          <w:instrText xml:space="preserve"> PAGEREF _Toc472275573 \h </w:instrText>
+          <w:instrText xml:space="preserve"> PAGEREF _Toc472540527 \h </w:instrText>
         </w:r>
         <w:r>
           <w:rPr>
             <w:noProof/>
             <w:webHidden/>
+            <w:sz w:val="20"/>
           </w:rPr>
         </w:r>
         <w:r>
           <w:rPr>
             <w:noProof/>
             <w:webHidden/>
+            <w:sz w:val="20"/>
           </w:rPr>
           <w:fldChar w:fldCharType="separate"/>
         </w:r>
@@ -503,13 +864,15 @@
           <w:rPr>
             <w:noProof/>
             <w:webHidden/>
+            <w:sz w:val="20"/>
           </w:rPr>
-          <w:t>5</w:t>
+          <w:t>9</w:t>
         </w:r>
         <w:r>
           <w:rPr>
             <w:noProof/>
             <w:webHidden/>
+            <w:sz w:val="20"/>
           </w:rPr>
           <w:fldChar w:fldCharType="end"/>
         </w:r>
@@ -522,21 +885,22 @@
           <w:tab w:val="left" w:pos="660"/>
           <w:tab w:val="right" w:leader="dot" w:pos="8493"/>
         </w:tabs>
-        <w:spacing w:after="0" w:line="240" w:lineRule="auto"/>
+        <w:spacing w:line="240" w:lineRule="auto"/>
         <w:rPr>
           <w:rFonts w:cstheme="minorBidi"/>
           <w:noProof/>
-          <w:sz w:val="22"/>
+          <w:sz w:val="20"/>
           <w:szCs w:val="22"/>
           <w:lang w:val="pl-PL" w:eastAsia="pl-PL"/>
         </w:rPr>
       </w:pPr>
-      <w:hyperlink w:anchor="_Toc472275574" w:history="1">
+      <w:hyperlink w:anchor="_Toc472540528" w:history="1">
         <w:r>
           <w:rPr>
             <w:rStyle w:val="Hyperlink"/>
             <w:rFonts w:ascii="Segoe UI Semilight" w:hAnsi="Segoe UI Semilight" w:cs="Segoe UI Semilight"/>
             <w:noProof/>
+            <w:sz w:val="20"/>
           </w:rPr>
           <w:t>1.1</w:t>
         </w:r>
@@ -544,7 +908,7 @@
           <w:rPr>
             <w:rFonts w:cstheme="minorBidi"/>
             <w:noProof/>
-            <w:sz w:val="22"/>
+            <w:sz w:val="20"/>
             <w:szCs w:val="22"/>
             <w:lang w:val="pl-PL" w:eastAsia="pl-PL"/>
           </w:rPr>
@@ -555,6 +919,7 @@
             <w:rStyle w:val="Hyperlink"/>
             <w:rFonts w:ascii="Segoe UI Semilight" w:hAnsi="Segoe UI Semilight" w:cs="Segoe UI Semilight"/>
             <w:noProof/>
+            <w:sz w:val="20"/>
           </w:rPr>
           <w:t>Motywacje i opis tematu</w:t>
         </w:r>
@@ -562,6 +927,7 @@
           <w:rPr>
             <w:noProof/>
             <w:webHidden/>
+            <w:sz w:val="20"/>
           </w:rPr>
           <w:tab/>
         </w:r>
@@ -569,6 +935,7 @@
           <w:rPr>
             <w:noProof/>
             <w:webHidden/>
+            <w:sz w:val="20"/>
           </w:rPr>
           <w:fldChar w:fldCharType="begin"/>
         </w:r>
@@ -576,19 +943,22 @@
           <w:rPr>
             <w:noProof/>
             <w:webHidden/>
+            <w:sz w:val="20"/>
           </w:rPr>
-          <w:instrText xml:space="preserve"> PAGEREF _Toc472275574 \h </w:instrText>
+          <w:instrText xml:space="preserve"> PAGEREF _Toc472540528 \h </w:instrText>
         </w:r>
         <w:r>
           <w:rPr>
             <w:noProof/>
             <w:webHidden/>
+            <w:sz w:val="20"/>
           </w:rPr>
         </w:r>
         <w:r>
           <w:rPr>
             <w:noProof/>
             <w:webHidden/>
+            <w:sz w:val="20"/>
           </w:rPr>
           <w:fldChar w:fldCharType="separate"/>
         </w:r>
@@ -596,13 +966,15 @@
           <w:rPr>
             <w:noProof/>
             <w:webHidden/>
+            <w:sz w:val="20"/>
           </w:rPr>
-          <w:t>5</w:t>
+          <w:t>9</w:t>
         </w:r>
         <w:r>
           <w:rPr>
             <w:noProof/>
             <w:webHidden/>
+            <w:sz w:val="20"/>
           </w:rPr>
           <w:fldChar w:fldCharType="end"/>
         </w:r>
@@ -615,21 +987,22 @@
           <w:tab w:val="left" w:pos="880"/>
           <w:tab w:val="right" w:leader="dot" w:pos="8493"/>
         </w:tabs>
-        <w:spacing w:after="0" w:line="240" w:lineRule="auto"/>
+        <w:spacing w:line="240" w:lineRule="auto"/>
         <w:rPr>
           <w:rFonts w:cstheme="minorBidi"/>
           <w:noProof/>
-          <w:sz w:val="22"/>
+          <w:sz w:val="20"/>
           <w:szCs w:val="22"/>
           <w:lang w:val="pl-PL" w:eastAsia="pl-PL"/>
         </w:rPr>
       </w:pPr>
-      <w:hyperlink w:anchor="_Toc472275575" w:history="1">
+      <w:hyperlink w:anchor="_Toc472540529" w:history="1">
         <w:r>
           <w:rPr>
             <w:rStyle w:val="Hyperlink"/>
             <w:rFonts w:ascii="Segoe UI Semilight" w:hAnsi="Segoe UI Semilight" w:cs="Segoe UI Semilight"/>
             <w:noProof/>
+            <w:sz w:val="20"/>
           </w:rPr>
           <w:t>1.2</w:t>
         </w:r>
@@ -637,7 +1010,7 @@
           <w:rPr>
             <w:rFonts w:cstheme="minorBidi"/>
             <w:noProof/>
-            <w:sz w:val="22"/>
+            <w:sz w:val="20"/>
             <w:szCs w:val="22"/>
             <w:lang w:val="pl-PL" w:eastAsia="pl-PL"/>
           </w:rPr>
@@ -648,6 +1021,7 @@
             <w:rStyle w:val="Hyperlink"/>
             <w:rFonts w:ascii="Segoe UI Semilight" w:hAnsi="Segoe UI Semilight" w:cs="Segoe UI Semilight"/>
             <w:noProof/>
+            <w:sz w:val="20"/>
           </w:rPr>
           <w:t>Założenia projektowe</w:t>
         </w:r>
@@ -655,6 +1029,7 @@
           <w:rPr>
             <w:noProof/>
             <w:webHidden/>
+            <w:sz w:val="20"/>
           </w:rPr>
           <w:tab/>
         </w:r>
@@ -662,6 +1037,7 @@
           <w:rPr>
             <w:noProof/>
             <w:webHidden/>
+            <w:sz w:val="20"/>
           </w:rPr>
           <w:fldChar w:fldCharType="begin"/>
         </w:r>
@@ -669,19 +1045,22 @@
           <w:rPr>
             <w:noProof/>
             <w:webHidden/>
+            <w:sz w:val="20"/>
           </w:rPr>
-          <w:instrText xml:space="preserve"> PAGEREF _Toc472275575 \h </w:instrText>
+          <w:instrText xml:space="preserve"> PAGEREF _Toc472540529 \h </w:instrText>
         </w:r>
         <w:r>
           <w:rPr>
             <w:noProof/>
             <w:webHidden/>
+            <w:sz w:val="20"/>
           </w:rPr>
         </w:r>
         <w:r>
           <w:rPr>
             <w:noProof/>
             <w:webHidden/>
+            <w:sz w:val="20"/>
           </w:rPr>
           <w:fldChar w:fldCharType="separate"/>
         </w:r>
@@ -689,13 +1068,15 @@
           <w:rPr>
             <w:noProof/>
             <w:webHidden/>
+            <w:sz w:val="20"/>
           </w:rPr>
-          <w:t>6</w:t>
+          <w:t>10</w:t>
         </w:r>
         <w:r>
           <w:rPr>
             <w:noProof/>
             <w:webHidden/>
+            <w:sz w:val="20"/>
           </w:rPr>
           <w:fldChar w:fldCharType="end"/>
         </w:r>
@@ -704,21 +1085,22 @@
     <w:p>
       <w:pPr>
         <w:pStyle w:val="TOC1"/>
-        <w:spacing w:after="0" w:line="240" w:lineRule="auto"/>
+        <w:spacing w:line="240" w:lineRule="auto"/>
         <w:rPr>
           <w:rFonts w:cstheme="minorBidi"/>
           <w:noProof/>
-          <w:sz w:val="22"/>
+          <w:sz w:val="20"/>
           <w:szCs w:val="22"/>
           <w:lang w:val="pl-PL" w:eastAsia="pl-PL"/>
         </w:rPr>
       </w:pPr>
-      <w:hyperlink w:anchor="_Toc472275576" w:history="1">
+      <w:hyperlink w:anchor="_Toc472540530" w:history="1">
         <w:r>
           <w:rPr>
             <w:rStyle w:val="Hyperlink"/>
             <w:rFonts w:ascii="Segoe UI Semilight" w:hAnsi="Segoe UI Semilight" w:cs="Segoe UI Semilight"/>
             <w:noProof/>
+            <w:sz w:val="20"/>
           </w:rPr>
           <w:t>2.</w:t>
         </w:r>
@@ -726,7 +1108,7 @@
           <w:rPr>
             <w:rFonts w:cstheme="minorBidi"/>
             <w:noProof/>
-            <w:sz w:val="22"/>
+            <w:sz w:val="20"/>
             <w:szCs w:val="22"/>
             <w:lang w:val="pl-PL" w:eastAsia="pl-PL"/>
           </w:rPr>
@@ -737,6 +1119,7 @@
             <w:rStyle w:val="Hyperlink"/>
             <w:rFonts w:ascii="Segoe UI Semilight" w:hAnsi="Segoe UI Semilight" w:cs="Segoe UI Semilight"/>
             <w:noProof/>
+            <w:sz w:val="20"/>
           </w:rPr>
           <w:t>Wybór narzędzi programistycznych</w:t>
         </w:r>
@@ -744,6 +1127,7 @@
           <w:rPr>
             <w:noProof/>
             <w:webHidden/>
+            <w:sz w:val="20"/>
           </w:rPr>
           <w:tab/>
         </w:r>
@@ -751,6 +1135,7 @@
           <w:rPr>
             <w:noProof/>
             <w:webHidden/>
+            <w:sz w:val="20"/>
           </w:rPr>
           <w:fldChar w:fldCharType="begin"/>
         </w:r>
@@ -758,19 +1143,22 @@
           <w:rPr>
             <w:noProof/>
             <w:webHidden/>
+            <w:sz w:val="20"/>
           </w:rPr>
-          <w:instrText xml:space="preserve"> PAGEREF _Toc472275576 \h </w:instrText>
+          <w:instrText xml:space="preserve"> PAGEREF _Toc472540530 \h </w:instrText>
         </w:r>
         <w:r>
           <w:rPr>
             <w:noProof/>
             <w:webHidden/>
+            <w:sz w:val="20"/>
           </w:rPr>
         </w:r>
         <w:r>
           <w:rPr>
             <w:noProof/>
             <w:webHidden/>
+            <w:sz w:val="20"/>
           </w:rPr>
           <w:fldChar w:fldCharType="separate"/>
         </w:r>
@@ -778,13 +1166,15 @@
           <w:rPr>
             <w:noProof/>
             <w:webHidden/>
+            <w:sz w:val="20"/>
           </w:rPr>
-          <w:t>8</w:t>
+          <w:t>12</w:t>
         </w:r>
         <w:r>
           <w:rPr>
             <w:noProof/>
             <w:webHidden/>
+            <w:sz w:val="20"/>
           </w:rPr>
           <w:fldChar w:fldCharType="end"/>
         </w:r>
@@ -797,21 +1187,22 @@
           <w:tab w:val="left" w:pos="880"/>
           <w:tab w:val="right" w:leader="dot" w:pos="8493"/>
         </w:tabs>
-        <w:spacing w:after="0" w:line="240" w:lineRule="auto"/>
+        <w:spacing w:line="240" w:lineRule="auto"/>
         <w:rPr>
           <w:rFonts w:cstheme="minorBidi"/>
           <w:noProof/>
-          <w:sz w:val="22"/>
+          <w:sz w:val="20"/>
           <w:szCs w:val="22"/>
           <w:lang w:val="pl-PL" w:eastAsia="pl-PL"/>
         </w:rPr>
       </w:pPr>
-      <w:hyperlink w:anchor="_Toc472275577" w:history="1">
+      <w:hyperlink w:anchor="_Toc472540531" w:history="1">
         <w:r>
           <w:rPr>
             <w:rStyle w:val="Hyperlink"/>
             <w:rFonts w:ascii="Segoe UI Semilight" w:hAnsi="Segoe UI Semilight" w:cs="Segoe UI Semilight"/>
             <w:noProof/>
+            <w:sz w:val="20"/>
           </w:rPr>
           <w:t>2.1</w:t>
         </w:r>
@@ -819,7 +1210,7 @@
           <w:rPr>
             <w:rFonts w:cstheme="minorBidi"/>
             <w:noProof/>
-            <w:sz w:val="22"/>
+            <w:sz w:val="20"/>
             <w:szCs w:val="22"/>
             <w:lang w:val="pl-PL" w:eastAsia="pl-PL"/>
           </w:rPr>
@@ -830,6 +1221,7 @@
             <w:rStyle w:val="Hyperlink"/>
             <w:rFonts w:ascii="Segoe UI Semilight" w:hAnsi="Segoe UI Semilight" w:cs="Segoe UI Semilight"/>
             <w:noProof/>
+            <w:sz w:val="20"/>
           </w:rPr>
           <w:t>System operacyjny</w:t>
         </w:r>
@@ -837,6 +1229,7 @@
           <w:rPr>
             <w:noProof/>
             <w:webHidden/>
+            <w:sz w:val="20"/>
           </w:rPr>
           <w:tab/>
         </w:r>
@@ -844,6 +1237,7 @@
           <w:rPr>
             <w:noProof/>
             <w:webHidden/>
+            <w:sz w:val="20"/>
           </w:rPr>
           <w:fldChar w:fldCharType="begin"/>
         </w:r>
@@ -851,19 +1245,22 @@
           <w:rPr>
             <w:noProof/>
             <w:webHidden/>
+            <w:sz w:val="20"/>
           </w:rPr>
-          <w:instrText xml:space="preserve"> PAGEREF _Toc472275577 \h </w:instrText>
+          <w:instrText xml:space="preserve"> PAGEREF _Toc472540531 \h </w:instrText>
         </w:r>
         <w:r>
           <w:rPr>
             <w:noProof/>
             <w:webHidden/>
+            <w:sz w:val="20"/>
           </w:rPr>
         </w:r>
         <w:r>
           <w:rPr>
             <w:noProof/>
             <w:webHidden/>
+            <w:sz w:val="20"/>
           </w:rPr>
           <w:fldChar w:fldCharType="separate"/>
         </w:r>
@@ -871,13 +1268,15 @@
           <w:rPr>
             <w:noProof/>
             <w:webHidden/>
+            <w:sz w:val="20"/>
           </w:rPr>
-          <w:t>8</w:t>
+          <w:t>12</w:t>
         </w:r>
         <w:r>
           <w:rPr>
             <w:noProof/>
             <w:webHidden/>
+            <w:sz w:val="20"/>
           </w:rPr>
           <w:fldChar w:fldCharType="end"/>
         </w:r>
@@ -890,21 +1289,22 @@
           <w:tab w:val="left" w:pos="880"/>
           <w:tab w:val="right" w:leader="dot" w:pos="8493"/>
         </w:tabs>
-        <w:spacing w:after="0" w:line="240" w:lineRule="auto"/>
+        <w:spacing w:line="240" w:lineRule="auto"/>
         <w:rPr>
           <w:rFonts w:cstheme="minorBidi"/>
           <w:noProof/>
-          <w:sz w:val="22"/>
+          <w:sz w:val="20"/>
           <w:szCs w:val="22"/>
           <w:lang w:val="pl-PL" w:eastAsia="pl-PL"/>
         </w:rPr>
       </w:pPr>
-      <w:hyperlink w:anchor="_Toc472275578" w:history="1">
+      <w:hyperlink w:anchor="_Toc472540532" w:history="1">
         <w:r>
           <w:rPr>
             <w:rStyle w:val="Hyperlink"/>
             <w:rFonts w:ascii="Segoe UI Semilight" w:hAnsi="Segoe UI Semilight" w:cs="Segoe UI Semilight"/>
             <w:noProof/>
+            <w:sz w:val="20"/>
           </w:rPr>
           <w:t>2.2</w:t>
         </w:r>
@@ -912,7 +1312,7 @@
           <w:rPr>
             <w:rFonts w:cstheme="minorBidi"/>
             <w:noProof/>
-            <w:sz w:val="22"/>
+            <w:sz w:val="20"/>
             <w:szCs w:val="22"/>
             <w:lang w:val="pl-PL" w:eastAsia="pl-PL"/>
           </w:rPr>
@@ -923,6 +1323,7 @@
             <w:rStyle w:val="Hyperlink"/>
             <w:rFonts w:ascii="Segoe UI Semilight" w:hAnsi="Segoe UI Semilight" w:cs="Segoe UI Semilight"/>
             <w:noProof/>
+            <w:sz w:val="20"/>
           </w:rPr>
           <w:t>Języki programowania i technologie</w:t>
         </w:r>
@@ -930,6 +1331,7 @@
           <w:rPr>
             <w:noProof/>
             <w:webHidden/>
+            <w:sz w:val="20"/>
           </w:rPr>
           <w:tab/>
         </w:r>
@@ -937,6 +1339,7 @@
           <w:rPr>
             <w:noProof/>
             <w:webHidden/>
+            <w:sz w:val="20"/>
           </w:rPr>
           <w:fldChar w:fldCharType="begin"/>
         </w:r>
@@ -944,19 +1347,22 @@
           <w:rPr>
             <w:noProof/>
             <w:webHidden/>
+            <w:sz w:val="20"/>
           </w:rPr>
-          <w:instrText xml:space="preserve"> PAGEREF _Toc472275578 \h </w:instrText>
+          <w:instrText xml:space="preserve"> PAGEREF _Toc472540532 \h </w:instrText>
         </w:r>
         <w:r>
           <w:rPr>
             <w:noProof/>
             <w:webHidden/>
+            <w:sz w:val="20"/>
           </w:rPr>
         </w:r>
         <w:r>
           <w:rPr>
             <w:noProof/>
             <w:webHidden/>
+            <w:sz w:val="20"/>
           </w:rPr>
           <w:fldChar w:fldCharType="separate"/>
         </w:r>
@@ -964,13 +1370,15 @@
           <w:rPr>
             <w:noProof/>
             <w:webHidden/>
+            <w:sz w:val="20"/>
           </w:rPr>
-          <w:t>9</w:t>
+          <w:t>13</w:t>
         </w:r>
         <w:r>
           <w:rPr>
             <w:noProof/>
             <w:webHidden/>
+            <w:sz w:val="20"/>
           </w:rPr>
           <w:fldChar w:fldCharType="end"/>
         </w:r>
@@ -979,21 +1387,22 @@
     <w:p>
       <w:pPr>
         <w:pStyle w:val="TOC1"/>
-        <w:spacing w:after="0" w:line="240" w:lineRule="auto"/>
+        <w:spacing w:line="240" w:lineRule="auto"/>
         <w:rPr>
           <w:rFonts w:cstheme="minorBidi"/>
           <w:noProof/>
-          <w:sz w:val="22"/>
+          <w:sz w:val="20"/>
           <w:szCs w:val="22"/>
           <w:lang w:val="pl-PL" w:eastAsia="pl-PL"/>
         </w:rPr>
       </w:pPr>
-      <w:hyperlink w:anchor="_Toc472275579" w:history="1">
+      <w:hyperlink w:anchor="_Toc472540533" w:history="1">
         <w:r>
           <w:rPr>
             <w:rStyle w:val="Hyperlink"/>
             <w:rFonts w:ascii="Segoe UI Semilight" w:hAnsi="Segoe UI Semilight" w:cs="Segoe UI Semilight"/>
             <w:noProof/>
+            <w:sz w:val="20"/>
           </w:rPr>
           <w:t>3.</w:t>
         </w:r>
@@ -1001,7 +1410,7 @@
           <w:rPr>
             <w:rFonts w:cstheme="minorBidi"/>
             <w:noProof/>
-            <w:sz w:val="22"/>
+            <w:sz w:val="20"/>
             <w:szCs w:val="22"/>
             <w:lang w:val="pl-PL" w:eastAsia="pl-PL"/>
           </w:rPr>
@@ -1012,6 +1421,7 @@
             <w:rStyle w:val="Hyperlink"/>
             <w:rFonts w:ascii="Segoe UI Semilight" w:hAnsi="Segoe UI Semilight" w:cs="Segoe UI Semilight"/>
             <w:noProof/>
+            <w:sz w:val="20"/>
           </w:rPr>
           <w:t>Specyfikacja wewnętrzna</w:t>
         </w:r>
@@ -1019,6 +1429,7 @@
           <w:rPr>
             <w:noProof/>
             <w:webHidden/>
+            <w:sz w:val="20"/>
           </w:rPr>
           <w:tab/>
         </w:r>
@@ -1026,6 +1437,7 @@
           <w:rPr>
             <w:noProof/>
             <w:webHidden/>
+            <w:sz w:val="20"/>
           </w:rPr>
           <w:fldChar w:fldCharType="begin"/>
         </w:r>
@@ -1033,19 +1445,22 @@
           <w:rPr>
             <w:noProof/>
             <w:webHidden/>
+            <w:sz w:val="20"/>
           </w:rPr>
-          <w:instrText xml:space="preserve"> PAGEREF _Toc472275579 \h </w:instrText>
+          <w:instrText xml:space="preserve"> PAGEREF _Toc472540533 \h </w:instrText>
         </w:r>
         <w:r>
           <w:rPr>
             <w:noProof/>
             <w:webHidden/>
+            <w:sz w:val="20"/>
           </w:rPr>
         </w:r>
         <w:r>
           <w:rPr>
             <w:noProof/>
             <w:webHidden/>
+            <w:sz w:val="20"/>
           </w:rPr>
           <w:fldChar w:fldCharType="separate"/>
         </w:r>
@@ -1053,13 +1468,15 @@
           <w:rPr>
             <w:noProof/>
             <w:webHidden/>
+            <w:sz w:val="20"/>
           </w:rPr>
-          <w:t>12</w:t>
+          <w:t>16</w:t>
         </w:r>
         <w:r>
           <w:rPr>
             <w:noProof/>
             <w:webHidden/>
+            <w:sz w:val="20"/>
           </w:rPr>
           <w:fldChar w:fldCharType="end"/>
         </w:r>
@@ -1072,21 +1489,22 @@
           <w:tab w:val="left" w:pos="880"/>
           <w:tab w:val="right" w:leader="dot" w:pos="8493"/>
         </w:tabs>
-        <w:spacing w:after="0" w:line="240" w:lineRule="auto"/>
+        <w:spacing w:line="240" w:lineRule="auto"/>
         <w:rPr>
           <w:rFonts w:cstheme="minorBidi"/>
           <w:noProof/>
-          <w:sz w:val="22"/>
+          <w:sz w:val="20"/>
           <w:szCs w:val="22"/>
           <w:lang w:val="pl-PL" w:eastAsia="pl-PL"/>
         </w:rPr>
       </w:pPr>
-      <w:hyperlink w:anchor="_Toc472275580" w:history="1">
+      <w:hyperlink w:anchor="_Toc472540534" w:history="1">
         <w:r>
           <w:rPr>
             <w:rStyle w:val="Hyperlink"/>
             <w:rFonts w:ascii="Segoe UI Semilight" w:hAnsi="Segoe UI Semilight" w:cs="Segoe UI Semilight"/>
             <w:noProof/>
+            <w:sz w:val="20"/>
           </w:rPr>
           <w:t>3.1</w:t>
         </w:r>
@@ -1094,7 +1512,7 @@
           <w:rPr>
             <w:rFonts w:cstheme="minorBidi"/>
             <w:noProof/>
-            <w:sz w:val="22"/>
+            <w:sz w:val="20"/>
             <w:szCs w:val="22"/>
             <w:lang w:val="pl-PL" w:eastAsia="pl-PL"/>
           </w:rPr>
@@ -1105,6 +1523,7 @@
             <w:rStyle w:val="Hyperlink"/>
             <w:rFonts w:ascii="Segoe UI Semilight" w:hAnsi="Segoe UI Semilight" w:cs="Segoe UI Semilight"/>
             <w:noProof/>
+            <w:sz w:val="20"/>
           </w:rPr>
           <w:t>Baza danych</w:t>
         </w:r>
@@ -1112,6 +1531,7 @@
           <w:rPr>
             <w:noProof/>
             <w:webHidden/>
+            <w:sz w:val="20"/>
           </w:rPr>
           <w:tab/>
         </w:r>
@@ -1119,6 +1539,7 @@
           <w:rPr>
             <w:noProof/>
             <w:webHidden/>
+            <w:sz w:val="20"/>
           </w:rPr>
           <w:fldChar w:fldCharType="begin"/>
         </w:r>
@@ -1126,19 +1547,22 @@
           <w:rPr>
             <w:noProof/>
             <w:webHidden/>
+            <w:sz w:val="20"/>
           </w:rPr>
-          <w:instrText xml:space="preserve"> PAGEREF _Toc472275580 \h </w:instrText>
+          <w:instrText xml:space="preserve"> PAGEREF _Toc472540534 \h </w:instrText>
         </w:r>
         <w:r>
           <w:rPr>
             <w:noProof/>
             <w:webHidden/>
+            <w:sz w:val="20"/>
           </w:rPr>
         </w:r>
         <w:r>
           <w:rPr>
             <w:noProof/>
             <w:webHidden/>
+            <w:sz w:val="20"/>
           </w:rPr>
           <w:fldChar w:fldCharType="separate"/>
         </w:r>
@@ -1146,13 +1570,15 @@
           <w:rPr>
             <w:noProof/>
             <w:webHidden/>
+            <w:sz w:val="20"/>
           </w:rPr>
-          <w:t>12</w:t>
+          <w:t>16</w:t>
         </w:r>
         <w:r>
           <w:rPr>
             <w:noProof/>
             <w:webHidden/>
+            <w:sz w:val="20"/>
           </w:rPr>
           <w:fldChar w:fldCharType="end"/>
         </w:r>
@@ -1165,21 +1591,22 @@
           <w:tab w:val="left" w:pos="880"/>
           <w:tab w:val="right" w:leader="dot" w:pos="8493"/>
         </w:tabs>
-        <w:spacing w:after="0" w:line="240" w:lineRule="auto"/>
+        <w:spacing w:line="240" w:lineRule="auto"/>
         <w:rPr>
           <w:rFonts w:cstheme="minorBidi"/>
           <w:noProof/>
-          <w:sz w:val="22"/>
+          <w:sz w:val="20"/>
           <w:szCs w:val="22"/>
           <w:lang w:val="pl-PL" w:eastAsia="pl-PL"/>
         </w:rPr>
       </w:pPr>
-      <w:hyperlink w:anchor="_Toc472275581" w:history="1">
+      <w:hyperlink w:anchor="_Toc472540535" w:history="1">
         <w:r>
           <w:rPr>
             <w:rStyle w:val="Hyperlink"/>
             <w:rFonts w:ascii="Segoe UI Semilight" w:hAnsi="Segoe UI Semilight" w:cs="Segoe UI Semilight"/>
             <w:noProof/>
+            <w:sz w:val="20"/>
           </w:rPr>
           <w:t>3.2</w:t>
         </w:r>
@@ -1187,7 +1614,7 @@
           <w:rPr>
             <w:rFonts w:cstheme="minorBidi"/>
             <w:noProof/>
-            <w:sz w:val="22"/>
+            <w:sz w:val="20"/>
             <w:szCs w:val="22"/>
             <w:lang w:val="pl-PL" w:eastAsia="pl-PL"/>
           </w:rPr>
@@ -1198,6 +1625,7 @@
             <w:rStyle w:val="Hyperlink"/>
             <w:rFonts w:ascii="Segoe UI Semilight" w:hAnsi="Segoe UI Semilight" w:cs="Segoe UI Semilight"/>
             <w:noProof/>
+            <w:sz w:val="20"/>
           </w:rPr>
           <w:t>Struktura projektu</w:t>
         </w:r>
@@ -1205,6 +1633,7 @@
           <w:rPr>
             <w:noProof/>
             <w:webHidden/>
+            <w:sz w:val="20"/>
           </w:rPr>
           <w:tab/>
         </w:r>
@@ -1212,6 +1641,7 @@
           <w:rPr>
             <w:noProof/>
             <w:webHidden/>
+            <w:sz w:val="20"/>
           </w:rPr>
           <w:fldChar w:fldCharType="begin"/>
         </w:r>
@@ -1219,19 +1649,22 @@
           <w:rPr>
             <w:noProof/>
             <w:webHidden/>
+            <w:sz w:val="20"/>
           </w:rPr>
-          <w:instrText xml:space="preserve"> PAGEREF _Toc472275581 \h </w:instrText>
+          <w:instrText xml:space="preserve"> PAGEREF _Toc472540535 \h </w:instrText>
         </w:r>
         <w:r>
           <w:rPr>
             <w:noProof/>
             <w:webHidden/>
+            <w:sz w:val="20"/>
           </w:rPr>
         </w:r>
         <w:r>
           <w:rPr>
             <w:noProof/>
             <w:webHidden/>
+            <w:sz w:val="20"/>
           </w:rPr>
           <w:fldChar w:fldCharType="separate"/>
         </w:r>
@@ -1239,13 +1672,15 @@
           <w:rPr>
             <w:noProof/>
             <w:webHidden/>
+            <w:sz w:val="20"/>
           </w:rPr>
-          <w:t>15</w:t>
+          <w:t>19</w:t>
         </w:r>
         <w:r>
           <w:rPr>
             <w:noProof/>
             <w:webHidden/>
+            <w:sz w:val="20"/>
           </w:rPr>
           <w:fldChar w:fldCharType="end"/>
         </w:r>
@@ -1258,21 +1693,22 @@
           <w:tab w:val="left" w:pos="880"/>
           <w:tab w:val="right" w:leader="dot" w:pos="8493"/>
         </w:tabs>
-        <w:spacing w:after="0" w:line="240" w:lineRule="auto"/>
+        <w:spacing w:line="240" w:lineRule="auto"/>
         <w:rPr>
           <w:rFonts w:cstheme="minorBidi"/>
           <w:noProof/>
-          <w:sz w:val="22"/>
+          <w:sz w:val="20"/>
           <w:szCs w:val="22"/>
           <w:lang w:val="pl-PL" w:eastAsia="pl-PL"/>
         </w:rPr>
       </w:pPr>
-      <w:hyperlink w:anchor="_Toc472275582" w:history="1">
+      <w:hyperlink w:anchor="_Toc472540536" w:history="1">
         <w:r>
           <w:rPr>
             <w:rStyle w:val="Hyperlink"/>
             <w:rFonts w:ascii="Segoe UI Semilight" w:hAnsi="Segoe UI Semilight" w:cs="Segoe UI Semilight"/>
             <w:noProof/>
+            <w:sz w:val="20"/>
           </w:rPr>
           <w:t>3.3</w:t>
         </w:r>
@@ -1280,7 +1716,7 @@
           <w:rPr>
             <w:rFonts w:cstheme="minorBidi"/>
             <w:noProof/>
-            <w:sz w:val="22"/>
+            <w:sz w:val="20"/>
             <w:szCs w:val="22"/>
             <w:lang w:val="pl-PL" w:eastAsia="pl-PL"/>
           </w:rPr>
@@ -1291,6 +1727,7 @@
             <w:rStyle w:val="Hyperlink"/>
             <w:rFonts w:ascii="Segoe UI Semilight" w:hAnsi="Segoe UI Semilight" w:cs="Segoe UI Semilight"/>
             <w:noProof/>
+            <w:sz w:val="20"/>
           </w:rPr>
           <w:t>Biblioteki</w:t>
         </w:r>
@@ -1298,6 +1735,7 @@
           <w:rPr>
             <w:noProof/>
             <w:webHidden/>
+            <w:sz w:val="20"/>
           </w:rPr>
           <w:tab/>
         </w:r>
@@ -1305,6 +1743,7 @@
           <w:rPr>
             <w:noProof/>
             <w:webHidden/>
+            <w:sz w:val="20"/>
           </w:rPr>
           <w:fldChar w:fldCharType="begin"/>
         </w:r>
@@ -1312,19 +1751,22 @@
           <w:rPr>
             <w:noProof/>
             <w:webHidden/>
+            <w:sz w:val="20"/>
           </w:rPr>
-          <w:instrText xml:space="preserve"> PAGEREF _Toc472275582 \h </w:instrText>
+          <w:instrText xml:space="preserve"> PAGEREF _Toc472540536 \h </w:instrText>
         </w:r>
         <w:r>
           <w:rPr>
             <w:noProof/>
             <w:webHidden/>
+            <w:sz w:val="20"/>
           </w:rPr>
         </w:r>
         <w:r>
           <w:rPr>
             <w:noProof/>
             <w:webHidden/>
+            <w:sz w:val="20"/>
           </w:rPr>
           <w:fldChar w:fldCharType="separate"/>
         </w:r>
@@ -1332,13 +1774,15 @@
           <w:rPr>
             <w:noProof/>
             <w:webHidden/>
+            <w:sz w:val="20"/>
           </w:rPr>
-          <w:t>18</w:t>
+          <w:t>22</w:t>
         </w:r>
         <w:r>
           <w:rPr>
             <w:noProof/>
             <w:webHidden/>
+            <w:sz w:val="20"/>
           </w:rPr>
           <w:fldChar w:fldCharType="end"/>
         </w:r>
@@ -1351,21 +1795,22 @@
           <w:tab w:val="left" w:pos="880"/>
           <w:tab w:val="right" w:leader="dot" w:pos="8493"/>
         </w:tabs>
-        <w:spacing w:after="0" w:line="240" w:lineRule="auto"/>
+        <w:spacing w:line="240" w:lineRule="auto"/>
         <w:rPr>
           <w:rFonts w:cstheme="minorBidi"/>
           <w:noProof/>
-          <w:sz w:val="22"/>
+          <w:sz w:val="20"/>
           <w:szCs w:val="22"/>
           <w:lang w:val="pl-PL" w:eastAsia="pl-PL"/>
         </w:rPr>
       </w:pPr>
-      <w:hyperlink w:anchor="_Toc472275583" w:history="1">
+      <w:hyperlink w:anchor="_Toc472540537" w:history="1">
         <w:r>
           <w:rPr>
             <w:rStyle w:val="Hyperlink"/>
             <w:rFonts w:ascii="Segoe UI Semilight" w:hAnsi="Segoe UI Semilight" w:cs="Segoe UI Semilight"/>
             <w:noProof/>
+            <w:sz w:val="20"/>
           </w:rPr>
           <w:t>3.4</w:t>
         </w:r>
@@ -1373,7 +1818,7 @@
           <w:rPr>
             <w:rFonts w:cstheme="minorBidi"/>
             <w:noProof/>
-            <w:sz w:val="22"/>
+            <w:sz w:val="20"/>
             <w:szCs w:val="22"/>
             <w:lang w:val="pl-PL" w:eastAsia="pl-PL"/>
           </w:rPr>
@@ -1384,6 +1829,7 @@
             <w:rStyle w:val="Hyperlink"/>
             <w:rFonts w:ascii="Segoe UI Semilight" w:hAnsi="Segoe UI Semilight" w:cs="Segoe UI Semilight"/>
             <w:noProof/>
+            <w:sz w:val="20"/>
           </w:rPr>
           <w:t>Implementacja – wybrane fragmenty</w:t>
         </w:r>
@@ -1391,6 +1837,7 @@
           <w:rPr>
             <w:noProof/>
             <w:webHidden/>
+            <w:sz w:val="20"/>
           </w:rPr>
           <w:tab/>
         </w:r>
@@ -1398,6 +1845,7 @@
           <w:rPr>
             <w:noProof/>
             <w:webHidden/>
+            <w:sz w:val="20"/>
           </w:rPr>
           <w:fldChar w:fldCharType="begin"/>
         </w:r>
@@ -1405,19 +1853,22 @@
           <w:rPr>
             <w:noProof/>
             <w:webHidden/>
+            <w:sz w:val="20"/>
           </w:rPr>
-          <w:instrText xml:space="preserve"> PAGEREF _Toc472275583 \h </w:instrText>
+          <w:instrText xml:space="preserve"> PAGEREF _Toc472540537 \h </w:instrText>
         </w:r>
         <w:r>
           <w:rPr>
             <w:noProof/>
             <w:webHidden/>
+            <w:sz w:val="20"/>
           </w:rPr>
         </w:r>
         <w:r>
           <w:rPr>
             <w:noProof/>
             <w:webHidden/>
+            <w:sz w:val="20"/>
           </w:rPr>
           <w:fldChar w:fldCharType="separate"/>
         </w:r>
@@ -1425,13 +1876,15 @@
           <w:rPr>
             <w:noProof/>
             <w:webHidden/>
+            <w:sz w:val="20"/>
           </w:rPr>
-          <w:t>19</w:t>
+          <w:t>23</w:t>
         </w:r>
         <w:r>
           <w:rPr>
             <w:noProof/>
             <w:webHidden/>
+            <w:sz w:val="20"/>
           </w:rPr>
           <w:fldChar w:fldCharType="end"/>
         </w:r>
@@ -1440,21 +1893,22 @@
     <w:p>
       <w:pPr>
         <w:pStyle w:val="TOC1"/>
-        <w:spacing w:after="0" w:line="240" w:lineRule="auto"/>
+        <w:spacing w:line="240" w:lineRule="auto"/>
         <w:rPr>
           <w:rFonts w:cstheme="minorBidi"/>
           <w:noProof/>
-          <w:sz w:val="22"/>
+          <w:sz w:val="20"/>
           <w:szCs w:val="22"/>
           <w:lang w:val="pl-PL" w:eastAsia="pl-PL"/>
         </w:rPr>
       </w:pPr>
-      <w:hyperlink w:anchor="_Toc472275584" w:history="1">
+      <w:hyperlink w:anchor="_Toc472540538" w:history="1">
         <w:r>
           <w:rPr>
             <w:rStyle w:val="Hyperlink"/>
             <w:rFonts w:ascii="Segoe UI Semilight" w:hAnsi="Segoe UI Semilight" w:cs="Segoe UI Semilight"/>
             <w:noProof/>
+            <w:sz w:val="20"/>
           </w:rPr>
           <w:t>4.</w:t>
         </w:r>
@@ -1462,7 +1916,7 @@
           <w:rPr>
             <w:rFonts w:cstheme="minorBidi"/>
             <w:noProof/>
-            <w:sz w:val="22"/>
+            <w:sz w:val="20"/>
             <w:szCs w:val="22"/>
             <w:lang w:val="pl-PL" w:eastAsia="pl-PL"/>
           </w:rPr>
@@ -1473,6 +1927,7 @@
             <w:rStyle w:val="Hyperlink"/>
             <w:rFonts w:ascii="Segoe UI Semilight" w:hAnsi="Segoe UI Semilight" w:cs="Segoe UI Semilight"/>
             <w:noProof/>
+            <w:sz w:val="20"/>
           </w:rPr>
           <w:t>Specyfikacja zewnętrzna</w:t>
         </w:r>
@@ -1480,6 +1935,7 @@
           <w:rPr>
             <w:noProof/>
             <w:webHidden/>
+            <w:sz w:val="20"/>
           </w:rPr>
           <w:tab/>
         </w:r>
@@ -1487,6 +1943,7 @@
           <w:rPr>
             <w:noProof/>
             <w:webHidden/>
+            <w:sz w:val="20"/>
           </w:rPr>
           <w:fldChar w:fldCharType="begin"/>
         </w:r>
@@ -1494,19 +1951,22 @@
           <w:rPr>
             <w:noProof/>
             <w:webHidden/>
+            <w:sz w:val="20"/>
           </w:rPr>
-          <w:instrText xml:space="preserve"> PAGEREF _Toc472275584 \h </w:instrText>
+          <w:instrText xml:space="preserve"> PAGEREF _Toc472540538 \h </w:instrText>
         </w:r>
         <w:r>
           <w:rPr>
             <w:noProof/>
             <w:webHidden/>
+            <w:sz w:val="20"/>
           </w:rPr>
         </w:r>
         <w:r>
           <w:rPr>
             <w:noProof/>
             <w:webHidden/>
+            <w:sz w:val="20"/>
           </w:rPr>
           <w:fldChar w:fldCharType="separate"/>
         </w:r>
@@ -1514,13 +1974,15 @@
           <w:rPr>
             <w:noProof/>
             <w:webHidden/>
+            <w:sz w:val="20"/>
           </w:rPr>
-          <w:t>22</w:t>
+          <w:t>26</w:t>
         </w:r>
         <w:r>
           <w:rPr>
             <w:noProof/>
             <w:webHidden/>
+            <w:sz w:val="20"/>
           </w:rPr>
           <w:fldChar w:fldCharType="end"/>
         </w:r>
@@ -1533,21 +1995,22 @@
           <w:tab w:val="left" w:pos="880"/>
           <w:tab w:val="right" w:leader="dot" w:pos="8493"/>
         </w:tabs>
-        <w:spacing w:after="0" w:line="240" w:lineRule="auto"/>
+        <w:spacing w:line="240" w:lineRule="auto"/>
         <w:rPr>
           <w:rFonts w:cstheme="minorBidi"/>
           <w:noProof/>
-          <w:sz w:val="22"/>
+          <w:sz w:val="20"/>
           <w:szCs w:val="22"/>
           <w:lang w:val="pl-PL" w:eastAsia="pl-PL"/>
         </w:rPr>
       </w:pPr>
-      <w:hyperlink w:anchor="_Toc472275585" w:history="1">
+      <w:hyperlink w:anchor="_Toc472540539" w:history="1">
         <w:r>
           <w:rPr>
             <w:rStyle w:val="Hyperlink"/>
             <w:rFonts w:ascii="Segoe UI Semilight" w:hAnsi="Segoe UI Semilight" w:cs="Segoe UI Semilight"/>
             <w:noProof/>
+            <w:sz w:val="20"/>
           </w:rPr>
           <w:t>4.1</w:t>
         </w:r>
@@ -1555,7 +2018,7 @@
           <w:rPr>
             <w:rFonts w:cstheme="minorBidi"/>
             <w:noProof/>
-            <w:sz w:val="22"/>
+            <w:sz w:val="20"/>
             <w:szCs w:val="22"/>
             <w:lang w:val="pl-PL" w:eastAsia="pl-PL"/>
           </w:rPr>
@@ -1566,6 +2029,7 @@
             <w:rStyle w:val="Hyperlink"/>
             <w:rFonts w:ascii="Segoe UI Semilight" w:hAnsi="Segoe UI Semilight" w:cs="Segoe UI Semilight"/>
             <w:noProof/>
+            <w:sz w:val="20"/>
           </w:rPr>
           <w:t>Wymagania sprzętowe</w:t>
         </w:r>
@@ -1573,6 +2037,7 @@
           <w:rPr>
             <w:noProof/>
             <w:webHidden/>
+            <w:sz w:val="20"/>
           </w:rPr>
           <w:tab/>
         </w:r>
@@ -1580,6 +2045,7 @@
           <w:rPr>
             <w:noProof/>
             <w:webHidden/>
+            <w:sz w:val="20"/>
           </w:rPr>
           <w:fldChar w:fldCharType="begin"/>
         </w:r>
@@ -1587,19 +2053,22 @@
           <w:rPr>
             <w:noProof/>
             <w:webHidden/>
+            <w:sz w:val="20"/>
           </w:rPr>
-          <w:instrText xml:space="preserve"> PAGEREF _Toc472275585 \h </w:instrText>
+          <w:instrText xml:space="preserve"> PAGEREF _Toc472540539 \h </w:instrText>
         </w:r>
         <w:r>
           <w:rPr>
             <w:noProof/>
             <w:webHidden/>
+            <w:sz w:val="20"/>
           </w:rPr>
         </w:r>
         <w:r>
           <w:rPr>
             <w:noProof/>
             <w:webHidden/>
+            <w:sz w:val="20"/>
           </w:rPr>
           <w:fldChar w:fldCharType="separate"/>
         </w:r>
@@ -1607,13 +2076,15 @@
           <w:rPr>
             <w:noProof/>
             <w:webHidden/>
+            <w:sz w:val="20"/>
           </w:rPr>
-          <w:t>22</w:t>
+          <w:t>26</w:t>
         </w:r>
         <w:r>
           <w:rPr>
             <w:noProof/>
             <w:webHidden/>
+            <w:sz w:val="20"/>
           </w:rPr>
           <w:fldChar w:fldCharType="end"/>
         </w:r>
@@ -1626,21 +2097,22 @@
           <w:tab w:val="left" w:pos="880"/>
           <w:tab w:val="right" w:leader="dot" w:pos="8493"/>
         </w:tabs>
-        <w:spacing w:after="0" w:line="240" w:lineRule="auto"/>
+        <w:spacing w:line="240" w:lineRule="auto"/>
         <w:rPr>
           <w:rFonts w:cstheme="minorBidi"/>
           <w:noProof/>
-          <w:sz w:val="22"/>
+          <w:sz w:val="20"/>
           <w:szCs w:val="22"/>
           <w:lang w:val="pl-PL" w:eastAsia="pl-PL"/>
         </w:rPr>
       </w:pPr>
-      <w:hyperlink w:anchor="_Toc472275586" w:history="1">
+      <w:hyperlink w:anchor="_Toc472540540" w:history="1">
         <w:r>
           <w:rPr>
             <w:rStyle w:val="Hyperlink"/>
             <w:rFonts w:ascii="Segoe UI Semilight" w:hAnsi="Segoe UI Semilight" w:cs="Segoe UI Semilight"/>
             <w:noProof/>
+            <w:sz w:val="20"/>
           </w:rPr>
           <w:t>4.2</w:t>
         </w:r>
@@ -1648,7 +2120,7 @@
           <w:rPr>
             <w:rFonts w:cstheme="minorBidi"/>
             <w:noProof/>
-            <w:sz w:val="22"/>
+            <w:sz w:val="20"/>
             <w:szCs w:val="22"/>
             <w:lang w:val="pl-PL" w:eastAsia="pl-PL"/>
           </w:rPr>
@@ -1659,6 +2131,7 @@
             <w:rStyle w:val="Hyperlink"/>
             <w:rFonts w:ascii="Segoe UI Semilight" w:hAnsi="Segoe UI Semilight" w:cs="Segoe UI Semilight"/>
             <w:noProof/>
+            <w:sz w:val="20"/>
           </w:rPr>
           <w:t>Instalacja</w:t>
         </w:r>
@@ -1666,6 +2139,7 @@
           <w:rPr>
             <w:noProof/>
             <w:webHidden/>
+            <w:sz w:val="20"/>
           </w:rPr>
           <w:tab/>
         </w:r>
@@ -1673,6 +2147,7 @@
           <w:rPr>
             <w:noProof/>
             <w:webHidden/>
+            <w:sz w:val="20"/>
           </w:rPr>
           <w:fldChar w:fldCharType="begin"/>
         </w:r>
@@ -1680,19 +2155,22 @@
           <w:rPr>
             <w:noProof/>
             <w:webHidden/>
+            <w:sz w:val="20"/>
           </w:rPr>
-          <w:instrText xml:space="preserve"> PAGEREF _Toc472275586 \h </w:instrText>
+          <w:instrText xml:space="preserve"> PAGEREF _Toc472540540 \h </w:instrText>
         </w:r>
         <w:r>
           <w:rPr>
             <w:noProof/>
             <w:webHidden/>
+            <w:sz w:val="20"/>
           </w:rPr>
         </w:r>
         <w:r>
           <w:rPr>
             <w:noProof/>
             <w:webHidden/>
+            <w:sz w:val="20"/>
           </w:rPr>
           <w:fldChar w:fldCharType="separate"/>
         </w:r>
@@ -1700,13 +2178,15 @@
           <w:rPr>
             <w:noProof/>
             <w:webHidden/>
+            <w:sz w:val="20"/>
           </w:rPr>
-          <w:t>23</w:t>
+          <w:t>27</w:t>
         </w:r>
         <w:r>
           <w:rPr>
             <w:noProof/>
             <w:webHidden/>
+            <w:sz w:val="20"/>
           </w:rPr>
           <w:fldChar w:fldCharType="end"/>
         </w:r>
@@ -1719,21 +2199,22 @@
           <w:tab w:val="left" w:pos="880"/>
           <w:tab w:val="right" w:leader="dot" w:pos="8493"/>
         </w:tabs>
-        <w:spacing w:after="0" w:line="240" w:lineRule="auto"/>
+        <w:spacing w:line="240" w:lineRule="auto"/>
         <w:rPr>
           <w:rFonts w:cstheme="minorBidi"/>
           <w:noProof/>
-          <w:sz w:val="22"/>
+          <w:sz w:val="20"/>
           <w:szCs w:val="22"/>
           <w:lang w:val="pl-PL" w:eastAsia="pl-PL"/>
         </w:rPr>
       </w:pPr>
-      <w:hyperlink w:anchor="_Toc472275587" w:history="1">
+      <w:hyperlink w:anchor="_Toc472540541" w:history="1">
         <w:r>
           <w:rPr>
             <w:rStyle w:val="Hyperlink"/>
             <w:rFonts w:ascii="Segoe UI Semilight" w:hAnsi="Segoe UI Semilight" w:cs="Segoe UI Semilight"/>
             <w:noProof/>
+            <w:sz w:val="20"/>
           </w:rPr>
           <w:t>4.3</w:t>
         </w:r>
@@ -1741,7 +2222,7 @@
           <w:rPr>
             <w:rFonts w:cstheme="minorBidi"/>
             <w:noProof/>
-            <w:sz w:val="22"/>
+            <w:sz w:val="20"/>
             <w:szCs w:val="22"/>
             <w:lang w:val="pl-PL" w:eastAsia="pl-PL"/>
           </w:rPr>
@@ -1752,6 +2233,7 @@
             <w:rStyle w:val="Hyperlink"/>
             <w:rFonts w:ascii="Segoe UI Semilight" w:hAnsi="Segoe UI Semilight" w:cs="Segoe UI Semilight"/>
             <w:noProof/>
+            <w:sz w:val="20"/>
           </w:rPr>
           <w:t>Interfejs użytkownika</w:t>
         </w:r>
@@ -1759,6 +2241,7 @@
           <w:rPr>
             <w:noProof/>
             <w:webHidden/>
+            <w:sz w:val="20"/>
           </w:rPr>
           <w:tab/>
         </w:r>
@@ -1766,6 +2249,7 @@
           <w:rPr>
             <w:noProof/>
             <w:webHidden/>
+            <w:sz w:val="20"/>
           </w:rPr>
           <w:fldChar w:fldCharType="begin"/>
         </w:r>
@@ -1773,19 +2257,22 @@
           <w:rPr>
             <w:noProof/>
             <w:webHidden/>
+            <w:sz w:val="20"/>
           </w:rPr>
-          <w:instrText xml:space="preserve"> PAGEREF _Toc472275587 \h </w:instrText>
+          <w:instrText xml:space="preserve"> PAGEREF _Toc472540541 \h </w:instrText>
         </w:r>
         <w:r>
           <w:rPr>
             <w:noProof/>
             <w:webHidden/>
+            <w:sz w:val="20"/>
           </w:rPr>
         </w:r>
         <w:r>
           <w:rPr>
             <w:noProof/>
             <w:webHidden/>
+            <w:sz w:val="20"/>
           </w:rPr>
           <w:fldChar w:fldCharType="separate"/>
         </w:r>
@@ -1793,13 +2280,15 @@
           <w:rPr>
             <w:noProof/>
             <w:webHidden/>
+            <w:sz w:val="20"/>
           </w:rPr>
-          <w:t>24</w:t>
+          <w:t>28</w:t>
         </w:r>
         <w:r>
           <w:rPr>
             <w:noProof/>
             <w:webHidden/>
+            <w:sz w:val="20"/>
           </w:rPr>
           <w:fldChar w:fldCharType="end"/>
         </w:r>
@@ -1808,21 +2297,22 @@
     <w:p>
       <w:pPr>
         <w:pStyle w:val="TOC1"/>
-        <w:spacing w:after="0" w:line="240" w:lineRule="auto"/>
+        <w:spacing w:line="240" w:lineRule="auto"/>
         <w:rPr>
           <w:rFonts w:cstheme="minorBidi"/>
           <w:noProof/>
-          <w:sz w:val="22"/>
+          <w:sz w:val="20"/>
           <w:szCs w:val="22"/>
           <w:lang w:val="pl-PL" w:eastAsia="pl-PL"/>
         </w:rPr>
       </w:pPr>
-      <w:hyperlink w:anchor="_Toc472275588" w:history="1">
+      <w:hyperlink w:anchor="_Toc472540542" w:history="1">
         <w:r>
           <w:rPr>
             <w:rStyle w:val="Hyperlink"/>
             <w:rFonts w:ascii="Segoe UI Semilight" w:hAnsi="Segoe UI Semilight" w:cs="Segoe UI Semilight"/>
             <w:noProof/>
+            <w:sz w:val="20"/>
           </w:rPr>
           <w:t>5.</w:t>
         </w:r>
@@ -1830,7 +2320,7 @@
           <w:rPr>
             <w:rFonts w:cstheme="minorBidi"/>
             <w:noProof/>
-            <w:sz w:val="22"/>
+            <w:sz w:val="20"/>
             <w:szCs w:val="22"/>
             <w:lang w:val="pl-PL" w:eastAsia="pl-PL"/>
           </w:rPr>
@@ -1841,6 +2331,7 @@
             <w:rStyle w:val="Hyperlink"/>
             <w:rFonts w:ascii="Segoe UI Semilight" w:hAnsi="Segoe UI Semilight" w:cs="Segoe UI Semilight"/>
             <w:noProof/>
+            <w:sz w:val="20"/>
           </w:rPr>
           <w:t>Testowanie i napotkane problemy</w:t>
         </w:r>
@@ -1848,6 +2339,7 @@
           <w:rPr>
             <w:noProof/>
             <w:webHidden/>
+            <w:sz w:val="20"/>
           </w:rPr>
           <w:tab/>
         </w:r>
@@ -1855,6 +2347,7 @@
           <w:rPr>
             <w:noProof/>
             <w:webHidden/>
+            <w:sz w:val="20"/>
           </w:rPr>
           <w:fldChar w:fldCharType="begin"/>
         </w:r>
@@ -1862,19 +2355,22 @@
           <w:rPr>
             <w:noProof/>
             <w:webHidden/>
+            <w:sz w:val="20"/>
           </w:rPr>
-          <w:instrText xml:space="preserve"> PAGEREF _Toc472275588 \h </w:instrText>
+          <w:instrText xml:space="preserve"> PAGEREF _Toc472540542 \h </w:instrText>
         </w:r>
         <w:r>
           <w:rPr>
             <w:noProof/>
             <w:webHidden/>
+            <w:sz w:val="20"/>
           </w:rPr>
         </w:r>
         <w:r>
           <w:rPr>
             <w:noProof/>
             <w:webHidden/>
+            <w:sz w:val="20"/>
           </w:rPr>
           <w:fldChar w:fldCharType="separate"/>
         </w:r>
@@ -1882,13 +2378,15 @@
           <w:rPr>
             <w:noProof/>
             <w:webHidden/>
+            <w:sz w:val="20"/>
           </w:rPr>
-          <w:t>32</w:t>
+          <w:t>36</w:t>
         </w:r>
         <w:r>
           <w:rPr>
             <w:noProof/>
             <w:webHidden/>
+            <w:sz w:val="20"/>
           </w:rPr>
           <w:fldChar w:fldCharType="end"/>
         </w:r>
@@ -1900,21 +2398,22 @@
         <w:tabs>
           <w:tab w:val="right" w:leader="dot" w:pos="8493"/>
         </w:tabs>
-        <w:spacing w:after="0" w:line="240" w:lineRule="auto"/>
+        <w:spacing w:line="240" w:lineRule="auto"/>
         <w:rPr>
           <w:rFonts w:cstheme="minorBidi"/>
           <w:noProof/>
-          <w:sz w:val="22"/>
+          <w:sz w:val="20"/>
           <w:szCs w:val="22"/>
           <w:lang w:val="pl-PL" w:eastAsia="pl-PL"/>
         </w:rPr>
       </w:pPr>
-      <w:hyperlink w:anchor="_Toc472275589" w:history="1">
+      <w:hyperlink w:anchor="_Toc472540543" w:history="1">
         <w:r>
           <w:rPr>
             <w:rStyle w:val="Hyperlink"/>
             <w:rFonts w:ascii="Segoe UI Semilight" w:hAnsi="Segoe UI Semilight" w:cs="Segoe UI Semilight"/>
             <w:noProof/>
+            <w:sz w:val="20"/>
           </w:rPr>
           <w:t>5.1 Testy</w:t>
         </w:r>
@@ -1922,6 +2421,7 @@
           <w:rPr>
             <w:noProof/>
             <w:webHidden/>
+            <w:sz w:val="20"/>
           </w:rPr>
           <w:tab/>
         </w:r>
@@ -1929,6 +2429,7 @@
           <w:rPr>
             <w:noProof/>
             <w:webHidden/>
+            <w:sz w:val="20"/>
           </w:rPr>
           <w:fldChar w:fldCharType="begin"/>
         </w:r>
@@ -1936,19 +2437,22 @@
           <w:rPr>
             <w:noProof/>
             <w:webHidden/>
+            <w:sz w:val="20"/>
           </w:rPr>
-          <w:instrText xml:space="preserve"> PAGEREF _Toc472275589 \h </w:instrText>
+          <w:instrText xml:space="preserve"> PAGEREF _Toc472540543 \h </w:instrText>
         </w:r>
         <w:r>
           <w:rPr>
             <w:noProof/>
             <w:webHidden/>
+            <w:sz w:val="20"/>
           </w:rPr>
         </w:r>
         <w:r>
           <w:rPr>
             <w:noProof/>
             <w:webHidden/>
+            <w:sz w:val="20"/>
           </w:rPr>
           <w:fldChar w:fldCharType="separate"/>
         </w:r>
@@ -1956,13 +2460,15 @@
           <w:rPr>
             <w:noProof/>
             <w:webHidden/>
+            <w:sz w:val="20"/>
           </w:rPr>
-          <w:t>33</w:t>
+          <w:t>37</w:t>
         </w:r>
         <w:r>
           <w:rPr>
             <w:noProof/>
             <w:webHidden/>
+            <w:sz w:val="20"/>
           </w:rPr>
           <w:fldChar w:fldCharType="end"/>
         </w:r>
@@ -1974,21 +2480,22 @@
         <w:tabs>
           <w:tab w:val="right" w:leader="dot" w:pos="8493"/>
         </w:tabs>
-        <w:spacing w:after="0" w:line="240" w:lineRule="auto"/>
+        <w:spacing w:line="240" w:lineRule="auto"/>
         <w:rPr>
           <w:rFonts w:cstheme="minorBidi"/>
           <w:noProof/>
-          <w:sz w:val="22"/>
+          <w:sz w:val="20"/>
           <w:szCs w:val="22"/>
           <w:lang w:val="pl-PL" w:eastAsia="pl-PL"/>
         </w:rPr>
       </w:pPr>
-      <w:hyperlink w:anchor="_Toc472275590" w:history="1">
+      <w:hyperlink w:anchor="_Toc472540544" w:history="1">
         <w:r>
           <w:rPr>
             <w:rStyle w:val="Hyperlink"/>
             <w:rFonts w:ascii="Segoe UI Semilight" w:hAnsi="Segoe UI Semilight" w:cs="Segoe UI Semilight"/>
             <w:noProof/>
+            <w:sz w:val="20"/>
           </w:rPr>
           <w:t>5.2 Rozwiązane problemy</w:t>
         </w:r>
@@ -1996,6 +2503,7 @@
           <w:rPr>
             <w:noProof/>
             <w:webHidden/>
+            <w:sz w:val="20"/>
           </w:rPr>
           <w:tab/>
         </w:r>
@@ -2003,6 +2511,7 @@
           <w:rPr>
             <w:noProof/>
             <w:webHidden/>
+            <w:sz w:val="20"/>
           </w:rPr>
           <w:fldChar w:fldCharType="begin"/>
         </w:r>
@@ -2010,19 +2519,22 @@
           <w:rPr>
             <w:noProof/>
             <w:webHidden/>
+            <w:sz w:val="20"/>
           </w:rPr>
-          <w:instrText xml:space="preserve"> PAGEREF _Toc472275590 \h </w:instrText>
+          <w:instrText xml:space="preserve"> PAGEREF _Toc472540544 \h </w:instrText>
         </w:r>
         <w:r>
           <w:rPr>
             <w:noProof/>
             <w:webHidden/>
+            <w:sz w:val="20"/>
           </w:rPr>
         </w:r>
         <w:r>
           <w:rPr>
             <w:noProof/>
             <w:webHidden/>
+            <w:sz w:val="20"/>
           </w:rPr>
           <w:fldChar w:fldCharType="separate"/>
         </w:r>
@@ -2030,13 +2542,15 @@
           <w:rPr>
             <w:noProof/>
             <w:webHidden/>
+            <w:sz w:val="20"/>
           </w:rPr>
-          <w:t>33</w:t>
+          <w:t>37</w:t>
         </w:r>
         <w:r>
           <w:rPr>
             <w:noProof/>
             <w:webHidden/>
+            <w:sz w:val="20"/>
           </w:rPr>
           <w:fldChar w:fldCharType="end"/>
         </w:r>
@@ -2045,21 +2559,22 @@
     <w:p>
       <w:pPr>
         <w:pStyle w:val="TOC1"/>
-        <w:spacing w:after="0" w:line="240" w:lineRule="auto"/>
+        <w:spacing w:line="240" w:lineRule="auto"/>
         <w:rPr>
           <w:rFonts w:cstheme="minorBidi"/>
           <w:noProof/>
-          <w:sz w:val="22"/>
+          <w:sz w:val="20"/>
           <w:szCs w:val="22"/>
           <w:lang w:val="pl-PL" w:eastAsia="pl-PL"/>
         </w:rPr>
       </w:pPr>
-      <w:hyperlink w:anchor="_Toc472275591" w:history="1">
+      <w:hyperlink w:anchor="_Toc472540545" w:history="1">
         <w:r>
           <w:rPr>
             <w:rStyle w:val="Hyperlink"/>
             <w:rFonts w:ascii="Segoe UI Semilight" w:hAnsi="Segoe UI Semilight" w:cs="Segoe UI Semilight"/>
             <w:noProof/>
+            <w:sz w:val="20"/>
           </w:rPr>
           <w:t>Podsumowanie</w:t>
         </w:r>
@@ -2067,6 +2582,7 @@
           <w:rPr>
             <w:noProof/>
             <w:webHidden/>
+            <w:sz w:val="20"/>
           </w:rPr>
           <w:tab/>
         </w:r>
@@ -2074,6 +2590,7 @@
           <w:rPr>
             <w:noProof/>
             <w:webHidden/>
+            <w:sz w:val="20"/>
           </w:rPr>
           <w:fldChar w:fldCharType="begin"/>
         </w:r>
@@ -2081,19 +2598,22 @@
           <w:rPr>
             <w:noProof/>
             <w:webHidden/>
+            <w:sz w:val="20"/>
           </w:rPr>
-          <w:instrText xml:space="preserve"> PAGEREF _Toc472275591 \h </w:instrText>
+          <w:instrText xml:space="preserve"> PAGEREF _Toc472540545 \h </w:instrText>
         </w:r>
         <w:r>
           <w:rPr>
             <w:noProof/>
             <w:webHidden/>
+            <w:sz w:val="20"/>
           </w:rPr>
         </w:r>
         <w:r>
           <w:rPr>
             <w:noProof/>
             <w:webHidden/>
+            <w:sz w:val="20"/>
           </w:rPr>
           <w:fldChar w:fldCharType="separate"/>
         </w:r>
@@ -2101,13 +2621,15 @@
           <w:rPr>
             <w:noProof/>
             <w:webHidden/>
+            <w:sz w:val="20"/>
           </w:rPr>
-          <w:t>36</w:t>
+          <w:t>40</w:t>
         </w:r>
         <w:r>
           <w:rPr>
             <w:noProof/>
             <w:webHidden/>
+            <w:sz w:val="20"/>
           </w:rPr>
           <w:fldChar w:fldCharType="end"/>
         </w:r>
@@ -2116,21 +2638,22 @@
     <w:p>
       <w:pPr>
         <w:pStyle w:val="TOC1"/>
-        <w:spacing w:after="0" w:line="240" w:lineRule="auto"/>
+        <w:spacing w:line="240" w:lineRule="auto"/>
         <w:rPr>
           <w:rFonts w:cstheme="minorBidi"/>
           <w:noProof/>
-          <w:sz w:val="22"/>
+          <w:sz w:val="20"/>
           <w:szCs w:val="22"/>
           <w:lang w:val="pl-PL" w:eastAsia="pl-PL"/>
         </w:rPr>
       </w:pPr>
-      <w:hyperlink w:anchor="_Toc472275592" w:history="1">
+      <w:hyperlink w:anchor="_Toc472540546" w:history="1">
         <w:r>
           <w:rPr>
             <w:rStyle w:val="Hyperlink"/>
             <w:rFonts w:ascii="Segoe UI Semilight" w:hAnsi="Segoe UI Semilight" w:cs="Segoe UI Semilight"/>
             <w:noProof/>
+            <w:sz w:val="20"/>
           </w:rPr>
           <w:t>Literatura</w:t>
         </w:r>
@@ -2138,6 +2661,7 @@
           <w:rPr>
             <w:noProof/>
             <w:webHidden/>
+            <w:sz w:val="20"/>
           </w:rPr>
           <w:tab/>
         </w:r>
@@ -2145,6 +2669,7 @@
           <w:rPr>
             <w:noProof/>
             <w:webHidden/>
+            <w:sz w:val="20"/>
           </w:rPr>
           <w:fldChar w:fldCharType="begin"/>
         </w:r>
@@ -2152,19 +2677,22 @@
           <w:rPr>
             <w:noProof/>
             <w:webHidden/>
+            <w:sz w:val="20"/>
           </w:rPr>
-          <w:instrText xml:space="preserve"> PAGEREF _Toc472275592 \h </w:instrText>
+          <w:instrText xml:space="preserve"> PAGEREF _Toc472540546 \h </w:instrText>
         </w:r>
         <w:r>
           <w:rPr>
             <w:noProof/>
             <w:webHidden/>
+            <w:sz w:val="20"/>
           </w:rPr>
         </w:r>
         <w:r>
           <w:rPr>
             <w:noProof/>
             <w:webHidden/>
+            <w:sz w:val="20"/>
           </w:rPr>
           <w:fldChar w:fldCharType="separate"/>
         </w:r>
@@ -2172,13 +2700,15 @@
           <w:rPr>
             <w:noProof/>
             <w:webHidden/>
+            <w:sz w:val="20"/>
           </w:rPr>
-          <w:t>37</w:t>
+          <w:t>41</w:t>
         </w:r>
         <w:r>
           <w:rPr>
             <w:noProof/>
             <w:webHidden/>
+            <w:sz w:val="20"/>
           </w:rPr>
           <w:fldChar w:fldCharType="end"/>
         </w:r>
@@ -2187,21 +2717,22 @@
     <w:p>
       <w:pPr>
         <w:pStyle w:val="TOC1"/>
-        <w:spacing w:after="0" w:line="240" w:lineRule="auto"/>
+        <w:spacing w:line="240" w:lineRule="auto"/>
         <w:rPr>
           <w:rFonts w:cstheme="minorBidi"/>
           <w:noProof/>
-          <w:sz w:val="22"/>
+          <w:sz w:val="20"/>
           <w:szCs w:val="22"/>
           <w:lang w:val="pl-PL" w:eastAsia="pl-PL"/>
         </w:rPr>
       </w:pPr>
-      <w:hyperlink w:anchor="_Toc472275593" w:history="1">
+      <w:hyperlink w:anchor="_Toc472540547" w:history="1">
         <w:r>
           <w:rPr>
             <w:rStyle w:val="Hyperlink"/>
             <w:rFonts w:ascii="Segoe UI Semilight" w:hAnsi="Segoe UI Semilight" w:cs="Segoe UI Semilight"/>
             <w:noProof/>
+            <w:sz w:val="20"/>
           </w:rPr>
           <w:t>Załącznik A. Skrypt tworzący bazę danych</w:t>
         </w:r>
@@ -2209,6 +2740,7 @@
           <w:rPr>
             <w:noProof/>
             <w:webHidden/>
+            <w:sz w:val="20"/>
           </w:rPr>
           <w:tab/>
         </w:r>
@@ -2216,6 +2748,7 @@
           <w:rPr>
             <w:noProof/>
             <w:webHidden/>
+            <w:sz w:val="20"/>
           </w:rPr>
           <w:fldChar w:fldCharType="begin"/>
         </w:r>
@@ -2223,19 +2756,22 @@
           <w:rPr>
             <w:noProof/>
             <w:webHidden/>
+            <w:sz w:val="20"/>
           </w:rPr>
-          <w:instrText xml:space="preserve"> PAGEREF _Toc472275593 \h </w:instrText>
+          <w:instrText xml:space="preserve"> PAGEREF _Toc472540547 \h </w:instrText>
         </w:r>
         <w:r>
           <w:rPr>
             <w:noProof/>
             <w:webHidden/>
+            <w:sz w:val="20"/>
           </w:rPr>
         </w:r>
         <w:r>
           <w:rPr>
             <w:noProof/>
             <w:webHidden/>
+            <w:sz w:val="20"/>
           </w:rPr>
           <w:fldChar w:fldCharType="separate"/>
         </w:r>
@@ -2243,13 +2779,15 @@
           <w:rPr>
             <w:noProof/>
             <w:webHidden/>
+            <w:sz w:val="20"/>
           </w:rPr>
-          <w:t>38</w:t>
+          <w:t>42</w:t>
         </w:r>
         <w:r>
           <w:rPr>
             <w:noProof/>
             <w:webHidden/>
+            <w:sz w:val="20"/>
           </w:rPr>
           <w:fldChar w:fldCharType="end"/>
         </w:r>
@@ -2258,21 +2796,22 @@
     <w:p>
       <w:pPr>
         <w:pStyle w:val="TOC1"/>
-        <w:spacing w:after="0" w:line="240" w:lineRule="auto"/>
+        <w:spacing w:line="240" w:lineRule="auto"/>
         <w:rPr>
           <w:rFonts w:cstheme="minorBidi"/>
           <w:noProof/>
-          <w:sz w:val="22"/>
+          <w:sz w:val="20"/>
           <w:szCs w:val="22"/>
           <w:lang w:val="pl-PL" w:eastAsia="pl-PL"/>
         </w:rPr>
       </w:pPr>
-      <w:hyperlink w:anchor="_Toc472275594" w:history="1">
+      <w:hyperlink w:anchor="_Toc472540548" w:history="1">
         <w:r>
           <w:rPr>
             <w:rStyle w:val="Hyperlink"/>
             <w:rFonts w:ascii="Segoe UI Semilight" w:hAnsi="Segoe UI Semilight" w:cs="Segoe UI Semilight"/>
             <w:noProof/>
+            <w:sz w:val="20"/>
           </w:rPr>
           <w:t>Załącznik B. Fragmenty kodu źródłowego</w:t>
         </w:r>
@@ -2280,6 +2819,7 @@
           <w:rPr>
             <w:noProof/>
             <w:webHidden/>
+            <w:sz w:val="20"/>
           </w:rPr>
           <w:tab/>
         </w:r>
@@ -2287,6 +2827,7 @@
           <w:rPr>
             <w:noProof/>
             <w:webHidden/>
+            <w:sz w:val="20"/>
           </w:rPr>
           <w:fldChar w:fldCharType="begin"/>
         </w:r>
@@ -2294,19 +2835,22 @@
           <w:rPr>
             <w:noProof/>
             <w:webHidden/>
+            <w:sz w:val="20"/>
           </w:rPr>
-          <w:instrText xml:space="preserve"> PAGEREF _Toc472275594 \h </w:instrText>
+          <w:instrText xml:space="preserve"> PAGEREF _Toc472540548 \h </w:instrText>
         </w:r>
         <w:r>
           <w:rPr>
             <w:noProof/>
             <w:webHidden/>
+            <w:sz w:val="20"/>
           </w:rPr>
         </w:r>
         <w:r>
           <w:rPr>
             <w:noProof/>
             <w:webHidden/>
+            <w:sz w:val="20"/>
           </w:rPr>
           <w:fldChar w:fldCharType="separate"/>
         </w:r>
@@ -2314,13 +2858,15 @@
           <w:rPr>
             <w:noProof/>
             <w:webHidden/>
+            <w:sz w:val="20"/>
           </w:rPr>
-          <w:t>39</w:t>
+          <w:t>43</w:t>
         </w:r>
         <w:r>
           <w:rPr>
             <w:noProof/>
             <w:webHidden/>
+            <w:sz w:val="20"/>
           </w:rPr>
           <w:fldChar w:fldCharType="end"/>
         </w:r>
@@ -2332,21 +2878,22 @@
         <w:tabs>
           <w:tab w:val="right" w:leader="dot" w:pos="8493"/>
         </w:tabs>
-        <w:spacing w:after="0" w:line="240" w:lineRule="auto"/>
+        <w:spacing w:line="240" w:lineRule="auto"/>
         <w:rPr>
           <w:rFonts w:cstheme="minorBidi"/>
           <w:noProof/>
-          <w:sz w:val="22"/>
+          <w:sz w:val="20"/>
           <w:szCs w:val="22"/>
           <w:lang w:val="pl-PL" w:eastAsia="pl-PL"/>
         </w:rPr>
       </w:pPr>
-      <w:hyperlink w:anchor="_Toc472275595" w:history="1">
+      <w:hyperlink w:anchor="_Toc472540549" w:history="1">
         <w:r>
           <w:rPr>
             <w:rStyle w:val="Hyperlink"/>
             <w:rFonts w:ascii="Segoe UI Semilight" w:hAnsi="Segoe UI Semilight" w:cs="Segoe UI Semilight"/>
             <w:noProof/>
+            <w:sz w:val="20"/>
           </w:rPr>
           <w:t>B1. Klasa UserController.cs</w:t>
         </w:r>
@@ -2354,6 +2901,7 @@
           <w:rPr>
             <w:noProof/>
             <w:webHidden/>
+            <w:sz w:val="20"/>
           </w:rPr>
           <w:tab/>
         </w:r>
@@ -2361,6 +2909,7 @@
           <w:rPr>
             <w:noProof/>
             <w:webHidden/>
+            <w:sz w:val="20"/>
           </w:rPr>
           <w:fldChar w:fldCharType="begin"/>
         </w:r>
@@ -2368,19 +2917,22 @@
           <w:rPr>
             <w:noProof/>
             <w:webHidden/>
+            <w:sz w:val="20"/>
           </w:rPr>
-          <w:instrText xml:space="preserve"> PAGEREF _Toc472275595 \h </w:instrText>
+          <w:instrText xml:space="preserve"> PAGEREF _Toc472540549 \h </w:instrText>
         </w:r>
         <w:r>
           <w:rPr>
             <w:noProof/>
             <w:webHidden/>
+            <w:sz w:val="20"/>
           </w:rPr>
         </w:r>
         <w:r>
           <w:rPr>
             <w:noProof/>
             <w:webHidden/>
+            <w:sz w:val="20"/>
           </w:rPr>
           <w:fldChar w:fldCharType="separate"/>
         </w:r>
@@ -2388,13 +2940,15 @@
           <w:rPr>
             <w:noProof/>
             <w:webHidden/>
+            <w:sz w:val="20"/>
           </w:rPr>
-          <w:t>39</w:t>
+          <w:t>43</w:t>
         </w:r>
         <w:r>
           <w:rPr>
             <w:noProof/>
             <w:webHidden/>
+            <w:sz w:val="20"/>
           </w:rPr>
           <w:fldChar w:fldCharType="end"/>
         </w:r>
@@ -2406,21 +2960,22 @@
         <w:tabs>
           <w:tab w:val="right" w:leader="dot" w:pos="8493"/>
         </w:tabs>
-        <w:spacing w:after="0" w:line="240" w:lineRule="auto"/>
+        <w:spacing w:line="240" w:lineRule="auto"/>
         <w:rPr>
           <w:rFonts w:cstheme="minorBidi"/>
           <w:noProof/>
-          <w:sz w:val="22"/>
+          <w:sz w:val="20"/>
           <w:szCs w:val="22"/>
           <w:lang w:val="pl-PL" w:eastAsia="pl-PL"/>
         </w:rPr>
       </w:pPr>
-      <w:hyperlink w:anchor="_Toc472275596" w:history="1">
+      <w:hyperlink w:anchor="_Toc472540550" w:history="1">
         <w:r>
           <w:rPr>
             <w:rStyle w:val="Hyperlink"/>
             <w:rFonts w:ascii="Segoe UI Semilight" w:hAnsi="Segoe UI Semilight" w:cs="Segoe UI Semilight"/>
             <w:noProof/>
+            <w:sz w:val="20"/>
           </w:rPr>
           <w:t>B2. Metoda FriendsController.GetFriends</w:t>
         </w:r>
@@ -2428,6 +2983,7 @@
           <w:rPr>
             <w:noProof/>
             <w:webHidden/>
+            <w:sz w:val="20"/>
           </w:rPr>
           <w:tab/>
         </w:r>
@@ -2435,6 +2991,7 @@
           <w:rPr>
             <w:noProof/>
             <w:webHidden/>
+            <w:sz w:val="20"/>
           </w:rPr>
           <w:fldChar w:fldCharType="begin"/>
         </w:r>
@@ -2442,19 +2999,22 @@
           <w:rPr>
             <w:noProof/>
             <w:webHidden/>
+            <w:sz w:val="20"/>
           </w:rPr>
-          <w:instrText xml:space="preserve"> PAGEREF _Toc472275596 \h </w:instrText>
+          <w:instrText xml:space="preserve"> PAGEREF _Toc472540550 \h </w:instrText>
         </w:r>
         <w:r>
           <w:rPr>
             <w:noProof/>
             <w:webHidden/>
+            <w:sz w:val="20"/>
           </w:rPr>
         </w:r>
         <w:r>
           <w:rPr>
             <w:noProof/>
             <w:webHidden/>
+            <w:sz w:val="20"/>
           </w:rPr>
           <w:fldChar w:fldCharType="separate"/>
         </w:r>
@@ -2462,13 +3022,15 @@
           <w:rPr>
             <w:noProof/>
             <w:webHidden/>
+            <w:sz w:val="20"/>
           </w:rPr>
-          <w:t>40</w:t>
+          <w:t>44</w:t>
         </w:r>
         <w:r>
           <w:rPr>
             <w:noProof/>
             <w:webHidden/>
+            <w:sz w:val="20"/>
           </w:rPr>
           <w:fldChar w:fldCharType="end"/>
         </w:r>
@@ -2480,21 +3042,22 @@
         <w:tabs>
           <w:tab w:val="right" w:leader="dot" w:pos="8493"/>
         </w:tabs>
-        <w:spacing w:after="0" w:line="240" w:lineRule="auto"/>
+        <w:spacing w:line="240" w:lineRule="auto"/>
         <w:rPr>
           <w:rFonts w:cstheme="minorBidi"/>
           <w:noProof/>
-          <w:sz w:val="22"/>
+          <w:sz w:val="20"/>
           <w:szCs w:val="22"/>
           <w:lang w:val="pl-PL" w:eastAsia="pl-PL"/>
         </w:rPr>
       </w:pPr>
-      <w:hyperlink w:anchor="_Toc472275597" w:history="1">
+      <w:hyperlink w:anchor="_Toc472540551" w:history="1">
         <w:r>
           <w:rPr>
             <w:rStyle w:val="Hyperlink"/>
             <w:rFonts w:ascii="Segoe UI Semilight" w:hAnsi="Segoe UI Semilight" w:cs="Segoe UI Semilight"/>
             <w:noProof/>
+            <w:sz w:val="20"/>
           </w:rPr>
           <w:t>B3. Klasa bazowa typu ViewModel</w:t>
         </w:r>
@@ -2502,6 +3065,7 @@
           <w:rPr>
             <w:noProof/>
             <w:webHidden/>
+            <w:sz w:val="20"/>
           </w:rPr>
           <w:tab/>
         </w:r>
@@ -2509,6 +3073,7 @@
           <w:rPr>
             <w:noProof/>
             <w:webHidden/>
+            <w:sz w:val="20"/>
           </w:rPr>
           <w:fldChar w:fldCharType="begin"/>
         </w:r>
@@ -2516,19 +3081,22 @@
           <w:rPr>
             <w:noProof/>
             <w:webHidden/>
+            <w:sz w:val="20"/>
           </w:rPr>
-          <w:instrText xml:space="preserve"> PAGEREF _Toc472275597 \h </w:instrText>
+          <w:instrText xml:space="preserve"> PAGEREF _Toc472540551 \h </w:instrText>
         </w:r>
         <w:r>
           <w:rPr>
             <w:noProof/>
             <w:webHidden/>
+            <w:sz w:val="20"/>
           </w:rPr>
         </w:r>
         <w:r>
           <w:rPr>
             <w:noProof/>
             <w:webHidden/>
+            <w:sz w:val="20"/>
           </w:rPr>
           <w:fldChar w:fldCharType="separate"/>
         </w:r>
@@ -2536,13 +3104,15 @@
           <w:rPr>
             <w:noProof/>
             <w:webHidden/>
+            <w:sz w:val="20"/>
           </w:rPr>
-          <w:t>41</w:t>
+          <w:t>45</w:t>
         </w:r>
         <w:r>
           <w:rPr>
             <w:noProof/>
             <w:webHidden/>
+            <w:sz w:val="20"/>
           </w:rPr>
           <w:fldChar w:fldCharType="end"/>
         </w:r>
@@ -2554,21 +3124,22 @@
         <w:tabs>
           <w:tab w:val="right" w:leader="dot" w:pos="8493"/>
         </w:tabs>
-        <w:spacing w:after="0" w:line="240" w:lineRule="auto"/>
+        <w:spacing w:line="240" w:lineRule="auto"/>
         <w:rPr>
           <w:rFonts w:cstheme="minorBidi"/>
           <w:noProof/>
-          <w:sz w:val="22"/>
+          <w:sz w:val="20"/>
           <w:szCs w:val="22"/>
           <w:lang w:val="pl-PL" w:eastAsia="pl-PL"/>
         </w:rPr>
       </w:pPr>
-      <w:hyperlink w:anchor="_Toc472275598" w:history="1">
+      <w:hyperlink w:anchor="_Toc472540552" w:history="1">
         <w:r>
           <w:rPr>
             <w:rStyle w:val="Hyperlink"/>
             <w:rFonts w:ascii="Segoe UI Semilight" w:hAnsi="Segoe UI Semilight" w:cs="Segoe UI Semilight"/>
             <w:noProof/>
+            <w:sz w:val="20"/>
           </w:rPr>
           <w:t>B4. Klasa RestClientBase.cs</w:t>
         </w:r>
@@ -2576,6 +3147,7 @@
           <w:rPr>
             <w:noProof/>
             <w:webHidden/>
+            <w:sz w:val="20"/>
           </w:rPr>
           <w:tab/>
         </w:r>
@@ -2583,6 +3155,7 @@
           <w:rPr>
             <w:noProof/>
             <w:webHidden/>
+            <w:sz w:val="20"/>
           </w:rPr>
           <w:fldChar w:fldCharType="begin"/>
         </w:r>
@@ -2590,19 +3163,22 @@
           <w:rPr>
             <w:noProof/>
             <w:webHidden/>
+            <w:sz w:val="20"/>
           </w:rPr>
-          <w:instrText xml:space="preserve"> PAGEREF _Toc472275598 \h </w:instrText>
+          <w:instrText xml:space="preserve"> PAGEREF _Toc472540552 \h </w:instrText>
         </w:r>
         <w:r>
           <w:rPr>
             <w:noProof/>
             <w:webHidden/>
+            <w:sz w:val="20"/>
           </w:rPr>
         </w:r>
         <w:r>
           <w:rPr>
             <w:noProof/>
             <w:webHidden/>
+            <w:sz w:val="20"/>
           </w:rPr>
           <w:fldChar w:fldCharType="separate"/>
         </w:r>
@@ -2610,13 +3186,15 @@
           <w:rPr>
             <w:noProof/>
             <w:webHidden/>
+            <w:sz w:val="20"/>
           </w:rPr>
-          <w:t>42</w:t>
+          <w:t>46</w:t>
         </w:r>
         <w:r>
           <w:rPr>
             <w:noProof/>
             <w:webHidden/>
+            <w:sz w:val="20"/>
           </w:rPr>
           <w:fldChar w:fldCharType="end"/>
         </w:r>
@@ -2624,6 +3202,85 @@
     </w:p>
     <w:p>
       <w:pPr>
+        <w:pStyle w:val="TOC1"/>
+        <w:spacing w:line="240" w:lineRule="auto"/>
+        <w:rPr>
+          <w:rFonts w:cstheme="minorBidi"/>
+          <w:noProof/>
+          <w:sz w:val="20"/>
+          <w:szCs w:val="22"/>
+          <w:lang w:val="pl-PL" w:eastAsia="pl-PL"/>
+        </w:rPr>
+      </w:pPr>
+      <w:hyperlink w:anchor="_Toc472540553" w:history="1">
+        <w:r>
+          <w:rPr>
+            <w:rStyle w:val="Hyperlink"/>
+            <w:rFonts w:ascii="Segoe UI Semilight" w:hAnsi="Segoe UI Semilight" w:cs="Segoe UI Semilight"/>
+            <w:noProof/>
+            <w:sz w:val="20"/>
+          </w:rPr>
+          <w:t>Zawartość CD</w:t>
+        </w:r>
+        <w:r>
+          <w:rPr>
+            <w:noProof/>
+            <w:webHidden/>
+            <w:sz w:val="20"/>
+          </w:rPr>
+          <w:tab/>
+        </w:r>
+        <w:r>
+          <w:rPr>
+            <w:noProof/>
+            <w:webHidden/>
+            <w:sz w:val="20"/>
+          </w:rPr>
+          <w:fldChar w:fldCharType="begin"/>
+        </w:r>
+        <w:r>
+          <w:rPr>
+            <w:noProof/>
+            <w:webHidden/>
+            <w:sz w:val="20"/>
+          </w:rPr>
+          <w:instrText xml:space="preserve"> PAGEREF _Toc472540553 \h </w:instrText>
+        </w:r>
+        <w:r>
+          <w:rPr>
+            <w:noProof/>
+            <w:webHidden/>
+            <w:sz w:val="20"/>
+          </w:rPr>
+        </w:r>
+        <w:r>
+          <w:rPr>
+            <w:noProof/>
+            <w:webHidden/>
+            <w:sz w:val="20"/>
+          </w:rPr>
+          <w:fldChar w:fldCharType="separate"/>
+        </w:r>
+        <w:r>
+          <w:rPr>
+            <w:noProof/>
+            <w:webHidden/>
+            <w:sz w:val="20"/>
+          </w:rPr>
+          <w:t>47</w:t>
+        </w:r>
+        <w:r>
+          <w:rPr>
+            <w:noProof/>
+            <w:webHidden/>
+            <w:sz w:val="20"/>
+          </w:rPr>
+          <w:fldChar w:fldCharType="end"/>
+        </w:r>
+      </w:hyperlink>
+    </w:p>
+    <w:p>
+      <w:pPr>
         <w:pStyle w:val="Heading1"/>
         <w:spacing w:after="0"/>
         <w:rPr>
@@ -2635,9 +3292,10 @@
       <w:r>
         <w:rPr>
           <w:rFonts w:ascii="Segoe UI Semilight" w:hAnsi="Segoe UI Semilight" w:cs="Segoe UI Semilight"/>
-          <w:sz w:val="20"/>
+          <w:sz w:val="18"/>
           <w:szCs w:val="20"/>
         </w:rPr>
+        <w:lastRenderedPageBreak/>
         <w:fldChar w:fldCharType="end"/>
       </w:r>
     </w:p>
@@ -2679,7 +3337,7 @@
           <w:sz w:val="52"/>
         </w:rPr>
       </w:pPr>
-      <w:bookmarkStart w:id="0" w:name="_Toc472275572"/>
+      <w:bookmarkStart w:id="1" w:name="_Toc472540526"/>
       <w:r>
         <w:rPr>
           <w:rFonts w:ascii="Segoe UI Semilight" w:hAnsi="Segoe UI Semilight" w:cs="Segoe UI Semilight"/>
@@ -2696,7 +3354,7 @@
         </w:rPr>
         <w:t>tęp</w:t>
       </w:r>
-      <w:bookmarkEnd w:id="0"/>
+      <w:bookmarkEnd w:id="1"/>
     </w:p>
     <w:p>
       <w:pPr>
@@ -3583,7 +4241,7 @@
           <w:sz w:val="52"/>
         </w:rPr>
       </w:pPr>
-      <w:bookmarkStart w:id="1" w:name="_Toc472275573"/>
+      <w:bookmarkStart w:id="2" w:name="_Toc472540527"/>
       <w:r>
         <w:rPr>
           <w:rFonts w:ascii="Segoe UI Semilight" w:hAnsi="Segoe UI Semilight" w:cs="Segoe UI Semilight"/>
@@ -3598,7 +4256,7 @@
         </w:rPr>
         <w:t>ematu</w:t>
       </w:r>
-      <w:bookmarkEnd w:id="1"/>
+      <w:bookmarkEnd w:id="2"/>
     </w:p>
     <w:p>
       <w:pPr>
@@ -3723,7 +4381,7 @@
           <w:sz w:val="44"/>
         </w:rPr>
       </w:pPr>
-      <w:bookmarkStart w:id="2" w:name="_Toc472275574"/>
+      <w:bookmarkStart w:id="3" w:name="_Toc472540528"/>
       <w:r>
         <w:rPr>
           <w:rFonts w:ascii="Segoe UI Semilight" w:hAnsi="Segoe UI Semilight" w:cs="Segoe UI Semilight"/>
@@ -3752,7 +4410,7 @@
         </w:rPr>
         <w:t>matu</w:t>
       </w:r>
-      <w:bookmarkEnd w:id="2"/>
+      <w:bookmarkEnd w:id="3"/>
     </w:p>
     <w:p>
       <w:pPr>
@@ -4089,7 +4747,7 @@
           <w:sz w:val="44"/>
         </w:rPr>
       </w:pPr>
-      <w:bookmarkStart w:id="3" w:name="_Toc472275575"/>
+      <w:bookmarkStart w:id="4" w:name="_Toc472540529"/>
       <w:r>
         <w:rPr>
           <w:rFonts w:ascii="Segoe UI Semilight" w:hAnsi="Segoe UI Semilight" w:cs="Segoe UI Semilight"/>
@@ -4097,7 +4755,7 @@
         </w:rPr>
         <w:t>Założenia projektowe</w:t>
       </w:r>
-      <w:bookmarkEnd w:id="3"/>
+      <w:bookmarkEnd w:id="4"/>
     </w:p>
     <w:p>
       <w:pPr>
@@ -4312,23 +4970,6 @@
           <w:rFonts w:ascii="Times New Roman" w:hAnsi="Times New Roman" w:cs="Times New Roman"/>
           <w:sz w:val="24"/>
         </w:rPr>
-        <w:t xml:space="preserve"> </w:t>
-      </w:r>
-      <w:proofErr w:type="spellStart"/>
-      <w:r>
-        <w:rPr>
-          <w:rFonts w:ascii="Times New Roman" w:hAnsi="Times New Roman" w:cs="Times New Roman"/>
-          <w:i/>
-          <w:sz w:val="24"/>
-        </w:rPr>
-        <w:t>Neutral</w:t>
-      </w:r>
-      <w:proofErr w:type="spellEnd"/>
-      <w:r>
-        <w:rPr>
-          <w:rFonts w:ascii="Times New Roman" w:hAnsi="Times New Roman" w:cs="Times New Roman"/>
-          <w:sz w:val="24"/>
-        </w:rPr>
         <w:t xml:space="preserve"> lub </w:t>
       </w:r>
       <w:r>
@@ -5031,7 +5672,7 @@
           <w:sz w:val="48"/>
         </w:rPr>
       </w:pPr>
-      <w:bookmarkStart w:id="4" w:name="_Toc472275576"/>
+      <w:bookmarkStart w:id="5" w:name="_Toc472540530"/>
       <w:r>
         <w:rPr>
           <w:rFonts w:ascii="Segoe UI Semilight" w:hAnsi="Segoe UI Semilight" w:cs="Segoe UI Semilight"/>
@@ -5039,7 +5680,7 @@
         </w:rPr>
         <w:t>Wybór narzędzi programistycznych</w:t>
       </w:r>
-      <w:bookmarkEnd w:id="4"/>
+      <w:bookmarkEnd w:id="5"/>
     </w:p>
     <w:p>
       <w:pPr>
@@ -5131,7 +5772,7 @@
           <w:sz w:val="44"/>
         </w:rPr>
       </w:pPr>
-      <w:bookmarkStart w:id="5" w:name="_Toc472275577"/>
+      <w:bookmarkStart w:id="6" w:name="_Toc472540531"/>
       <w:r>
         <w:rPr>
           <w:rFonts w:ascii="Segoe UI Semilight" w:hAnsi="Segoe UI Semilight" w:cs="Segoe UI Semilight"/>
@@ -5139,7 +5780,7 @@
         </w:rPr>
         <w:t>System operacyjny</w:t>
       </w:r>
-      <w:bookmarkEnd w:id="5"/>
+      <w:bookmarkEnd w:id="6"/>
     </w:p>
     <w:p>
       <w:pPr>
@@ -5408,7 +6049,7 @@
           <w:sz w:val="44"/>
         </w:rPr>
       </w:pPr>
-      <w:bookmarkStart w:id="6" w:name="_Toc472275578"/>
+      <w:bookmarkStart w:id="7" w:name="_Toc472540532"/>
       <w:r>
         <w:rPr>
           <w:rFonts w:ascii="Segoe UI Semilight" w:hAnsi="Segoe UI Semilight" w:cs="Segoe UI Semilight"/>
@@ -5417,7 +6058,7 @@
         <w:lastRenderedPageBreak/>
         <w:t>Języki programowania i technologie</w:t>
       </w:r>
-      <w:bookmarkEnd w:id="6"/>
+      <w:bookmarkEnd w:id="7"/>
     </w:p>
     <w:p>
       <w:pPr>
@@ -7403,7 +8044,7 @@
           <w:szCs w:val="52"/>
         </w:rPr>
       </w:pPr>
-      <w:bookmarkStart w:id="7" w:name="_Toc472275579"/>
+      <w:bookmarkStart w:id="8" w:name="_Toc472540533"/>
       <w:r>
         <w:rPr>
           <w:rFonts w:ascii="Segoe UI Semilight" w:hAnsi="Segoe UI Semilight" w:cs="Segoe UI Semilight"/>
@@ -7412,7 +8053,7 @@
         </w:rPr>
         <w:t>Specyfikacja wewnętrzna</w:t>
       </w:r>
-      <w:bookmarkEnd w:id="7"/>
+      <w:bookmarkEnd w:id="8"/>
     </w:p>
     <w:p>
       <w:pPr>
@@ -7553,7 +8194,7 @@
           <w:szCs w:val="52"/>
         </w:rPr>
       </w:pPr>
-      <w:bookmarkStart w:id="8" w:name="_Toc472275580"/>
+      <w:bookmarkStart w:id="9" w:name="_Toc472540534"/>
       <w:r>
         <w:rPr>
           <w:rFonts w:ascii="Segoe UI Semilight" w:hAnsi="Segoe UI Semilight" w:cs="Segoe UI Semilight"/>
@@ -7562,7 +8203,7 @@
         </w:rPr>
         <w:t>Baza danych</w:t>
       </w:r>
-      <w:bookmarkEnd w:id="8"/>
+      <w:bookmarkEnd w:id="9"/>
     </w:p>
     <w:p>
       <w:pPr>
@@ -9165,7 +9806,7 @@
           <w:sz w:val="44"/>
         </w:rPr>
       </w:pPr>
-      <w:bookmarkStart w:id="9" w:name="_Toc472275581"/>
+      <w:bookmarkStart w:id="10" w:name="_Toc472540535"/>
       <w:r>
         <w:rPr>
           <w:rFonts w:ascii="Segoe UI Semilight" w:hAnsi="Segoe UI Semilight" w:cs="Segoe UI Semilight"/>
@@ -9174,7 +9815,7 @@
         <w:lastRenderedPageBreak/>
         <w:t>Struktura projektu</w:t>
       </w:r>
-      <w:bookmarkEnd w:id="9"/>
+      <w:bookmarkEnd w:id="10"/>
     </w:p>
     <w:p>
       <w:pPr>
@@ -11743,7 +12384,7 @@
           <w:sz w:val="44"/>
         </w:rPr>
       </w:pPr>
-      <w:bookmarkStart w:id="10" w:name="_Toc472275582"/>
+      <w:bookmarkStart w:id="11" w:name="_Toc472540536"/>
       <w:r>
         <w:rPr>
           <w:rFonts w:ascii="Segoe UI Semilight" w:hAnsi="Segoe UI Semilight" w:cs="Segoe UI Semilight"/>
@@ -11752,7 +12393,7 @@
         <w:lastRenderedPageBreak/>
         <w:t>Biblioteki</w:t>
       </w:r>
-      <w:bookmarkEnd w:id="10"/>
+      <w:bookmarkEnd w:id="11"/>
     </w:p>
     <w:p>
       <w:pPr>
@@ -12651,7 +13292,7 @@
         </w:rPr>
         <w:t xml:space="preserve"> </w:t>
       </w:r>
-      <w:bookmarkStart w:id="11" w:name="_Toc472275583"/>
+      <w:bookmarkStart w:id="12" w:name="_Toc472540537"/>
       <w:r>
         <w:rPr>
           <w:rFonts w:ascii="Segoe UI Semilight" w:hAnsi="Segoe UI Semilight" w:cs="Segoe UI Semilight"/>
@@ -12684,7 +13325,7 @@
         </w:rPr>
         <w:t>gmenty</w:t>
       </w:r>
-      <w:bookmarkEnd w:id="11"/>
+      <w:bookmarkEnd w:id="12"/>
     </w:p>
     <w:p>
       <w:pPr>
@@ -15612,7 +16253,7 @@
           <w:sz w:val="40"/>
         </w:rPr>
       </w:pPr>
-      <w:bookmarkStart w:id="12" w:name="_Toc472275584"/>
+      <w:bookmarkStart w:id="13" w:name="_Toc472540538"/>
       <w:r>
         <w:rPr>
           <w:rFonts w:ascii="Segoe UI Semilight" w:hAnsi="Segoe UI Semilight" w:cs="Segoe UI Semilight"/>
@@ -15620,7 +16261,7 @@
         </w:rPr>
         <w:t>Specyfikacja zewnętrzna</w:t>
       </w:r>
-      <w:bookmarkEnd w:id="12"/>
+      <w:bookmarkEnd w:id="13"/>
     </w:p>
     <w:p>
       <w:pPr>
@@ -15711,7 +16352,7 @@
           <w:sz w:val="44"/>
         </w:rPr>
       </w:pPr>
-      <w:bookmarkStart w:id="13" w:name="_Toc472275585"/>
+      <w:bookmarkStart w:id="14" w:name="_Toc472540539"/>
       <w:r>
         <w:rPr>
           <w:rFonts w:ascii="Segoe UI Semilight" w:hAnsi="Segoe UI Semilight" w:cs="Segoe UI Semilight"/>
@@ -15733,7 +16374,7 @@
         </w:rPr>
         <w:t xml:space="preserve"> sprzętowe</w:t>
       </w:r>
-      <w:bookmarkEnd w:id="13"/>
+      <w:bookmarkEnd w:id="14"/>
     </w:p>
     <w:p>
       <w:pPr>
@@ -16187,7 +16828,7 @@
         </w:rPr>
         <w:t xml:space="preserve"> </w:t>
       </w:r>
-      <w:bookmarkStart w:id="14" w:name="_Toc472275586"/>
+      <w:bookmarkStart w:id="15" w:name="_Toc472540540"/>
       <w:r>
         <w:rPr>
           <w:rFonts w:ascii="Segoe UI Semilight" w:hAnsi="Segoe UI Semilight" w:cs="Segoe UI Semilight"/>
@@ -16195,7 +16836,7 @@
         </w:rPr>
         <w:t>Instalacja</w:t>
       </w:r>
-      <w:bookmarkEnd w:id="14"/>
+      <w:bookmarkEnd w:id="15"/>
     </w:p>
     <w:p>
       <w:pPr>
@@ -17324,7 +17965,7 @@
           <w:szCs w:val="52"/>
         </w:rPr>
       </w:pPr>
-      <w:bookmarkStart w:id="15" w:name="_Toc472275587"/>
+      <w:bookmarkStart w:id="16" w:name="_Toc472540541"/>
       <w:r>
         <w:rPr>
           <w:rFonts w:ascii="Segoe UI Semilight" w:hAnsi="Segoe UI Semilight" w:cs="Segoe UI Semilight"/>
@@ -17333,7 +17974,7 @@
         </w:rPr>
         <w:t>Interfejs użytkownika</w:t>
       </w:r>
-      <w:bookmarkEnd w:id="15"/>
+      <w:bookmarkEnd w:id="16"/>
     </w:p>
     <w:p>
       <w:pPr>
@@ -17678,7 +18319,7 @@
             <v:path o:extrusionok="f" gradientshapeok="t" o:connecttype="rect"/>
             <o:lock v:ext="edit" aspectratio="t"/>
           </v:shapetype>
-          <v:shape id="_x0000_i1025" type="#_x0000_t75" style="width:356.8pt;height:280.5pt">
+          <v:shape id="_x0000_i1025" type="#_x0000_t75" style="width:356.65pt;height:280.6pt">
             <v:imagedata r:id="rId11" o:title="navigate to acc"/>
           </v:shape>
         </w:pict>
@@ -20284,7 +20925,7 @@
           <w:szCs w:val="52"/>
         </w:rPr>
       </w:pPr>
-      <w:bookmarkStart w:id="16" w:name="_Toc472275588"/>
+      <w:bookmarkStart w:id="17" w:name="_Toc472540542"/>
       <w:r>
         <w:rPr>
           <w:rFonts w:ascii="Segoe UI Semilight" w:hAnsi="Segoe UI Semilight" w:cs="Segoe UI Semilight"/>
@@ -20301,7 +20942,7 @@
         </w:rPr>
         <w:t xml:space="preserve"> i napotkane problemy</w:t>
       </w:r>
-      <w:bookmarkEnd w:id="16"/>
+      <w:bookmarkEnd w:id="17"/>
     </w:p>
     <w:p>
       <w:pPr>
@@ -20448,7 +21089,7 @@
           <w:szCs w:val="44"/>
         </w:rPr>
       </w:pPr>
-      <w:bookmarkStart w:id="17" w:name="_Toc472275589"/>
+      <w:bookmarkStart w:id="18" w:name="_Toc472540543"/>
       <w:r>
         <w:rPr>
           <w:rFonts w:ascii="Segoe UI Semilight" w:hAnsi="Segoe UI Semilight" w:cs="Segoe UI Semilight"/>
@@ -20459,7 +21100,7 @@
         <w:lastRenderedPageBreak/>
         <w:t>5.1 Testy</w:t>
       </w:r>
-      <w:bookmarkEnd w:id="17"/>
+      <w:bookmarkEnd w:id="18"/>
     </w:p>
     <w:p>
       <w:pPr>
@@ -20938,7 +21579,7 @@
           <w:sz w:val="44"/>
         </w:rPr>
       </w:pPr>
-      <w:bookmarkStart w:id="18" w:name="_Toc472275590"/>
+      <w:bookmarkStart w:id="19" w:name="_Toc472540544"/>
       <w:r>
         <w:rPr>
           <w:rFonts w:ascii="Segoe UI Semilight" w:hAnsi="Segoe UI Semilight" w:cs="Segoe UI Semilight"/>
@@ -20947,7 +21588,7 @@
         </w:rPr>
         <w:t>5.2 Rozwiązane problemy</w:t>
       </w:r>
-      <w:bookmarkEnd w:id="18"/>
+      <w:bookmarkEnd w:id="19"/>
     </w:p>
     <w:p>
       <w:pPr>
@@ -22414,7 +23055,7 @@
           <w:sz w:val="52"/>
         </w:rPr>
       </w:pPr>
-      <w:bookmarkStart w:id="19" w:name="_Toc472275591"/>
+      <w:bookmarkStart w:id="20" w:name="_Toc472540545"/>
       <w:r>
         <w:rPr>
           <w:rFonts w:ascii="Segoe UI Semilight" w:hAnsi="Segoe UI Semilight" w:cs="Segoe UI Semilight"/>
@@ -22423,7 +23064,7 @@
         </w:rPr>
         <w:t>Podsumowanie</w:t>
       </w:r>
-      <w:bookmarkEnd w:id="19"/>
+      <w:bookmarkEnd w:id="20"/>
     </w:p>
     <w:p>
       <w:pPr>
@@ -23015,7 +23656,7 @@
           <w:sz w:val="52"/>
         </w:rPr>
       </w:pPr>
-      <w:bookmarkStart w:id="20" w:name="_Toc472275592"/>
+      <w:bookmarkStart w:id="21" w:name="_Toc472540546"/>
       <w:r>
         <w:rPr>
           <w:rFonts w:ascii="Segoe UI Semilight" w:hAnsi="Segoe UI Semilight" w:cs="Segoe UI Semilight"/>
@@ -23024,7 +23665,7 @@
         </w:rPr>
         <w:t>Literatura</w:t>
       </w:r>
-      <w:bookmarkEnd w:id="20"/>
+      <w:bookmarkEnd w:id="21"/>
     </w:p>
     <w:p>
       <w:pPr>
@@ -23721,7 +24362,7 @@
           <w:sz w:val="52"/>
         </w:rPr>
       </w:pPr>
-      <w:bookmarkStart w:id="21" w:name="_Toc472275593"/>
+      <w:bookmarkStart w:id="22" w:name="_Toc472540547"/>
       <w:r>
         <w:rPr>
           <w:rFonts w:ascii="Segoe UI Semilight" w:hAnsi="Segoe UI Semilight" w:cs="Segoe UI Semilight"/>
@@ -23731,7 +24372,7 @@
         <w:lastRenderedPageBreak/>
         <w:t>Załącznik A. Skrypt tworzący bazę danych</w:t>
       </w:r>
-      <w:bookmarkEnd w:id="21"/>
+      <w:bookmarkEnd w:id="22"/>
     </w:p>
     <w:p/>
     <w:p>
@@ -27707,7 +28348,7 @@
           <w:sz w:val="52"/>
         </w:rPr>
       </w:pPr>
-      <w:bookmarkStart w:id="22" w:name="_Toc472275594"/>
+      <w:bookmarkStart w:id="23" w:name="_Toc472540548"/>
       <w:r>
         <w:rPr>
           <w:rFonts w:ascii="Segoe UI Semilight" w:hAnsi="Segoe UI Semilight" w:cs="Segoe UI Semilight"/>
@@ -27733,7 +28374,7 @@
         </w:rPr>
         <w:t>gmenty kodu źródłowego</w:t>
       </w:r>
-      <w:bookmarkEnd w:id="22"/>
+      <w:bookmarkEnd w:id="23"/>
     </w:p>
     <w:p>
       <w:pPr>
@@ -27744,7 +28385,7 @@
           <w:sz w:val="44"/>
         </w:rPr>
       </w:pPr>
-      <w:bookmarkStart w:id="23" w:name="_Toc472275595"/>
+      <w:bookmarkStart w:id="24" w:name="_Toc472540549"/>
       <w:r>
         <w:rPr>
           <w:rFonts w:ascii="Segoe UI Semilight" w:hAnsi="Segoe UI Semilight" w:cs="Segoe UI Semilight"/>
@@ -27771,11 +28412,11 @@
         </w:rPr>
         <w:t>UserController.cs</w:t>
       </w:r>
-      <w:bookmarkStart w:id="24" w:name="_Toc472200955"/>
-      <w:bookmarkStart w:id="25" w:name="_Toc472201207"/>
-      <w:bookmarkStart w:id="26" w:name="_Toc472215512"/>
-      <w:bookmarkStart w:id="27" w:name="_Toc472268134"/>
-      <w:bookmarkEnd w:id="23"/>
+      <w:bookmarkStart w:id="25" w:name="_Toc472200955"/>
+      <w:bookmarkStart w:id="26" w:name="_Toc472201207"/>
+      <w:bookmarkStart w:id="27" w:name="_Toc472215512"/>
+      <w:bookmarkStart w:id="28" w:name="_Toc472268134"/>
+      <w:bookmarkEnd w:id="24"/>
       <w:proofErr w:type="spellEnd"/>
       <w:r>
         <w:rPr>
@@ -31735,10 +32376,10 @@
           </mc:Fallback>
         </mc:AlternateContent>
       </w:r>
-      <w:bookmarkEnd w:id="24"/>
       <w:bookmarkEnd w:id="25"/>
       <w:bookmarkEnd w:id="26"/>
       <w:bookmarkEnd w:id="27"/>
+      <w:bookmarkEnd w:id="28"/>
     </w:p>
     <w:p/>
     <w:p>
@@ -31750,7 +32391,7 @@
           <w:sz w:val="44"/>
         </w:rPr>
       </w:pPr>
-      <w:bookmarkStart w:id="28" w:name="_Toc472275596"/>
+      <w:bookmarkStart w:id="29" w:name="_Toc472540550"/>
       <w:r>
         <w:rPr>
           <w:rFonts w:ascii="Segoe UI Semilight" w:hAnsi="Segoe UI Semilight" w:cs="Segoe UI Semilight"/>
@@ -31769,9 +32410,13 @@
         </w:rPr>
         <w:t>FriendsController.GetFriends</w:t>
       </w:r>
-      <w:bookmarkEnd w:id="28"/>
+      <w:bookmarkEnd w:id="29"/>
       <w:proofErr w:type="spellEnd"/>
     </w:p>
+    <w:bookmarkStart w:id="30" w:name="_Toc472200957"/>
+    <w:bookmarkStart w:id="31" w:name="_Toc472201209"/>
+    <w:bookmarkStart w:id="32" w:name="_Toc472215514"/>
+    <w:bookmarkStart w:id="33" w:name="_Toc472268136"/>
     <w:p>
       <w:pPr>
         <w:rPr>
@@ -31779,10 +32424,6 @@
           <w:color w:val="000000" w:themeColor="text1"/>
         </w:rPr>
       </w:pPr>
-      <w:bookmarkStart w:id="29" w:name="_Toc472200957"/>
-      <w:bookmarkStart w:id="30" w:name="_Toc472201209"/>
-      <w:bookmarkStart w:id="31" w:name="_Toc472215514"/>
-      <w:bookmarkStart w:id="32" w:name="_Toc472268136"/>
       <w:r>
         <w:rPr>
           <w:rFonts w:ascii="Segoe UI Semilight" w:hAnsi="Segoe UI Semilight" w:cs="Segoe UI Semilight"/>
@@ -35252,10 +35893,10 @@
           </mc:Fallback>
         </mc:AlternateContent>
       </w:r>
-      <w:bookmarkEnd w:id="29"/>
       <w:bookmarkEnd w:id="30"/>
       <w:bookmarkEnd w:id="31"/>
       <w:bookmarkEnd w:id="32"/>
+      <w:bookmarkEnd w:id="33"/>
     </w:p>
     <w:p>
       <w:r>
@@ -35271,7 +35912,7 @@
           <w:sz w:val="44"/>
         </w:rPr>
       </w:pPr>
-      <w:bookmarkStart w:id="33" w:name="_Toc472275597"/>
+      <w:bookmarkStart w:id="34" w:name="_Toc472540551"/>
       <w:r>
         <w:rPr>
           <w:rFonts w:ascii="Segoe UI Semilight" w:hAnsi="Segoe UI Semilight" w:cs="Segoe UI Semilight"/>
@@ -35306,9 +35947,13 @@
         </w:rPr>
         <w:t>ViewModel</w:t>
       </w:r>
-      <w:bookmarkEnd w:id="33"/>
+      <w:bookmarkEnd w:id="34"/>
       <w:proofErr w:type="spellEnd"/>
     </w:p>
+    <w:bookmarkStart w:id="35" w:name="_Toc472200959"/>
+    <w:bookmarkStart w:id="36" w:name="_Toc472201211"/>
+    <w:bookmarkStart w:id="37" w:name="_Toc472215516"/>
+    <w:bookmarkStart w:id="38" w:name="_Toc472268138"/>
     <w:p>
       <w:pPr>
         <w:rPr>
@@ -35316,10 +35961,6 @@
           <w:sz w:val="24"/>
         </w:rPr>
       </w:pPr>
-      <w:bookmarkStart w:id="34" w:name="_Toc472200959"/>
-      <w:bookmarkStart w:id="35" w:name="_Toc472201211"/>
-      <w:bookmarkStart w:id="36" w:name="_Toc472215516"/>
-      <w:bookmarkStart w:id="37" w:name="_Toc472268138"/>
       <w:r>
         <w:rPr>
           <w:rFonts w:ascii="Times New Roman" w:hAnsi="Times New Roman" w:cs="Times New Roman"/>
@@ -38886,10 +39527,10 @@
           </mc:Fallback>
         </mc:AlternateContent>
       </w:r>
-      <w:bookmarkEnd w:id="34"/>
       <w:bookmarkEnd w:id="35"/>
       <w:bookmarkEnd w:id="36"/>
       <w:bookmarkEnd w:id="37"/>
+      <w:bookmarkEnd w:id="38"/>
     </w:p>
     <w:p>
       <w:pPr>
@@ -38914,7 +39555,7 @@
           <w:sz w:val="44"/>
         </w:rPr>
       </w:pPr>
-      <w:bookmarkStart w:id="38" w:name="_Toc472275598"/>
+      <w:bookmarkStart w:id="39" w:name="_Toc472540552"/>
       <w:r>
         <w:rPr>
           <w:rFonts w:ascii="Segoe UI Semilight" w:hAnsi="Segoe UI Semilight" w:cs="Segoe UI Semilight"/>
@@ -38941,7 +39582,7 @@
         </w:rPr>
         <w:t>RestClientBase.cs</w:t>
       </w:r>
-      <w:bookmarkEnd w:id="38"/>
+      <w:bookmarkEnd w:id="39"/>
       <w:proofErr w:type="spellEnd"/>
     </w:p>
     <w:p>
@@ -42991,20 +43632,26 @@
     </w:p>
     <w:p>
       <w:pPr>
+        <w:pStyle w:val="Heading1"/>
         <w:rPr>
           <w:rFonts w:ascii="Segoe UI Semilight" w:hAnsi="Segoe UI Semilight" w:cs="Segoe UI Semilight"/>
+          <w:color w:val="auto"/>
           <w:sz w:val="52"/>
         </w:rPr>
       </w:pPr>
+      <w:bookmarkStart w:id="40" w:name="_Toc472540553"/>
       <w:r>
         <w:rPr>
           <w:rFonts w:ascii="Segoe UI Semilight" w:hAnsi="Segoe UI Semilight" w:cs="Segoe UI Semilight"/>
+          <w:color w:val="auto"/>
           <w:sz w:val="52"/>
         </w:rPr>
         <w:lastRenderedPageBreak/>
         <w:t>Zawartość CD</w:t>
       </w:r>
+      <w:bookmarkEnd w:id="40"/>
     </w:p>
+    <w:p/>
     <w:p>
       <w:pPr>
         <w:rPr>
@@ -43017,16 +43664,7 @@
           <w:rFonts w:ascii="Times New Roman" w:hAnsi="Times New Roman" w:cs="Times New Roman"/>
           <w:sz w:val="24"/>
         </w:rPr>
-        <w:t>Do niniejszej pracy jest dołączona</w:t>
-      </w:r>
-      <w:bookmarkStart w:id="39" w:name="_GoBack"/>
-      <w:bookmarkEnd w:id="39"/>
-      <w:r>
-        <w:rPr>
-          <w:rFonts w:ascii="Times New Roman" w:hAnsi="Times New Roman" w:cs="Times New Roman"/>
-          <w:sz w:val="24"/>
-        </w:rPr>
-        <w:t xml:space="preserve"> płyta CD, która zawiera:</w:t>
+        <w:t>Do niniejszej pracy jest dołączona płyta CD, która zawiera:</w:t>
       </w:r>
     </w:p>
     <w:p>
@@ -43046,7 +43684,14 @@
           <w:rFonts w:ascii="Times New Roman" w:hAnsi="Times New Roman" w:cs="Times New Roman"/>
           <w:sz w:val="24"/>
         </w:rPr>
-        <w:t xml:space="preserve">Tekst pracy w formatach </w:t>
+        <w:t xml:space="preserve">tekst pracy w formacie </w:t>
+      </w:r>
+      <w:r>
+        <w:rPr>
+          <w:rFonts w:ascii="Times New Roman" w:hAnsi="Times New Roman" w:cs="Times New Roman"/>
+          <w:sz w:val="24"/>
+        </w:rPr>
+        <w:t>.</w:t>
       </w:r>
       <w:r>
         <w:rPr>
@@ -43054,6 +43699,161 @@
           <w:i/>
           <w:sz w:val="24"/>
         </w:rPr>
+        <w:t>pdf</w:t>
+      </w:r>
+      <w:r>
+        <w:rPr>
+          <w:rFonts w:ascii="Times New Roman" w:hAnsi="Times New Roman" w:cs="Times New Roman"/>
+          <w:i/>
+          <w:sz w:val="24"/>
+        </w:rPr>
+        <w:t>,</w:t>
+      </w:r>
+    </w:p>
+    <w:p>
+      <w:pPr>
+        <w:pStyle w:val="ListParagraph"/>
+        <w:numPr>
+          <w:ilvl w:val="0"/>
+          <w:numId w:val="32"/>
+        </w:numPr>
+        <w:rPr>
+          <w:rFonts w:ascii="Times New Roman" w:hAnsi="Times New Roman" w:cs="Times New Roman"/>
+          <w:sz w:val="24"/>
+        </w:rPr>
+      </w:pPr>
+      <w:r>
+        <w:rPr>
+          <w:rFonts w:ascii="Times New Roman" w:hAnsi="Times New Roman" w:cs="Times New Roman"/>
+          <w:sz w:val="24"/>
+        </w:rPr>
+        <w:t xml:space="preserve">kod źródłowy w folderze </w:t>
+      </w:r>
+      <w:proofErr w:type="spellStart"/>
+      <w:r>
+        <w:rPr>
+          <w:rFonts w:ascii="Times New Roman" w:hAnsi="Times New Roman" w:cs="Times New Roman"/>
+          <w:i/>
+          <w:sz w:val="24"/>
+        </w:rPr>
+        <w:t>src</w:t>
+      </w:r>
+      <w:proofErr w:type="spellEnd"/>
+      <w:r>
+        <w:rPr>
+          <w:rFonts w:ascii="Times New Roman" w:hAnsi="Times New Roman" w:cs="Times New Roman"/>
+          <w:sz w:val="24"/>
+        </w:rPr>
+        <w:t>:</w:t>
+      </w:r>
+    </w:p>
+    <w:p>
+      <w:pPr>
+        <w:pStyle w:val="ListParagraph"/>
+        <w:numPr>
+          <w:ilvl w:val="1"/>
+          <w:numId w:val="32"/>
+        </w:numPr>
+        <w:rPr>
+          <w:rFonts w:ascii="Times New Roman" w:hAnsi="Times New Roman" w:cs="Times New Roman"/>
+          <w:sz w:val="24"/>
+        </w:rPr>
+      </w:pPr>
+      <w:proofErr w:type="spellStart"/>
+      <w:r>
+        <w:rPr>
+          <w:rFonts w:ascii="Times New Roman" w:hAnsi="Times New Roman" w:cs="Times New Roman"/>
+          <w:i/>
+          <w:sz w:val="24"/>
+        </w:rPr>
+        <w:t>ProjectTillsammens</w:t>
+      </w:r>
+      <w:proofErr w:type="spellEnd"/>
+      <w:r>
+        <w:rPr>
+          <w:rFonts w:ascii="Times New Roman" w:hAnsi="Times New Roman" w:cs="Times New Roman"/>
+          <w:sz w:val="24"/>
+        </w:rPr>
+        <w:t xml:space="preserve"> – solucja aplikacji mobilnej,</w:t>
+      </w:r>
+    </w:p>
+    <w:p>
+      <w:pPr>
+        <w:pStyle w:val="ListParagraph"/>
+        <w:numPr>
+          <w:ilvl w:val="1"/>
+          <w:numId w:val="32"/>
+        </w:numPr>
+        <w:rPr>
+          <w:rFonts w:ascii="Times New Roman" w:hAnsi="Times New Roman" w:cs="Times New Roman"/>
+          <w:i/>
+          <w:sz w:val="24"/>
+        </w:rPr>
+      </w:pPr>
+      <w:r>
+        <w:rPr>
+          <w:rFonts w:ascii="Times New Roman" w:hAnsi="Times New Roman" w:cs="Times New Roman"/>
+          <w:i/>
+          <w:sz w:val="24"/>
+        </w:rPr>
+        <w:t>project1</w:t>
+      </w:r>
+      <w:r>
+        <w:rPr>
+          <w:rFonts w:ascii="Times New Roman" w:hAnsi="Times New Roman" w:cs="Times New Roman"/>
+          <w:i/>
+          <w:sz w:val="24"/>
+        </w:rPr>
+        <w:t xml:space="preserve">8 – </w:t>
+      </w:r>
+      <w:r>
+        <w:rPr>
+          <w:rFonts w:ascii="Times New Roman" w:hAnsi="Times New Roman" w:cs="Times New Roman"/>
+          <w:sz w:val="24"/>
+        </w:rPr>
+        <w:t>solucja serwisu internetowego,</w:t>
+      </w:r>
+    </w:p>
+    <w:p>
+      <w:pPr>
+        <w:pStyle w:val="ListParagraph"/>
+        <w:numPr>
+          <w:ilvl w:val="0"/>
+          <w:numId w:val="32"/>
+        </w:numPr>
+        <w:rPr>
+          <w:rFonts w:ascii="Times New Roman" w:hAnsi="Times New Roman" w:cs="Times New Roman"/>
+          <w:sz w:val="24"/>
+        </w:rPr>
+      </w:pPr>
+      <w:r>
+        <w:rPr>
+          <w:rFonts w:ascii="Times New Roman" w:hAnsi="Times New Roman" w:cs="Times New Roman"/>
+          <w:sz w:val="24"/>
+        </w:rPr>
+        <w:t xml:space="preserve">plik instalacyjny </w:t>
+      </w:r>
+      <w:r>
+        <w:rPr>
+          <w:rFonts w:ascii="Times New Roman" w:hAnsi="Times New Roman" w:cs="Times New Roman"/>
+          <w:i/>
+          <w:sz w:val="24"/>
+        </w:rPr>
+        <w:t>Aplikacja</w:t>
+      </w:r>
+      <w:r>
+        <w:rPr>
+          <w:rFonts w:ascii="Times New Roman" w:hAnsi="Times New Roman" w:cs="Times New Roman"/>
+          <w:sz w:val="24"/>
+        </w:rPr>
+        <w:t xml:space="preserve"> w formacie </w:t>
+      </w:r>
+      <w:r>
+        <w:rPr>
+          <w:rFonts w:ascii="Times New Roman" w:hAnsi="Times New Roman" w:cs="Times New Roman"/>
+          <w:i/>
+          <w:sz w:val="24"/>
+        </w:rPr>
         <w:t>.</w:t>
       </w:r>
       <w:proofErr w:type="spellStart"/>
@@ -43063,7 +43863,7 @@
           <w:i/>
           <w:sz w:val="24"/>
         </w:rPr>
-        <w:t>docx</w:t>
+        <w:t>appx</w:t>
       </w:r>
       <w:proofErr w:type="spellEnd"/>
       <w:r>
@@ -43071,24 +43871,47 @@
           <w:rFonts w:ascii="Times New Roman" w:hAnsi="Times New Roman" w:cs="Times New Roman"/>
           <w:sz w:val="24"/>
         </w:rPr>
-        <w:t>, .</w:t>
-      </w:r>
-      <w:r>
+        <w:t>.</w:t>
+      </w:r>
+    </w:p>
+    <w:p>
+      <w:pPr>
+        <w:pStyle w:val="ListParagraph"/>
+        <w:ind w:left="1440"/>
         <w:rPr>
           <w:rFonts w:ascii="Times New Roman" w:hAnsi="Times New Roman" w:cs="Times New Roman"/>
           <w:i/>
           <w:sz w:val="24"/>
         </w:rPr>
-        <w:t>pdf</w:t>
-      </w:r>
-      <w:r>
+      </w:pPr>
+    </w:p>
+    <w:p>
+      <w:pPr>
+        <w:ind w:left="1080"/>
         <w:rPr>
           <w:rFonts w:ascii="Times New Roman" w:hAnsi="Times New Roman" w:cs="Times New Roman"/>
           <w:i/>
           <w:sz w:val="24"/>
         </w:rPr>
-        <w:t>.</w:t>
-      </w:r>
+      </w:pPr>
+    </w:p>
+    <w:p>
+      <w:pPr>
+        <w:rPr>
+          <w:rFonts w:ascii="Times New Roman" w:hAnsi="Times New Roman" w:cs="Times New Roman"/>
+          <w:i/>
+          <w:sz w:val="24"/>
+        </w:rPr>
+      </w:pPr>
+    </w:p>
+    <w:p>
+      <w:pPr>
+        <w:rPr>
+          <w:rFonts w:ascii="Times New Roman" w:hAnsi="Times New Roman" w:cs="Times New Roman"/>
+          <w:i/>
+          <w:sz w:val="24"/>
+        </w:rPr>
+      </w:pPr>
     </w:p>
     <w:p>
       <w:pPr>
@@ -43181,7 +44004,7 @@
           <w:rPr>
             <w:noProof/>
           </w:rPr>
-          <w:t>40</w:t>
+          <w:t>44</w:t>
         </w:r>
         <w:r>
           <w:rPr>
@@ -44386,7 +45209,7 @@
   <w:abstractNum w:abstractNumId="10" w15:restartNumberingAfterBreak="0">
     <w:nsid w:val="31D02EEB"/>
     <w:multiLevelType w:val="hybridMultilevel"/>
-    <w:tmpl w:val="46442790"/>
+    <w:tmpl w:val="C2F23A14"/>
     <w:lvl w:ilvl="0" w:tplc="04150001">
       <w:start w:val="1"/>
       <w:numFmt w:val="bullet"/>
@@ -44399,7 +45222,7 @@
         <w:rFonts w:ascii="Symbol" w:hAnsi="Symbol" w:hint="default"/>
       </w:rPr>
     </w:lvl>
-    <w:lvl w:ilvl="1" w:tplc="04150003" w:tentative="1">
+    <w:lvl w:ilvl="1" w:tplc="04150003">
       <w:start w:val="1"/>
       <w:numFmt w:val="bullet"/>
       <w:lvlText w:val="o"/>
@@ -48541,7 +49364,7 @@
 </file>
 
 <file path=customXml/itemProps1.xml><?xml version="1.0" encoding="utf-8"?>
-<ds:datastoreItem xmlns:ds="http://schemas.openxmlformats.org/officeDocument/2006/customXml" ds:itemID="{A6806E39-900F-4282-909E-7537004ED212}">
+<ds:datastoreItem xmlns:ds="http://schemas.openxmlformats.org/officeDocument/2006/customXml" ds:itemID="{A408CB29-469A-4CD5-B66A-42D8FBAE99AA}">
   <ds:schemaRefs>
     <ds:schemaRef ds:uri="http://schemas.openxmlformats.org/officeDocument/2006/bibliography"/>
   </ds:schemaRefs>

</xml_diff>